<commit_message>
spelling correcties en kleine aanpassingen Plan van aanpak
</commit_message>
<xml_diff>
--- a/Memory Game/sjabloon-plan-van-aanpak.docx
+++ b/Memory Game/sjabloon-plan-van-aanpak.docx
@@ -30,14 +30,18 @@
       <w:pPr>
         <w:pStyle w:val="Subtitle1"/>
       </w:pPr>
-      <w:proofErr w:type="spellStart"/>
       <w:r>
         <w:t>Raekwon</w:t>
       </w:r>
-      <w:proofErr w:type="spellEnd"/>
+      <w:r>
+        <w:t xml:space="preserve"> Gerold</w:t>
+      </w:r>
       <w:r>
         <w:t xml:space="preserve"> en Troy</w:t>
       </w:r>
+      <w:r>
+        <w:t xml:space="preserve"> Verplaats</w:t>
+      </w:r>
     </w:p>
     <w:p>
       <w:pPr>
@@ -49,19 +53,7 @@
         <w:pStyle w:val="Subtitel"/>
       </w:pPr>
       <w:r>
-        <w:fldChar w:fldCharType="begin"/>
-      </w:r>
-      <w:r>
-        <w:instrText xml:space="preserve"> DOCPROPERTY Bedrijf \* MERGEFORMAT </w:instrText>
-      </w:r>
-      <w:r>
-        <w:fldChar w:fldCharType="separate"/>
-      </w:r>
-      <w:r>
-        <w:t>[Bedrijf]</w:t>
-      </w:r>
-      <w:r>
-        <w:fldChar w:fldCharType="end"/>
+        <w:t>ROCApp</w:t>
       </w:r>
       <w:r>
         <w:br/>
@@ -89,22 +81,13 @@
       </w:r>
       <w:r>
         <w:tab/>
-      </w:r>
-      <w:proofErr w:type="gramStart"/>
-      <w:r>
         <w:t>:</w:t>
       </w:r>
       <w:r>
         <w:tab/>
       </w:r>
-      <w:proofErr w:type="spellStart"/>
-      <w:r>
-        <w:t>Raekwon</w:t>
-      </w:r>
-      <w:proofErr w:type="spellEnd"/>
-      <w:proofErr w:type="gramEnd"/>
-      <w:r>
-        <w:t xml:space="preserve"> en Troy</w:t>
+      <w:r>
+        <w:t>Raekwon en Troy</w:t>
       </w:r>
     </w:p>
     <w:p>
@@ -118,16 +101,10 @@
       </w:r>
       <w:r>
         <w:tab/>
-      </w:r>
-      <w:proofErr w:type="gramStart"/>
-      <w:r>
         <w:t>:</w:t>
       </w:r>
       <w:r>
         <w:tab/>
-      </w:r>
-      <w:proofErr w:type="gramEnd"/>
-      <w:r>
         <w:t>1</w:t>
       </w:r>
     </w:p>
@@ -142,15 +119,11 @@
       </w:r>
       <w:r>
         <w:tab/>
-      </w:r>
-      <w:proofErr w:type="gramStart"/>
-      <w:r>
         <w:t>:</w:t>
       </w:r>
       <w:r>
         <w:tab/>
       </w:r>
-      <w:proofErr w:type="gramEnd"/>
       <w:r>
         <w:t>8-2-2016</w:t>
       </w:r>
@@ -166,30 +139,16 @@
       </w:r>
       <w:r>
         <w:tab/>
-      </w:r>
-      <w:proofErr w:type="gramStart"/>
-      <w:r>
         <w:t>:</w:t>
       </w:r>
-      <w:proofErr w:type="gramEnd"/>
       <w:r>
         <w:tab/>
       </w:r>
-      <w:r>
-        <w:fldChar w:fldCharType="begin"/>
-      </w:r>
-      <w:r>
-        <w:instrText xml:space="preserve"> DOCPROPERTY Versienummer \* MERGEFORMAT </w:instrText>
-      </w:r>
-      <w:r>
-        <w:fldChar w:fldCharType="separate"/>
-      </w:r>
-      <w:r>
-        <w:t>1.0</w:t>
-      </w:r>
-      <w:r>
-        <w:fldChar w:fldCharType="end"/>
-      </w:r>
+      <w:fldSimple w:instr=" DOCPROPERTY Versienummer \* MERGEFORMAT ">
+        <w:r>
+          <w:t>1.0</w:t>
+        </w:r>
+      </w:fldSimple>
     </w:p>
     <w:p/>
     <w:p>
@@ -222,15 +181,10 @@
     </w:p>
     <w:p>
       <w:r>
-        <w:t xml:space="preserve">Door: </w:t>
-      </w:r>
-      <w:proofErr w:type="spellStart"/>
-      <w:r>
-        <w:t>Raekwin</w:t>
-      </w:r>
-      <w:proofErr w:type="spellEnd"/>
-      <w:r>
-        <w:t xml:space="preserve"> en Troy </w:t>
+        <w:t>Door: Raekwo</w:t>
+      </w:r>
+      <w:r>
+        <w:t xml:space="preserve">n en Troy </w:t>
       </w:r>
     </w:p>
     <w:p>
@@ -257,13 +211,11 @@
         <w:t xml:space="preserve">De opdracht is om een memory </w:t>
       </w:r>
       <w:r>
-        <w:t xml:space="preserve">game te maken met als thema </w:t>
-      </w:r>
-      <w:proofErr w:type="spellStart"/>
-      <w:r>
-        <w:t>Spongebob</w:t>
-      </w:r>
-      <w:proofErr w:type="spellEnd"/>
+        <w:t>game te maken met als thema Spongebob</w:t>
+      </w:r>
+      <w:r>
+        <w:t xml:space="preserve"> Squarepants</w:t>
+      </w:r>
       <w:r>
         <w:t>.</w:t>
       </w:r>
@@ -276,17 +228,13 @@
         <w:t>De bedoeling is dat</w:t>
       </w:r>
       <w:r>
-        <w:t xml:space="preserve"> er 24 kaarten zijn in 4 rijen van 6. We gaan deze applicatie maken met </w:t>
-      </w:r>
-      <w:proofErr w:type="spellStart"/>
-      <w:proofErr w:type="gramStart"/>
-      <w:r>
-        <w:t>java</w:t>
-      </w:r>
-      <w:proofErr w:type="spellEnd"/>
-      <w:proofErr w:type="gramEnd"/>
-      <w:r>
-        <w:t>. Deze toepassing is bedoeld voor kinderen van 6 tot 8 jaar.</w:t>
+        <w:t xml:space="preserve"> er 24 kaarten zijn in 4 rijen van 6. We </w:t>
+      </w:r>
+      <w:r>
+        <w:t>gaan deze applicatie maken met J</w:t>
+      </w:r>
+      <w:r>
+        <w:t>ava. Deze toepassing is bedoeld voor kinderen van 6 tot 8 jaar.</w:t>
       </w:r>
     </w:p>
     <w:p>
@@ -2885,13 +2833,8 @@
       <w:r>
         <w:t xml:space="preserve">De opdrachtnemer is Troy Verplaats en </w:t>
       </w:r>
-      <w:proofErr w:type="spellStart"/>
-      <w:r>
-        <w:t>Raekwon</w:t>
-      </w:r>
-      <w:proofErr w:type="spellEnd"/>
-      <w:r>
-        <w:t xml:space="preserve"> Gerold</w:t>
+      <w:r>
+        <w:t>Raekwon Gerold</w:t>
       </w:r>
       <w:r>
         <w:t>.</w:t>
@@ -2922,14 +2865,6 @@
     </w:p>
     <w:p>
       <w:pPr>
-        <w:pStyle w:val="Tekstdocument1"/>
-      </w:pPr>
-      <w:r>
-        <w:t>Een project bestaat altijd uit een doel en het resultaat. Het resultaat is datgene dat moet worden bewerkstelligd om het doel te bereiken.</w:t>
-      </w:r>
-    </w:p>
-    <w:p>
-      <w:pPr>
         <w:pStyle w:val="Kop2"/>
       </w:pPr>
       <w:bookmarkStart w:id="29" w:name="_Toc372543944"/>
@@ -3012,7 +2947,10 @@
         <w:pStyle w:val="Tekstdocument1"/>
       </w:pPr>
       <w:r>
-        <w:t>Er is nog geen memory game tot nu toe.</w:t>
+        <w:t>Memory game is in productie</w:t>
+      </w:r>
+      <w:r>
+        <w:t>.</w:t>
       </w:r>
     </w:p>
     <w:p>
@@ -3230,15 +3168,15 @@
       <w:pPr>
         <w:pStyle w:val="Kop2"/>
       </w:pPr>
-      <w:bookmarkStart w:id="42" w:name="_Toc8095082"/>
-      <w:bookmarkStart w:id="43" w:name="_Toc8095285"/>
-      <w:bookmarkStart w:id="44" w:name="_Toc372543952"/>
-      <w:bookmarkStart w:id="45" w:name="_Toc467393531"/>
-      <w:bookmarkStart w:id="46" w:name="_Toc395087554"/>
+      <w:bookmarkStart w:id="42" w:name="_Toc372543952"/>
+      <w:bookmarkStart w:id="43" w:name="_Toc467393531"/>
+      <w:bookmarkStart w:id="44" w:name="_Toc395087554"/>
+      <w:bookmarkStart w:id="45" w:name="_Toc8095082"/>
+      <w:bookmarkStart w:id="46" w:name="_Toc8095285"/>
       <w:r>
         <w:t>Projectgrenzen</w:t>
       </w:r>
-      <w:bookmarkEnd w:id="44"/>
+      <w:bookmarkEnd w:id="42"/>
     </w:p>
     <w:p>
       <w:pPr>
@@ -3257,8 +3195,8 @@
       <w:bookmarkStart w:id="48" w:name="_Toc467393532"/>
       <w:bookmarkStart w:id="49" w:name="_Toc395087555"/>
       <w:bookmarkStart w:id="50" w:name="_Toc372543954"/>
-      <w:bookmarkEnd w:id="45"/>
-      <w:bookmarkEnd w:id="46"/>
+      <w:bookmarkEnd w:id="43"/>
+      <w:bookmarkEnd w:id="44"/>
       <w:bookmarkEnd w:id="47"/>
       <w:r>
         <w:t>.</w:t>
@@ -3410,8 +3348,8 @@
       <w:r>
         <w:t>e producten</w:t>
       </w:r>
-      <w:bookmarkEnd w:id="42"/>
-      <w:bookmarkEnd w:id="43"/>
+      <w:bookmarkEnd w:id="45"/>
+      <w:bookmarkEnd w:id="46"/>
       <w:bookmarkEnd w:id="51"/>
       <w:bookmarkEnd w:id="52"/>
     </w:p>
@@ -3419,23 +3357,23 @@
       <w:pPr>
         <w:pStyle w:val="Kop2"/>
       </w:pPr>
-      <w:bookmarkStart w:id="53" w:name="_Toc8095083"/>
-      <w:bookmarkStart w:id="54" w:name="_Toc8095286"/>
-      <w:bookmarkStart w:id="55" w:name="_Toc354455617"/>
-      <w:bookmarkStart w:id="56" w:name="_Toc354455971"/>
-      <w:bookmarkStart w:id="57" w:name="_Toc354456077"/>
-      <w:bookmarkStart w:id="58" w:name="_Toc354456271"/>
-      <w:bookmarkStart w:id="59" w:name="_Toc370538126"/>
-      <w:bookmarkStart w:id="60" w:name="_Toc372543958"/>
+      <w:bookmarkStart w:id="53" w:name="_Toc354455617"/>
+      <w:bookmarkStart w:id="54" w:name="_Toc354455971"/>
+      <w:bookmarkStart w:id="55" w:name="_Toc354456077"/>
+      <w:bookmarkStart w:id="56" w:name="_Toc354456271"/>
+      <w:bookmarkStart w:id="57" w:name="_Toc370538126"/>
+      <w:bookmarkStart w:id="58" w:name="_Toc372543958"/>
+      <w:bookmarkStart w:id="59" w:name="_Toc8095083"/>
+      <w:bookmarkStart w:id="60" w:name="_Toc8095286"/>
       <w:r>
         <w:t>Algemeen</w:t>
       </w:r>
+      <w:bookmarkEnd w:id="53"/>
+      <w:bookmarkEnd w:id="54"/>
       <w:bookmarkEnd w:id="55"/>
       <w:bookmarkEnd w:id="56"/>
       <w:bookmarkEnd w:id="57"/>
       <w:bookmarkEnd w:id="58"/>
-      <w:bookmarkEnd w:id="59"/>
-      <w:bookmarkEnd w:id="60"/>
     </w:p>
     <w:p>
       <w:pPr>
@@ -3454,7 +3392,10 @@
         </w:numPr>
       </w:pPr>
       <w:r>
-        <w:t>Woord Documentatie waar alle informatie instaat</w:t>
+        <w:t>Wo</w:t>
+      </w:r>
+      <w:r>
+        <w:t>rd Documentatie waar alle informatie instaat</w:t>
       </w:r>
     </w:p>
     <w:p>
@@ -3524,8 +3465,8 @@
       </w:pPr>
       <w:bookmarkStart w:id="66" w:name="_Toc8095084"/>
       <w:bookmarkStart w:id="67" w:name="_Toc8095287"/>
-      <w:bookmarkEnd w:id="53"/>
-      <w:bookmarkEnd w:id="54"/>
+      <w:bookmarkEnd w:id="59"/>
+      <w:bookmarkEnd w:id="60"/>
       <w:bookmarkEnd w:id="62"/>
       <w:bookmarkEnd w:id="63"/>
       <w:bookmarkEnd w:id="64"/>
@@ -3706,7 +3647,7 @@
               <w:pStyle w:val="Tekstdocument3"/>
             </w:pPr>
             <w:r>
-              <w:t>locatie klant</w:t>
+              <w:t>Amsterdam</w:t>
             </w:r>
           </w:p>
         </w:tc>
@@ -3787,13 +3728,8 @@
             <w:pPr>
               <w:pStyle w:val="Tekstdocument3"/>
             </w:pPr>
-            <w:proofErr w:type="spellStart"/>
             <w:r>
-              <w:t>Raekwon</w:t>
-            </w:r>
-            <w:proofErr w:type="spellEnd"/>
-            <w:r>
-              <w:t xml:space="preserve"> Gerold</w:t>
+              <w:t>Raekwon Gerold</w:t>
             </w:r>
           </w:p>
         </w:tc>
@@ -3810,7 +3746,7 @@
               <w:pStyle w:val="Tekstdocument3"/>
             </w:pPr>
             <w:r>
-              <w:t>locatie klant</w:t>
+              <w:t>Amsterdam</w:t>
             </w:r>
           </w:p>
         </w:tc>
@@ -4005,20 +3941,7 @@
       <w:bookmarkStart w:id="101" w:name="_Toc395087570"/>
       <w:bookmarkStart w:id="102" w:name="_Toc372543965"/>
       <w:r>
-        <w:t xml:space="preserve">Zie </w:t>
-      </w:r>
-      <w:proofErr w:type="spellStart"/>
-      <w:r>
-        <w:t>bijlage</w:t>
-      </w:r>
-      <w:proofErr w:type="gramStart"/>
-      <w:r>
-        <w:t>:Planner</w:t>
-      </w:r>
-      <w:proofErr w:type="spellEnd"/>
-      <w:proofErr w:type="gramEnd"/>
-      <w:r>
-        <w:t xml:space="preserve"> van plan van aanpak</w:t>
+        <w:t>Zie bijlage:Planner van plan van aanpak</w:t>
       </w:r>
     </w:p>
     <w:p>
@@ -4287,11 +4210,9 @@
             <w:r>
               <w:t>Troy/</w:t>
             </w:r>
-            <w:proofErr w:type="spellStart"/>
             <w:r>
               <w:t>Raekwon</w:t>
             </w:r>
-            <w:proofErr w:type="spellEnd"/>
           </w:p>
         </w:tc>
         <w:tc>
@@ -4371,11 +4292,9 @@
             <w:r>
               <w:t>Troy/</w:t>
             </w:r>
-            <w:proofErr w:type="spellStart"/>
             <w:r>
               <w:t>Raekwon</w:t>
             </w:r>
-            <w:proofErr w:type="spellEnd"/>
           </w:p>
         </w:tc>
         <w:tc>
@@ -4595,16 +4514,8 @@
               <w:rPr>
                 <w:sz w:val="22"/>
               </w:rPr>
-              <w:t xml:space="preserve">Laptop </w:t>
+              <w:t>Laptop crashed</w:t>
             </w:r>
-            <w:proofErr w:type="spellStart"/>
-            <w:r>
-              <w:rPr>
-                <w:sz w:val="22"/>
-              </w:rPr>
-              <w:t>crashed</w:t>
-            </w:r>
-            <w:proofErr w:type="spellEnd"/>
           </w:p>
         </w:tc>
         <w:tc>
@@ -4727,30 +4638,8 @@
               <w:rPr>
                 <w:sz w:val="22"/>
               </w:rPr>
-              <w:t xml:space="preserve">Net </w:t>
+              <w:t>Net Beans crashed</w:t>
             </w:r>
-            <w:proofErr w:type="spellStart"/>
-            <w:r>
-              <w:rPr>
-                <w:sz w:val="22"/>
-              </w:rPr>
-              <w:t>Beans</w:t>
-            </w:r>
-            <w:proofErr w:type="spellEnd"/>
-            <w:r>
-              <w:rPr>
-                <w:sz w:val="22"/>
-              </w:rPr>
-              <w:t xml:space="preserve"> </w:t>
-            </w:r>
-            <w:proofErr w:type="spellStart"/>
-            <w:r>
-              <w:rPr>
-                <w:sz w:val="22"/>
-              </w:rPr>
-              <w:t>crashed</w:t>
-            </w:r>
-            <w:proofErr w:type="spellEnd"/>
           </w:p>
         </w:tc>
         <w:tc>
@@ -4906,19 +4795,11 @@
               </w:rPr>
               <w:t xml:space="preserve">Iemand </w:t>
             </w:r>
-            <w:proofErr w:type="gramStart"/>
             <w:r>
               <w:rPr>
                 <w:sz w:val="22"/>
               </w:rPr>
-              <w:t xml:space="preserve">anders       </w:t>
-            </w:r>
-            <w:proofErr w:type="gramEnd"/>
-            <w:r>
-              <w:rPr>
-                <w:sz w:val="22"/>
-              </w:rPr>
-              <w:t>inhuren</w:t>
+              <w:t>anders       inhuren</w:t>
             </w:r>
           </w:p>
         </w:tc>
@@ -5185,85 +5066,72 @@
           <w:szCs w:val="22"/>
         </w:rPr>
       </w:pPr>
-      <w:r>
-        <w:fldChar w:fldCharType="begin"/>
-      </w:r>
-      <w:r>
-        <w:instrText xml:space="preserve"> TOC \t "Kop 9;1" </w:instrText>
-      </w:r>
-      <w:r>
-        <w:fldChar w:fldCharType="separate"/>
-      </w:r>
-      <w:r>
-        <w:rPr>
-          <w:noProof/>
-        </w:rPr>
-        <w:t>Bijlage A</w:t>
-      </w:r>
-      <w:r>
-        <w:rPr>
-          <w:rFonts w:ascii="Calibri" w:hAnsi="Calibri"/>
-          <w:b w:val="0"/>
-          <w:caps w:val="0"/>
-          <w:noProof/>
-          <w:sz w:val="22"/>
-          <w:szCs w:val="22"/>
-        </w:rPr>
-        <w:tab/>
-      </w:r>
-      <w:r>
-        <w:rPr>
-          <w:noProof/>
-        </w:rPr>
-        <w:t>Planning</w:t>
-      </w:r>
-      <w:r>
-        <w:rPr>
-          <w:noProof/>
-        </w:rPr>
-        <w:tab/>
-      </w:r>
-      <w:r>
-        <w:rPr>
-          <w:noProof/>
-        </w:rPr>
-        <w:fldChar w:fldCharType="begin"/>
-      </w:r>
-      <w:r>
-        <w:rPr>
-          <w:noProof/>
-        </w:rPr>
-        <w:instrText xml:space="preserve"> PAGEREF _Toc257214759 \h </w:instrText>
-      </w:r>
-      <w:r>
-        <w:rPr>
-          <w:noProof/>
-        </w:rPr>
-      </w:r>
-      <w:r>
-        <w:rPr>
-          <w:noProof/>
-        </w:rPr>
-        <w:fldChar w:fldCharType="separate"/>
-      </w:r>
-      <w:r>
-        <w:rPr>
-          <w:noProof/>
-        </w:rPr>
-        <w:t>13</w:t>
-      </w:r>
-      <w:r>
-        <w:rPr>
-          <w:noProof/>
-        </w:rPr>
-        <w:fldChar w:fldCharType="end"/>
-      </w:r>
-      <w:r>
-        <w:rPr>
-          <w:noProof/>
-        </w:rPr>
-        <w:fldChar w:fldCharType="end"/>
-      </w:r>
+      <w:fldSimple w:instr=" TOC \t &quot;Kop 9;1&quot; ">
+        <w:r>
+          <w:rPr>
+            <w:noProof/>
+          </w:rPr>
+          <w:t>Bijlage A</w:t>
+        </w:r>
+        <w:r>
+          <w:rPr>
+            <w:rFonts w:ascii="Calibri" w:hAnsi="Calibri"/>
+            <w:b w:val="0"/>
+            <w:caps w:val="0"/>
+            <w:noProof/>
+            <w:sz w:val="22"/>
+            <w:szCs w:val="22"/>
+          </w:rPr>
+          <w:tab/>
+        </w:r>
+        <w:r>
+          <w:rPr>
+            <w:noProof/>
+          </w:rPr>
+          <w:t>Planning</w:t>
+        </w:r>
+        <w:r>
+          <w:rPr>
+            <w:noProof/>
+          </w:rPr>
+          <w:tab/>
+        </w:r>
+        <w:r>
+          <w:rPr>
+            <w:noProof/>
+          </w:rPr>
+          <w:fldChar w:fldCharType="begin"/>
+        </w:r>
+        <w:r>
+          <w:rPr>
+            <w:noProof/>
+          </w:rPr>
+          <w:instrText xml:space="preserve"> PAGEREF _Toc257214759 \h </w:instrText>
+        </w:r>
+        <w:r>
+          <w:rPr>
+            <w:noProof/>
+          </w:rPr>
+        </w:r>
+        <w:r>
+          <w:rPr>
+            <w:noProof/>
+          </w:rPr>
+          <w:fldChar w:fldCharType="separate"/>
+        </w:r>
+        <w:r>
+          <w:rPr>
+            <w:noProof/>
+          </w:rPr>
+          <w:t>13</w:t>
+        </w:r>
+        <w:r>
+          <w:rPr>
+            <w:noProof/>
+          </w:rPr>
+          <w:fldChar w:fldCharType="end"/>
+        </w:r>
+      </w:fldSimple>
     </w:p>
     <w:p/>
     <w:p/>
@@ -5951,14 +5819,26 @@
                 <w:color w:val="262626"/>
               </w:rPr>
             </w:pPr>
-            <w:bookmarkStart w:id="111" w:name="_GoBack"/>
-            <w:bookmarkEnd w:id="111"/>
             <w:r>
               <w:rPr>
                 <w:rFonts w:ascii="Cambria" w:hAnsi="Cambria"/>
                 <w:color w:val="262626"/>
               </w:rPr>
-              <w:t>22-4-2015</w:t>
+              <w:t>10-2</w:t>
+            </w:r>
+            <w:r>
+              <w:rPr>
+                <w:rFonts w:ascii="Cambria" w:hAnsi="Cambria"/>
+                <w:color w:val="262626"/>
+              </w:rPr>
+              <w:t>-201</w:t>
+            </w:r>
+            <w:r>
+              <w:rPr>
+                <w:rFonts w:ascii="Cambria" w:hAnsi="Cambria"/>
+                <w:color w:val="262626"/>
+              </w:rPr>
+              <w:t>6</w:t>
             </w:r>
           </w:p>
         </w:tc>
@@ -6066,7 +5946,21 @@
                 <w:rFonts w:ascii="Cambria" w:hAnsi="Cambria"/>
                 <w:color w:val="262626"/>
               </w:rPr>
-              <w:t>29-4-2015</w:t>
+              <w:t>15-2</w:t>
+            </w:r>
+            <w:r>
+              <w:rPr>
+                <w:rFonts w:ascii="Cambria" w:hAnsi="Cambria"/>
+                <w:color w:val="262626"/>
+              </w:rPr>
+              <w:t>-201</w:t>
+            </w:r>
+            <w:r>
+              <w:rPr>
+                <w:rFonts w:ascii="Cambria" w:hAnsi="Cambria"/>
+                <w:color w:val="262626"/>
+              </w:rPr>
+              <w:t>6</w:t>
             </w:r>
           </w:p>
         </w:tc>
@@ -6174,7 +6068,21 @@
                 <w:rFonts w:ascii="Cambria" w:hAnsi="Cambria"/>
                 <w:color w:val="262626"/>
               </w:rPr>
-              <w:t>20-5-2015</w:t>
+              <w:t>20-2</w:t>
+            </w:r>
+            <w:r>
+              <w:rPr>
+                <w:rFonts w:ascii="Cambria" w:hAnsi="Cambria"/>
+                <w:color w:val="262626"/>
+              </w:rPr>
+              <w:t>-201</w:t>
+            </w:r>
+            <w:r>
+              <w:rPr>
+                <w:rFonts w:ascii="Cambria" w:hAnsi="Cambria"/>
+                <w:color w:val="262626"/>
+              </w:rPr>
+              <w:t>6</w:t>
             </w:r>
           </w:p>
         </w:tc>
@@ -6282,7 +6190,21 @@
                 <w:rFonts w:ascii="Cambria" w:hAnsi="Cambria"/>
                 <w:color w:val="262626"/>
               </w:rPr>
-              <w:t>27-5-2015</w:t>
+              <w:t>23-2</w:t>
+            </w:r>
+            <w:r>
+              <w:rPr>
+                <w:rFonts w:ascii="Cambria" w:hAnsi="Cambria"/>
+                <w:color w:val="262626"/>
+              </w:rPr>
+              <w:t>-201</w:t>
+            </w:r>
+            <w:r>
+              <w:rPr>
+                <w:rFonts w:ascii="Cambria" w:hAnsi="Cambria"/>
+                <w:color w:val="262626"/>
+              </w:rPr>
+              <w:t>6</w:t>
             </w:r>
           </w:p>
         </w:tc>
@@ -6390,7 +6312,21 @@
                 <w:rFonts w:ascii="Cambria" w:hAnsi="Cambria"/>
                 <w:color w:val="262626"/>
               </w:rPr>
-              <w:t>3-6-2015</w:t>
+              <w:t>1-3</w:t>
+            </w:r>
+            <w:r>
+              <w:rPr>
+                <w:rFonts w:ascii="Cambria" w:hAnsi="Cambria"/>
+                <w:color w:val="262626"/>
+              </w:rPr>
+              <w:t>-201</w:t>
+            </w:r>
+            <w:r>
+              <w:rPr>
+                <w:rFonts w:ascii="Cambria" w:hAnsi="Cambria"/>
+                <w:color w:val="262626"/>
+              </w:rPr>
+              <w:t>6</w:t>
             </w:r>
           </w:p>
         </w:tc>
@@ -6498,7 +6434,21 @@
                 <w:rFonts w:ascii="Cambria" w:hAnsi="Cambria"/>
                 <w:color w:val="262626"/>
               </w:rPr>
-              <w:t>10-6-2015</w:t>
+              <w:t>10-3</w:t>
+            </w:r>
+            <w:r>
+              <w:rPr>
+                <w:rFonts w:ascii="Cambria" w:hAnsi="Cambria"/>
+                <w:color w:val="262626"/>
+              </w:rPr>
+              <w:t>-201</w:t>
+            </w:r>
+            <w:r>
+              <w:rPr>
+                <w:rFonts w:ascii="Cambria" w:hAnsi="Cambria"/>
+                <w:color w:val="262626"/>
+              </w:rPr>
+              <w:t>6</w:t>
             </w:r>
           </w:p>
         </w:tc>
@@ -6606,7 +6556,23 @@
                 <w:rFonts w:ascii="Cambria" w:hAnsi="Cambria"/>
                 <w:color w:val="262626"/>
               </w:rPr>
-              <w:t>17-6-2015</w:t>
+              <w:t>17-3</w:t>
+            </w:r>
+            <w:bookmarkStart w:id="111" w:name="_GoBack"/>
+            <w:bookmarkEnd w:id="111"/>
+            <w:r>
+              <w:rPr>
+                <w:rFonts w:ascii="Cambria" w:hAnsi="Cambria"/>
+                <w:color w:val="262626"/>
+              </w:rPr>
+              <w:t>-201</w:t>
+            </w:r>
+            <w:r>
+              <w:rPr>
+                <w:rFonts w:ascii="Cambria" w:hAnsi="Cambria"/>
+                <w:color w:val="262626"/>
+              </w:rPr>
+              <w:t>6</w:t>
             </w:r>
           </w:p>
         </w:tc>
@@ -7021,21 +6987,12 @@
       <w:tab/>
       <w:t xml:space="preserve">© Copyright </w:t>
     </w:r>
-    <w:proofErr w:type="spellStart"/>
     <w:r>
       <w:rPr>
         <w:sz w:val="16"/>
         <w:lang w:val="en-GB"/>
       </w:rPr>
-      <w:t>Hoornbeeck</w:t>
-    </w:r>
-    <w:proofErr w:type="spellEnd"/>
-    <w:r>
-      <w:rPr>
-        <w:sz w:val="16"/>
-        <w:lang w:val="en-GB"/>
-      </w:rPr>
-      <w:t xml:space="preserve"> College</w:t>
+      <w:t>Hoornbeeck College</w:t>
     </w:r>
     <w:r>
       <w:rPr>
@@ -7118,21 +7075,7 @@
       <w:rPr>
         <w:sz w:val="16"/>
       </w:rPr>
-      <w:t xml:space="preserve">© </w:t>
-    </w:r>
-    <w:proofErr w:type="gramStart"/>
-    <w:r>
-      <w:rPr>
-        <w:sz w:val="16"/>
-      </w:rPr>
-      <w:t xml:space="preserve">Copyright  </w:t>
-    </w:r>
-    <w:proofErr w:type="gramEnd"/>
-    <w:r>
-      <w:rPr>
-        <w:sz w:val="16"/>
-      </w:rPr>
-      <w:t>- [bedrijfsnaam] 20</w:t>
+      <w:t>© Copyright  - [bedrijfsnaam] 20</w:t>
     </w:r>
     <w:r>
       <w:rPr>
@@ -7156,40 +7099,20 @@
     <w:pPr>
       <w:pStyle w:val="Voettekst"/>
     </w:pPr>
-    <w:r>
-      <w:fldChar w:fldCharType="begin"/>
-    </w:r>
-    <w:r>
-      <w:instrText xml:space="preserve"> DOCPROPERTY  Leverancier  \* MERGEFORMAT </w:instrText>
-    </w:r>
-    <w:r>
-      <w:fldChar w:fldCharType="separate"/>
-    </w:r>
-    <w:r>
-      <w:t>[Leverancier]</w:t>
-    </w:r>
-    <w:r>
-      <w:fldChar w:fldCharType="end"/>
-    </w:r>
+    <w:fldSimple w:instr=" DOCPROPERTY  Leverancier  \* MERGEFORMAT ">
+      <w:r>
+        <w:t>[Leverancier]</w:t>
+      </w:r>
+    </w:fldSimple>
     <w:r>
       <w:tab/>
       <w:t xml:space="preserve">Versie </w:t>
     </w:r>
-    <w:r>
-      <w:fldChar w:fldCharType="begin"/>
-    </w:r>
-    <w:r>
-      <w:instrText xml:space="preserve"> DOCPROPERTY Versienummer \* MERGEFORMAT </w:instrText>
-    </w:r>
-    <w:r>
-      <w:fldChar w:fldCharType="separate"/>
-    </w:r>
-    <w:r>
-      <w:t>1.0</w:t>
-    </w:r>
-    <w:r>
-      <w:fldChar w:fldCharType="end"/>
-    </w:r>
+    <w:fldSimple w:instr=" DOCPROPERTY Versienummer \* MERGEFORMAT ">
+      <w:r>
+        <w:t>1.0</w:t>
+      </w:r>
+    </w:fldSimple>
     <w:r>
       <w:tab/>
       <w:t xml:space="preserve">Pagina </w:t>
@@ -7222,40 +7145,20 @@
     <w:pPr>
       <w:pStyle w:val="Voettekst"/>
     </w:pPr>
-    <w:r>
-      <w:fldChar w:fldCharType="begin"/>
-    </w:r>
-    <w:r>
-      <w:instrText xml:space="preserve"> DOCPROPERTY  Leverancier  \* MERGEFORMAT </w:instrText>
-    </w:r>
-    <w:r>
-      <w:fldChar w:fldCharType="separate"/>
-    </w:r>
-    <w:r>
-      <w:t>[Leverancier]</w:t>
-    </w:r>
-    <w:r>
-      <w:fldChar w:fldCharType="end"/>
-    </w:r>
+    <w:fldSimple w:instr=" DOCPROPERTY  Leverancier  \* MERGEFORMAT ">
+      <w:r>
+        <w:t>[Leverancier]</w:t>
+      </w:r>
+    </w:fldSimple>
     <w:r>
       <w:tab/>
       <w:t xml:space="preserve">versie </w:t>
     </w:r>
-    <w:r>
-      <w:fldChar w:fldCharType="begin"/>
-    </w:r>
-    <w:r>
-      <w:instrText xml:space="preserve"> DOCPROPERTY Versienummer \* MERGEFORMAT </w:instrText>
-    </w:r>
-    <w:r>
-      <w:fldChar w:fldCharType="separate"/>
-    </w:r>
-    <w:r>
-      <w:t>1.0</w:t>
-    </w:r>
-    <w:r>
-      <w:fldChar w:fldCharType="end"/>
-    </w:r>
+    <w:fldSimple w:instr=" DOCPROPERTY Versienummer \* MERGEFORMAT ">
+      <w:r>
+        <w:t>1.0</w:t>
+      </w:r>
+    </w:fldSimple>
     <w:r>
       <w:tab/>
       <w:t xml:space="preserve">Pagina </w:t>
@@ -7352,39 +7255,19 @@
     <w:r>
       <w:tab/>
     </w:r>
-    <w:r>
-      <w:fldChar w:fldCharType="begin"/>
-    </w:r>
-    <w:r>
-      <w:instrText xml:space="preserve"> DOCPROPERTY Titel \* MERGEFORMAT </w:instrText>
-    </w:r>
-    <w:r>
-      <w:fldChar w:fldCharType="separate"/>
-    </w:r>
-    <w:r>
-      <w:t>Plan van Aanpak</w:t>
-    </w:r>
-    <w:r>
-      <w:fldChar w:fldCharType="end"/>
-    </w:r>
+    <w:fldSimple w:instr=" DOCPROPERTY Titel \* MERGEFORMAT ">
+      <w:r>
+        <w:t>Plan van Aanpak</w:t>
+      </w:r>
+    </w:fldSimple>
     <w:r>
       <w:t xml:space="preserve"> </w:t>
     </w:r>
-    <w:r>
-      <w:fldChar w:fldCharType="begin"/>
-    </w:r>
-    <w:r>
-      <w:instrText xml:space="preserve"> DOCPROPERTY Bedrijf \* MERGEFORMAT </w:instrText>
-    </w:r>
-    <w:r>
-      <w:fldChar w:fldCharType="separate"/>
-    </w:r>
-    <w:r>
-      <w:t>[Bedrijf]</w:t>
-    </w:r>
-    <w:r>
-      <w:fldChar w:fldCharType="end"/>
-    </w:r>
+    <w:fldSimple w:instr=" DOCPROPERTY Bedrijf \* MERGEFORMAT ">
+      <w:r>
+        <w:t>[Bedrijf]</w:t>
+      </w:r>
+    </w:fldSimple>
   </w:p>
 </w:hdr>
 </file>

</xml_diff>

<commit_message>
update plan van aanpak
</commit_message>
<xml_diff>
--- a/Memory Game/sjabloon-plan-van-aanpak.docx
+++ b/Memory Game/sjabloon-plan-van-aanpak.docx
@@ -30,13 +30,8 @@
       <w:pPr>
         <w:pStyle w:val="Subtitle1"/>
       </w:pPr>
-      <w:proofErr w:type="spellStart"/>
-      <w:r>
-        <w:t>Raekwon</w:t>
-      </w:r>
-      <w:proofErr w:type="spellEnd"/>
-      <w:r>
-        <w:t xml:space="preserve"> en Troy</w:t>
+      <w:r>
+        <w:t>Raekwon en Troy</w:t>
       </w:r>
     </w:p>
     <w:p>
@@ -48,21 +43,11 @@
       <w:pPr>
         <w:pStyle w:val="Subtitel"/>
       </w:pPr>
-      <w:r>
-        <w:fldChar w:fldCharType="begin"/>
-      </w:r>
-      <w:r>
-        <w:instrText xml:space="preserve"> DOCPROPERTY Bedrijf \* MERGEFORMAT </w:instrText>
-      </w:r>
-      <w:r>
-        <w:fldChar w:fldCharType="separate"/>
-      </w:r>
-      <w:r>
-        <w:t>[Bedrijf]</w:t>
-      </w:r>
-      <w:r>
-        <w:fldChar w:fldCharType="end"/>
-      </w:r>
+      <w:fldSimple w:instr=" DOCPROPERTY Bedrijf \* MERGEFORMAT ">
+        <w:r>
+          <w:t>[Bedrijf]</w:t>
+        </w:r>
+      </w:fldSimple>
       <w:r>
         <w:br/>
       </w:r>
@@ -89,22 +74,13 @@
       </w:r>
       <w:r>
         <w:tab/>
-      </w:r>
-      <w:proofErr w:type="gramStart"/>
-      <w:r>
         <w:t>:</w:t>
       </w:r>
       <w:r>
         <w:tab/>
       </w:r>
-      <w:proofErr w:type="spellStart"/>
-      <w:r>
-        <w:t>Raekwon</w:t>
-      </w:r>
-      <w:proofErr w:type="spellEnd"/>
-      <w:proofErr w:type="gramEnd"/>
-      <w:r>
-        <w:t xml:space="preserve"> en Troy</w:t>
+      <w:r>
+        <w:t>Raekwon en Troy</w:t>
       </w:r>
     </w:p>
     <w:p>
@@ -118,16 +94,10 @@
       </w:r>
       <w:r>
         <w:tab/>
-      </w:r>
-      <w:proofErr w:type="gramStart"/>
-      <w:r>
         <w:t>:</w:t>
       </w:r>
       <w:r>
         <w:tab/>
-      </w:r>
-      <w:proofErr w:type="gramEnd"/>
-      <w:r>
         <w:t>1</w:t>
       </w:r>
     </w:p>
@@ -142,15 +112,11 @@
       </w:r>
       <w:r>
         <w:tab/>
-      </w:r>
-      <w:proofErr w:type="gramStart"/>
-      <w:r>
         <w:t>:</w:t>
       </w:r>
       <w:r>
         <w:tab/>
       </w:r>
-      <w:proofErr w:type="gramEnd"/>
       <w:r>
         <w:t>8-2-2016</w:t>
       </w:r>
@@ -166,30 +132,16 @@
       </w:r>
       <w:r>
         <w:tab/>
-      </w:r>
-      <w:proofErr w:type="gramStart"/>
-      <w:r>
         <w:t>:</w:t>
       </w:r>
-      <w:proofErr w:type="gramEnd"/>
       <w:r>
         <w:tab/>
       </w:r>
-      <w:r>
-        <w:fldChar w:fldCharType="begin"/>
-      </w:r>
-      <w:r>
-        <w:instrText xml:space="preserve"> DOCPROPERTY Versienummer \* MERGEFORMAT </w:instrText>
-      </w:r>
-      <w:r>
-        <w:fldChar w:fldCharType="separate"/>
-      </w:r>
-      <w:r>
-        <w:t>1.0</w:t>
-      </w:r>
-      <w:r>
-        <w:fldChar w:fldCharType="end"/>
-      </w:r>
+      <w:fldSimple w:instr=" DOCPROPERTY Versienummer \* MERGEFORMAT ">
+        <w:r>
+          <w:t>1.0</w:t>
+        </w:r>
+      </w:fldSimple>
     </w:p>
     <w:p/>
     <w:p>
@@ -222,15 +174,7 @@
     </w:p>
     <w:p>
       <w:r>
-        <w:t xml:space="preserve">Door: </w:t>
-      </w:r>
-      <w:proofErr w:type="spellStart"/>
-      <w:r>
-        <w:t>Raekwin</w:t>
-      </w:r>
-      <w:proofErr w:type="spellEnd"/>
-      <w:r>
-        <w:t xml:space="preserve"> en Troy </w:t>
+        <w:t xml:space="preserve">Door: Raekwin en Troy </w:t>
       </w:r>
     </w:p>
     <w:p>
@@ -257,15 +201,7 @@
         <w:t xml:space="preserve">De opdracht is om een memory </w:t>
       </w:r>
       <w:r>
-        <w:t xml:space="preserve">game te maken met als thema </w:t>
-      </w:r>
-      <w:proofErr w:type="spellStart"/>
-      <w:r>
-        <w:t>Spongebob</w:t>
-      </w:r>
-      <w:proofErr w:type="spellEnd"/>
-      <w:r>
-        <w:t>.</w:t>
+        <w:t>game te maken met als thema Spongebob.</w:t>
       </w:r>
     </w:p>
     <w:p>
@@ -276,17 +212,7 @@
         <w:t>De bedoeling is dat</w:t>
       </w:r>
       <w:r>
-        <w:t xml:space="preserve"> er 24 kaarten zijn in 4 rijen van 6. We gaan deze applicatie maken met </w:t>
-      </w:r>
-      <w:proofErr w:type="spellStart"/>
-      <w:proofErr w:type="gramStart"/>
-      <w:r>
-        <w:t>java</w:t>
-      </w:r>
-      <w:proofErr w:type="spellEnd"/>
-      <w:proofErr w:type="gramEnd"/>
-      <w:r>
-        <w:t>. Deze toepassing is bedoeld voor kinderen van 6 tot 8 jaar.</w:t>
+        <w:t xml:space="preserve"> er 24 kaarten zijn in 4 rijen van 6. We gaan deze applicatie maken met java. Deze toepassing is bedoeld voor kinderen van 6 tot 8 jaar.</w:t>
       </w:r>
     </w:p>
     <w:p>
@@ -2885,13 +2811,8 @@
       <w:r>
         <w:t xml:space="preserve">De opdrachtnemer is Troy Verplaats en </w:t>
       </w:r>
-      <w:proofErr w:type="spellStart"/>
-      <w:r>
-        <w:t>Raekwon</w:t>
-      </w:r>
-      <w:proofErr w:type="spellEnd"/>
-      <w:r>
-        <w:t xml:space="preserve"> Gerold</w:t>
+      <w:r>
+        <w:t>Raekwon Gerold</w:t>
       </w:r>
       <w:r>
         <w:t>.</w:t>
@@ -3230,15 +3151,15 @@
       <w:pPr>
         <w:pStyle w:val="Kop2"/>
       </w:pPr>
-      <w:bookmarkStart w:id="42" w:name="_Toc8095082"/>
-      <w:bookmarkStart w:id="43" w:name="_Toc8095285"/>
-      <w:bookmarkStart w:id="44" w:name="_Toc372543952"/>
-      <w:bookmarkStart w:id="45" w:name="_Toc467393531"/>
-      <w:bookmarkStart w:id="46" w:name="_Toc395087554"/>
+      <w:bookmarkStart w:id="42" w:name="_Toc372543952"/>
+      <w:bookmarkStart w:id="43" w:name="_Toc467393531"/>
+      <w:bookmarkStart w:id="44" w:name="_Toc395087554"/>
+      <w:bookmarkStart w:id="45" w:name="_Toc8095082"/>
+      <w:bookmarkStart w:id="46" w:name="_Toc8095285"/>
       <w:r>
         <w:t>Projectgrenzen</w:t>
       </w:r>
-      <w:bookmarkEnd w:id="44"/>
+      <w:bookmarkEnd w:id="42"/>
     </w:p>
     <w:p>
       <w:pPr>
@@ -3257,8 +3178,8 @@
       <w:bookmarkStart w:id="48" w:name="_Toc467393532"/>
       <w:bookmarkStart w:id="49" w:name="_Toc395087555"/>
       <w:bookmarkStart w:id="50" w:name="_Toc372543954"/>
-      <w:bookmarkEnd w:id="45"/>
-      <w:bookmarkEnd w:id="46"/>
+      <w:bookmarkEnd w:id="43"/>
+      <w:bookmarkEnd w:id="44"/>
       <w:bookmarkEnd w:id="47"/>
       <w:r>
         <w:t>.</w:t>
@@ -3410,8 +3331,8 @@
       <w:r>
         <w:t>e producten</w:t>
       </w:r>
-      <w:bookmarkEnd w:id="42"/>
-      <w:bookmarkEnd w:id="43"/>
+      <w:bookmarkEnd w:id="45"/>
+      <w:bookmarkEnd w:id="46"/>
       <w:bookmarkEnd w:id="51"/>
       <w:bookmarkEnd w:id="52"/>
     </w:p>
@@ -3419,23 +3340,23 @@
       <w:pPr>
         <w:pStyle w:val="Kop2"/>
       </w:pPr>
-      <w:bookmarkStart w:id="53" w:name="_Toc8095083"/>
-      <w:bookmarkStart w:id="54" w:name="_Toc8095286"/>
-      <w:bookmarkStart w:id="55" w:name="_Toc354455617"/>
-      <w:bookmarkStart w:id="56" w:name="_Toc354455971"/>
-      <w:bookmarkStart w:id="57" w:name="_Toc354456077"/>
-      <w:bookmarkStart w:id="58" w:name="_Toc354456271"/>
-      <w:bookmarkStart w:id="59" w:name="_Toc370538126"/>
-      <w:bookmarkStart w:id="60" w:name="_Toc372543958"/>
+      <w:bookmarkStart w:id="53" w:name="_Toc354455617"/>
+      <w:bookmarkStart w:id="54" w:name="_Toc354455971"/>
+      <w:bookmarkStart w:id="55" w:name="_Toc354456077"/>
+      <w:bookmarkStart w:id="56" w:name="_Toc354456271"/>
+      <w:bookmarkStart w:id="57" w:name="_Toc370538126"/>
+      <w:bookmarkStart w:id="58" w:name="_Toc372543958"/>
+      <w:bookmarkStart w:id="59" w:name="_Toc8095083"/>
+      <w:bookmarkStart w:id="60" w:name="_Toc8095286"/>
       <w:r>
         <w:t>Algemeen</w:t>
       </w:r>
+      <w:bookmarkEnd w:id="53"/>
+      <w:bookmarkEnd w:id="54"/>
       <w:bookmarkEnd w:id="55"/>
       <w:bookmarkEnd w:id="56"/>
       <w:bookmarkEnd w:id="57"/>
       <w:bookmarkEnd w:id="58"/>
-      <w:bookmarkEnd w:id="59"/>
-      <w:bookmarkEnd w:id="60"/>
     </w:p>
     <w:p>
       <w:pPr>
@@ -3524,8 +3445,8 @@
       </w:pPr>
       <w:bookmarkStart w:id="66" w:name="_Toc8095084"/>
       <w:bookmarkStart w:id="67" w:name="_Toc8095287"/>
-      <w:bookmarkEnd w:id="53"/>
-      <w:bookmarkEnd w:id="54"/>
+      <w:bookmarkEnd w:id="59"/>
+      <w:bookmarkEnd w:id="60"/>
       <w:bookmarkEnd w:id="62"/>
       <w:bookmarkEnd w:id="63"/>
       <w:bookmarkEnd w:id="64"/>
@@ -3787,13 +3708,8 @@
             <w:pPr>
               <w:pStyle w:val="Tekstdocument3"/>
             </w:pPr>
-            <w:proofErr w:type="spellStart"/>
             <w:r>
-              <w:t>Raekwon</w:t>
-            </w:r>
-            <w:proofErr w:type="spellEnd"/>
-            <w:r>
-              <w:t xml:space="preserve"> Gerold</w:t>
+              <w:t>Raekwon Gerold</w:t>
             </w:r>
           </w:p>
         </w:tc>
@@ -4005,20 +3921,7 @@
       <w:bookmarkStart w:id="101" w:name="_Toc395087570"/>
       <w:bookmarkStart w:id="102" w:name="_Toc372543965"/>
       <w:r>
-        <w:t xml:space="preserve">Zie </w:t>
-      </w:r>
-      <w:proofErr w:type="spellStart"/>
-      <w:r>
-        <w:t>bijlage</w:t>
-      </w:r>
-      <w:proofErr w:type="gramStart"/>
-      <w:r>
-        <w:t>:Planner</w:t>
-      </w:r>
-      <w:proofErr w:type="spellEnd"/>
-      <w:proofErr w:type="gramEnd"/>
-      <w:r>
-        <w:t xml:space="preserve"> van plan van aanpak</w:t>
+        <w:t>Zie bijlage:Planner van plan van aanpak</w:t>
       </w:r>
     </w:p>
     <w:p>
@@ -4287,11 +4190,9 @@
             <w:r>
               <w:t>Troy/</w:t>
             </w:r>
-            <w:proofErr w:type="spellStart"/>
             <w:r>
               <w:t>Raekwon</w:t>
             </w:r>
-            <w:proofErr w:type="spellEnd"/>
           </w:p>
         </w:tc>
         <w:tc>
@@ -4371,11 +4272,9 @@
             <w:r>
               <w:t>Troy/</w:t>
             </w:r>
-            <w:proofErr w:type="spellStart"/>
             <w:r>
               <w:t>Raekwon</w:t>
             </w:r>
-            <w:proofErr w:type="spellEnd"/>
           </w:p>
         </w:tc>
         <w:tc>
@@ -4595,16 +4494,8 @@
               <w:rPr>
                 <w:sz w:val="22"/>
               </w:rPr>
-              <w:t xml:space="preserve">Laptop </w:t>
+              <w:t>Laptop crashed</w:t>
             </w:r>
-            <w:proofErr w:type="spellStart"/>
-            <w:r>
-              <w:rPr>
-                <w:sz w:val="22"/>
-              </w:rPr>
-              <w:t>crashed</w:t>
-            </w:r>
-            <w:proofErr w:type="spellEnd"/>
           </w:p>
         </w:tc>
         <w:tc>
@@ -4727,30 +4618,8 @@
               <w:rPr>
                 <w:sz w:val="22"/>
               </w:rPr>
-              <w:t xml:space="preserve">Net </w:t>
+              <w:t>Net Beans crashed</w:t>
             </w:r>
-            <w:proofErr w:type="spellStart"/>
-            <w:r>
-              <w:rPr>
-                <w:sz w:val="22"/>
-              </w:rPr>
-              <w:t>Beans</w:t>
-            </w:r>
-            <w:proofErr w:type="spellEnd"/>
-            <w:r>
-              <w:rPr>
-                <w:sz w:val="22"/>
-              </w:rPr>
-              <w:t xml:space="preserve"> </w:t>
-            </w:r>
-            <w:proofErr w:type="spellStart"/>
-            <w:r>
-              <w:rPr>
-                <w:sz w:val="22"/>
-              </w:rPr>
-              <w:t>crashed</w:t>
-            </w:r>
-            <w:proofErr w:type="spellEnd"/>
           </w:p>
         </w:tc>
         <w:tc>
@@ -4904,21 +4773,7 @@
               <w:rPr>
                 <w:sz w:val="22"/>
               </w:rPr>
-              <w:t xml:space="preserve">Iemand </w:t>
-            </w:r>
-            <w:proofErr w:type="gramStart"/>
-            <w:r>
-              <w:rPr>
-                <w:sz w:val="22"/>
-              </w:rPr>
-              <w:t xml:space="preserve">anders       </w:t>
-            </w:r>
-            <w:proofErr w:type="gramEnd"/>
-            <w:r>
-              <w:rPr>
-                <w:sz w:val="22"/>
-              </w:rPr>
-              <w:t>inhuren</w:t>
+              <w:t>Iemand anders       inhuren</w:t>
             </w:r>
           </w:p>
         </w:tc>
@@ -5185,91 +5040,78 @@
           <w:szCs w:val="22"/>
         </w:rPr>
       </w:pPr>
-      <w:r>
-        <w:fldChar w:fldCharType="begin"/>
-      </w:r>
-      <w:r>
-        <w:instrText xml:space="preserve"> TOC \t "Kop 9;1" </w:instrText>
-      </w:r>
-      <w:r>
-        <w:fldChar w:fldCharType="separate"/>
-      </w:r>
-      <w:r>
-        <w:rPr>
-          <w:noProof/>
-        </w:rPr>
-        <w:t>Bijlage A</w:t>
-      </w:r>
-      <w:r>
-        <w:rPr>
-          <w:rFonts w:ascii="Calibri" w:hAnsi="Calibri"/>
-          <w:b w:val="0"/>
-          <w:caps w:val="0"/>
-          <w:noProof/>
-          <w:sz w:val="22"/>
-          <w:szCs w:val="22"/>
-        </w:rPr>
-        <w:tab/>
-      </w:r>
-      <w:r>
-        <w:rPr>
-          <w:noProof/>
-        </w:rPr>
-        <w:t>Planning</w:t>
-      </w:r>
-      <w:r>
-        <w:rPr>
-          <w:noProof/>
-        </w:rPr>
-        <w:tab/>
-      </w:r>
-      <w:r>
-        <w:rPr>
-          <w:noProof/>
-        </w:rPr>
-        <w:fldChar w:fldCharType="begin"/>
-      </w:r>
-      <w:r>
-        <w:rPr>
-          <w:noProof/>
-        </w:rPr>
-        <w:instrText xml:space="preserve"> PAGEREF _Toc257214759 \h </w:instrText>
-      </w:r>
-      <w:r>
-        <w:rPr>
-          <w:noProof/>
-        </w:rPr>
-      </w:r>
-      <w:r>
-        <w:rPr>
-          <w:noProof/>
-        </w:rPr>
-        <w:fldChar w:fldCharType="separate"/>
-      </w:r>
-      <w:r>
-        <w:rPr>
-          <w:noProof/>
-        </w:rPr>
-        <w:t>13</w:t>
-      </w:r>
-      <w:r>
-        <w:rPr>
-          <w:noProof/>
-        </w:rPr>
-        <w:fldChar w:fldCharType="end"/>
-      </w:r>
-      <w:r>
-        <w:rPr>
-          <w:noProof/>
-        </w:rPr>
-        <w:fldChar w:fldCharType="end"/>
-      </w:r>
+      <w:fldSimple w:instr=" TOC \t &quot;Kop 9;1&quot; ">
+        <w:r>
+          <w:rPr>
+            <w:noProof/>
+          </w:rPr>
+          <w:t>Bijlage A</w:t>
+        </w:r>
+        <w:r>
+          <w:rPr>
+            <w:rFonts w:ascii="Calibri" w:hAnsi="Calibri"/>
+            <w:b w:val="0"/>
+            <w:caps w:val="0"/>
+            <w:noProof/>
+            <w:sz w:val="22"/>
+            <w:szCs w:val="22"/>
+          </w:rPr>
+          <w:tab/>
+        </w:r>
+        <w:r>
+          <w:rPr>
+            <w:noProof/>
+          </w:rPr>
+          <w:t>Planning</w:t>
+        </w:r>
+        <w:r>
+          <w:rPr>
+            <w:noProof/>
+          </w:rPr>
+          <w:tab/>
+        </w:r>
+        <w:r>
+          <w:rPr>
+            <w:noProof/>
+          </w:rPr>
+          <w:fldChar w:fldCharType="begin"/>
+        </w:r>
+        <w:r>
+          <w:rPr>
+            <w:noProof/>
+          </w:rPr>
+          <w:instrText xml:space="preserve"> PAGEREF _Toc257214759 \h </w:instrText>
+        </w:r>
+        <w:r>
+          <w:rPr>
+            <w:noProof/>
+          </w:rPr>
+        </w:r>
+        <w:r>
+          <w:rPr>
+            <w:noProof/>
+          </w:rPr>
+          <w:fldChar w:fldCharType="separate"/>
+        </w:r>
+        <w:r>
+          <w:rPr>
+            <w:noProof/>
+          </w:rPr>
+          <w:t>13</w:t>
+        </w:r>
+        <w:r>
+          <w:rPr>
+            <w:noProof/>
+          </w:rPr>
+          <w:fldChar w:fldCharType="end"/>
+        </w:r>
+      </w:fldSimple>
     </w:p>
     <w:p/>
     <w:p/>
     <w:tbl>
       <w:tblPr>
-        <w:tblW w:w="9041" w:type="dxa"/>
+        <w:tblW w:w="9166" w:type="dxa"/>
         <w:tblInd w:w="70" w:type="dxa"/>
         <w:tblCellMar>
           <w:left w:w="70" w:type="dxa"/>
@@ -5317,7 +5159,7 @@
         </w:tc>
         <w:tc>
           <w:tcPr>
-            <w:tcW w:w="6385" w:type="dxa"/>
+            <w:tcW w:w="6510" w:type="dxa"/>
             <w:tcBorders>
               <w:top w:val="nil"/>
               <w:left w:val="nil"/>
@@ -5403,7 +5245,7 @@
         </w:tc>
         <w:tc>
           <w:tcPr>
-            <w:tcW w:w="6385" w:type="dxa"/>
+            <w:tcW w:w="6510" w:type="dxa"/>
             <w:tcBorders>
               <w:top w:val="nil"/>
               <w:left w:val="nil"/>
@@ -5579,7 +5421,7 @@
         </w:tc>
         <w:tc>
           <w:tcPr>
-            <w:tcW w:w="6385" w:type="dxa"/>
+            <w:tcW w:w="6510" w:type="dxa"/>
             <w:tcBorders>
               <w:top w:val="nil"/>
               <w:left w:val="nil"/>
@@ -5665,7 +5507,7 @@
         </w:tc>
         <w:tc>
           <w:tcPr>
-            <w:tcW w:w="6385" w:type="dxa"/>
+            <w:tcW w:w="6510" w:type="dxa"/>
             <w:tcBorders>
               <w:top w:val="nil"/>
               <w:left w:val="nil"/>
@@ -5889,7 +5731,7 @@
         </w:tc>
         <w:tc>
           <w:tcPr>
-            <w:tcW w:w="6385" w:type="dxa"/>
+            <w:tcW w:w="6510" w:type="dxa"/>
             <w:tcBorders>
               <w:top w:val="dashed" w:sz="4" w:space="0" w:color="BFBFBF"/>
               <w:left w:val="nil"/>
@@ -5904,11 +5746,38 @@
           <w:p>
             <w:pPr>
               <w:keepLines w:val="0"/>
+              <w:numPr>
+                <w:ilvl w:val="0"/>
+                <w:numId w:val="16"/>
+              </w:numPr>
               <w:tabs>
                 <w:tab w:val="clear" w:pos="567"/>
               </w:tabs>
               <w:suppressAutoHyphens w:val="0"/>
-              <w:ind w:firstLineChars="100" w:firstLine="200"/>
+              <w:rPr>
+                <w:rFonts w:ascii="Cambria" w:hAnsi="Cambria"/>
+                <w:color w:val="262626"/>
+              </w:rPr>
+            </w:pPr>
+            <w:r>
+              <w:rPr>
+                <w:rFonts w:ascii="Cambria" w:hAnsi="Cambria"/>
+                <w:color w:val="262626"/>
+              </w:rPr>
+              <w:t>Initiatiefase</w:t>
+            </w:r>
+          </w:p>
+          <w:p>
+            <w:pPr>
+              <w:keepLines w:val="0"/>
+              <w:numPr>
+                <w:ilvl w:val="0"/>
+                <w:numId w:val="15"/>
+              </w:numPr>
+              <w:tabs>
+                <w:tab w:val="clear" w:pos="567"/>
+              </w:tabs>
+              <w:suppressAutoHyphens w:val="0"/>
               <w:rPr>
                 <w:rFonts w:ascii="Cambria" w:hAnsi="Cambria"/>
                 <w:color w:val="262626"/>
@@ -5951,14 +5820,26 @@
                 <w:color w:val="262626"/>
               </w:rPr>
             </w:pPr>
-            <w:bookmarkStart w:id="111" w:name="_GoBack"/>
-            <w:bookmarkEnd w:id="111"/>
             <w:r>
               <w:rPr>
                 <w:rFonts w:ascii="Cambria" w:hAnsi="Cambria"/>
                 <w:color w:val="262626"/>
               </w:rPr>
-              <w:t>22-4-2015</w:t>
+              <w:t>4-2</w:t>
+            </w:r>
+            <w:r>
+              <w:rPr>
+                <w:rFonts w:ascii="Cambria" w:hAnsi="Cambria"/>
+                <w:color w:val="262626"/>
+              </w:rPr>
+              <w:t>-201</w:t>
+            </w:r>
+            <w:r>
+              <w:rPr>
+                <w:rFonts w:ascii="Cambria" w:hAnsi="Cambria"/>
+                <w:color w:val="262626"/>
+              </w:rPr>
+              <w:t>6</w:t>
             </w:r>
           </w:p>
         </w:tc>
@@ -5999,7 +5880,7 @@
         </w:tc>
         <w:tc>
           <w:tcPr>
-            <w:tcW w:w="6385" w:type="dxa"/>
+            <w:tcW w:w="6510" w:type="dxa"/>
             <w:tcBorders>
               <w:top w:val="dashed" w:sz="4" w:space="0" w:color="BFBFBF"/>
               <w:left w:val="nil"/>
@@ -6066,7 +5947,21 @@
                 <w:rFonts w:ascii="Cambria" w:hAnsi="Cambria"/>
                 <w:color w:val="262626"/>
               </w:rPr>
-              <w:t>29-4-2015</w:t>
+              <w:t>8-2</w:t>
+            </w:r>
+            <w:r>
+              <w:rPr>
+                <w:rFonts w:ascii="Cambria" w:hAnsi="Cambria"/>
+                <w:color w:val="262626"/>
+              </w:rPr>
+              <w:t>-201</w:t>
+            </w:r>
+            <w:r>
+              <w:rPr>
+                <w:rFonts w:ascii="Cambria" w:hAnsi="Cambria"/>
+                <w:color w:val="262626"/>
+              </w:rPr>
+              <w:t>6</w:t>
             </w:r>
           </w:p>
         </w:tc>
@@ -6107,14 +6002,14 @@
         </w:tc>
         <w:tc>
           <w:tcPr>
-            <w:tcW w:w="6385" w:type="dxa"/>
+            <w:tcW w:w="6510" w:type="dxa"/>
             <w:tcBorders>
               <w:top w:val="dashed" w:sz="4" w:space="0" w:color="BFBFBF"/>
               <w:left w:val="nil"/>
               <w:bottom w:val="dashed" w:sz="4" w:space="0" w:color="BFBFBF"/>
               <w:right w:val="dashed" w:sz="4" w:space="0" w:color="BFBFBF"/>
             </w:tcBorders>
-            <w:shd w:val="clear" w:color="auto" w:fill="auto"/>
+            <w:shd w:val="clear" w:color="000000" w:fill="F2F2F2"/>
             <w:noWrap/>
             <w:vAlign w:val="center"/>
             <w:hideMark/>
@@ -6137,7 +6032,7 @@
                 <w:rFonts w:ascii="Cambria" w:hAnsi="Cambria"/>
                 <w:color w:val="262626"/>
               </w:rPr>
-              <w:t>plan van aanpak afmaken</w:t>
+              <w:t>applicatie realiseren</w:t>
             </w:r>
           </w:p>
         </w:tc>
@@ -6150,7 +6045,7 @@
               <w:bottom w:val="dashed" w:sz="4" w:space="0" w:color="BFBFBF"/>
               <w:right w:val="nil"/>
             </w:tcBorders>
-            <w:shd w:val="clear" w:color="auto" w:fill="auto"/>
+            <w:shd w:val="clear" w:color="000000" w:fill="F2F2F2"/>
             <w:noWrap/>
             <w:vAlign w:val="center"/>
             <w:hideMark/>
@@ -6174,7 +6069,21 @@
                 <w:rFonts w:ascii="Cambria" w:hAnsi="Cambria"/>
                 <w:color w:val="262626"/>
               </w:rPr>
-              <w:t>20-5-2015</w:t>
+              <w:t>31-3</w:t>
+            </w:r>
+            <w:r>
+              <w:rPr>
+                <w:rFonts w:ascii="Cambria" w:hAnsi="Cambria"/>
+                <w:color w:val="262626"/>
+              </w:rPr>
+              <w:t>-201</w:t>
+            </w:r>
+            <w:r>
+              <w:rPr>
+                <w:rFonts w:ascii="Cambria" w:hAnsi="Cambria"/>
+                <w:color w:val="262626"/>
+              </w:rPr>
+              <w:t>6</w:t>
             </w:r>
           </w:p>
         </w:tc>
@@ -6215,14 +6124,14 @@
         </w:tc>
         <w:tc>
           <w:tcPr>
-            <w:tcW w:w="6385" w:type="dxa"/>
+            <w:tcW w:w="6510" w:type="dxa"/>
             <w:tcBorders>
               <w:top w:val="dashed" w:sz="4" w:space="0" w:color="BFBFBF"/>
               <w:left w:val="nil"/>
               <w:bottom w:val="dashed" w:sz="4" w:space="0" w:color="BFBFBF"/>
               <w:right w:val="dashed" w:sz="4" w:space="0" w:color="BFBFBF"/>
             </w:tcBorders>
-            <w:shd w:val="clear" w:color="000000" w:fill="F2F2F2"/>
+            <w:shd w:val="clear" w:color="auto" w:fill="auto"/>
             <w:noWrap/>
             <w:vAlign w:val="center"/>
             <w:hideMark/>
@@ -6245,7 +6154,7 @@
                 <w:rFonts w:ascii="Cambria" w:hAnsi="Cambria"/>
                 <w:color w:val="262626"/>
               </w:rPr>
-              <w:t>applicatie realiseren</w:t>
+              <w:t>implementatie maken</w:t>
             </w:r>
           </w:p>
         </w:tc>
@@ -6258,7 +6167,7 @@
               <w:bottom w:val="dashed" w:sz="4" w:space="0" w:color="BFBFBF"/>
               <w:right w:val="nil"/>
             </w:tcBorders>
-            <w:shd w:val="clear" w:color="000000" w:fill="F2F2F2"/>
+            <w:shd w:val="clear" w:color="auto" w:fill="auto"/>
             <w:noWrap/>
             <w:vAlign w:val="center"/>
             <w:hideMark/>
@@ -6282,7 +6191,23 @@
                 <w:rFonts w:ascii="Cambria" w:hAnsi="Cambria"/>
                 <w:color w:val="262626"/>
               </w:rPr>
-              <w:t>27-5-2015</w:t>
+              <w:t>4-4</w:t>
+            </w:r>
+            <w:bookmarkStart w:id="111" w:name="_GoBack"/>
+            <w:bookmarkEnd w:id="111"/>
+            <w:r>
+              <w:rPr>
+                <w:rFonts w:ascii="Cambria" w:hAnsi="Cambria"/>
+                <w:color w:val="262626"/>
+              </w:rPr>
+              <w:t>-201</w:t>
+            </w:r>
+            <w:r>
+              <w:rPr>
+                <w:rFonts w:ascii="Cambria" w:hAnsi="Cambria"/>
+                <w:color w:val="262626"/>
+              </w:rPr>
+              <w:t>6</w:t>
             </w:r>
           </w:p>
         </w:tc>
@@ -6323,331 +6248,7 @@
         </w:tc>
         <w:tc>
           <w:tcPr>
-            <w:tcW w:w="6385" w:type="dxa"/>
-            <w:tcBorders>
-              <w:top w:val="dashed" w:sz="4" w:space="0" w:color="BFBFBF"/>
-              <w:left w:val="nil"/>
-              <w:bottom w:val="dashed" w:sz="4" w:space="0" w:color="BFBFBF"/>
-              <w:right w:val="dashed" w:sz="4" w:space="0" w:color="BFBFBF"/>
-            </w:tcBorders>
-            <w:shd w:val="clear" w:color="auto" w:fill="auto"/>
-            <w:noWrap/>
-            <w:vAlign w:val="center"/>
-            <w:hideMark/>
-          </w:tcPr>
-          <w:p>
-            <w:pPr>
-              <w:keepLines w:val="0"/>
-              <w:tabs>
-                <w:tab w:val="clear" w:pos="567"/>
-              </w:tabs>
-              <w:suppressAutoHyphens w:val="0"/>
-              <w:ind w:firstLineChars="100" w:firstLine="200"/>
-              <w:rPr>
-                <w:rFonts w:ascii="Cambria" w:hAnsi="Cambria"/>
-                <w:color w:val="262626"/>
-              </w:rPr>
-            </w:pPr>
-            <w:r>
-              <w:rPr>
-                <w:rFonts w:ascii="Cambria" w:hAnsi="Cambria"/>
-                <w:color w:val="262626"/>
-              </w:rPr>
-              <w:t>applicatie realiseren</w:t>
-            </w:r>
-          </w:p>
-        </w:tc>
-        <w:tc>
-          <w:tcPr>
-            <w:tcW w:w="2416" w:type="dxa"/>
-            <w:tcBorders>
-              <w:top w:val="dashed" w:sz="4" w:space="0" w:color="BFBFBF"/>
-              <w:left w:val="dashed" w:sz="4" w:space="0" w:color="BFBFBF"/>
-              <w:bottom w:val="dashed" w:sz="4" w:space="0" w:color="BFBFBF"/>
-              <w:right w:val="nil"/>
-            </w:tcBorders>
-            <w:shd w:val="clear" w:color="auto" w:fill="auto"/>
-            <w:noWrap/>
-            <w:vAlign w:val="center"/>
-            <w:hideMark/>
-          </w:tcPr>
-          <w:p>
-            <w:pPr>
-              <w:keepLines w:val="0"/>
-              <w:tabs>
-                <w:tab w:val="clear" w:pos="567"/>
-              </w:tabs>
-              <w:suppressAutoHyphens w:val="0"/>
-              <w:ind w:firstLineChars="100" w:firstLine="200"/>
-              <w:jc w:val="right"/>
-              <w:rPr>
-                <w:rFonts w:ascii="Cambria" w:hAnsi="Cambria"/>
-                <w:color w:val="262626"/>
-              </w:rPr>
-            </w:pPr>
-            <w:r>
-              <w:rPr>
-                <w:rFonts w:ascii="Cambria" w:hAnsi="Cambria"/>
-                <w:color w:val="262626"/>
-              </w:rPr>
-              <w:t>3-6-2015</w:t>
-            </w:r>
-          </w:p>
-        </w:tc>
-      </w:tr>
-      <w:tr>
-        <w:trPr>
-          <w:trHeight w:val="360"/>
-        </w:trPr>
-        <w:tc>
-          <w:tcPr>
-            <w:tcW w:w="240" w:type="dxa"/>
-            <w:tcBorders>
-              <w:top w:val="nil"/>
-              <w:left w:val="nil"/>
-              <w:bottom w:val="nil"/>
-              <w:right w:val="nil"/>
-            </w:tcBorders>
-            <w:shd w:val="clear" w:color="auto" w:fill="auto"/>
-            <w:noWrap/>
-            <w:vAlign w:val="center"/>
-            <w:hideMark/>
-          </w:tcPr>
-          <w:p>
-            <w:pPr>
-              <w:keepLines w:val="0"/>
-              <w:tabs>
-                <w:tab w:val="clear" w:pos="567"/>
-              </w:tabs>
-              <w:suppressAutoHyphens w:val="0"/>
-              <w:ind w:firstLineChars="100" w:firstLine="200"/>
-              <w:jc w:val="right"/>
-              <w:rPr>
-                <w:rFonts w:ascii="Cambria" w:hAnsi="Cambria"/>
-                <w:color w:val="262626"/>
-              </w:rPr>
-            </w:pPr>
-          </w:p>
-        </w:tc>
-        <w:tc>
-          <w:tcPr>
-            <w:tcW w:w="6385" w:type="dxa"/>
-            <w:tcBorders>
-              <w:top w:val="dashed" w:sz="4" w:space="0" w:color="BFBFBF"/>
-              <w:left w:val="nil"/>
-              <w:bottom w:val="dashed" w:sz="4" w:space="0" w:color="BFBFBF"/>
-              <w:right w:val="dashed" w:sz="4" w:space="0" w:color="BFBFBF"/>
-            </w:tcBorders>
-            <w:shd w:val="clear" w:color="000000" w:fill="F2F2F2"/>
-            <w:noWrap/>
-            <w:vAlign w:val="center"/>
-            <w:hideMark/>
-          </w:tcPr>
-          <w:p>
-            <w:pPr>
-              <w:keepLines w:val="0"/>
-              <w:tabs>
-                <w:tab w:val="clear" w:pos="567"/>
-              </w:tabs>
-              <w:suppressAutoHyphens w:val="0"/>
-              <w:ind w:firstLineChars="100" w:firstLine="200"/>
-              <w:rPr>
-                <w:rFonts w:ascii="Cambria" w:hAnsi="Cambria"/>
-                <w:color w:val="262626"/>
-              </w:rPr>
-            </w:pPr>
-            <w:r>
-              <w:rPr>
-                <w:rFonts w:ascii="Cambria" w:hAnsi="Cambria"/>
-                <w:color w:val="262626"/>
-              </w:rPr>
-              <w:t>applicatie verder realiseren</w:t>
-            </w:r>
-          </w:p>
-        </w:tc>
-        <w:tc>
-          <w:tcPr>
-            <w:tcW w:w="2416" w:type="dxa"/>
-            <w:tcBorders>
-              <w:top w:val="dashed" w:sz="4" w:space="0" w:color="BFBFBF"/>
-              <w:left w:val="dashed" w:sz="4" w:space="0" w:color="BFBFBF"/>
-              <w:bottom w:val="dashed" w:sz="4" w:space="0" w:color="BFBFBF"/>
-              <w:right w:val="nil"/>
-            </w:tcBorders>
-            <w:shd w:val="clear" w:color="000000" w:fill="F2F2F2"/>
-            <w:noWrap/>
-            <w:vAlign w:val="center"/>
-            <w:hideMark/>
-          </w:tcPr>
-          <w:p>
-            <w:pPr>
-              <w:keepLines w:val="0"/>
-              <w:tabs>
-                <w:tab w:val="clear" w:pos="567"/>
-              </w:tabs>
-              <w:suppressAutoHyphens w:val="0"/>
-              <w:ind w:firstLineChars="100" w:firstLine="200"/>
-              <w:jc w:val="right"/>
-              <w:rPr>
-                <w:rFonts w:ascii="Cambria" w:hAnsi="Cambria"/>
-                <w:color w:val="262626"/>
-              </w:rPr>
-            </w:pPr>
-            <w:r>
-              <w:rPr>
-                <w:rFonts w:ascii="Cambria" w:hAnsi="Cambria"/>
-                <w:color w:val="262626"/>
-              </w:rPr>
-              <w:t>10-6-2015</w:t>
-            </w:r>
-          </w:p>
-        </w:tc>
-      </w:tr>
-      <w:tr>
-        <w:trPr>
-          <w:trHeight w:val="360"/>
-        </w:trPr>
-        <w:tc>
-          <w:tcPr>
-            <w:tcW w:w="240" w:type="dxa"/>
-            <w:tcBorders>
-              <w:top w:val="nil"/>
-              <w:left w:val="nil"/>
-              <w:bottom w:val="nil"/>
-              <w:right w:val="nil"/>
-            </w:tcBorders>
-            <w:shd w:val="clear" w:color="auto" w:fill="auto"/>
-            <w:noWrap/>
-            <w:vAlign w:val="center"/>
-            <w:hideMark/>
-          </w:tcPr>
-          <w:p>
-            <w:pPr>
-              <w:keepLines w:val="0"/>
-              <w:tabs>
-                <w:tab w:val="clear" w:pos="567"/>
-              </w:tabs>
-              <w:suppressAutoHyphens w:val="0"/>
-              <w:ind w:firstLineChars="100" w:firstLine="200"/>
-              <w:jc w:val="right"/>
-              <w:rPr>
-                <w:rFonts w:ascii="Cambria" w:hAnsi="Cambria"/>
-                <w:color w:val="262626"/>
-              </w:rPr>
-            </w:pPr>
-          </w:p>
-        </w:tc>
-        <w:tc>
-          <w:tcPr>
-            <w:tcW w:w="6385" w:type="dxa"/>
-            <w:tcBorders>
-              <w:top w:val="dashed" w:sz="4" w:space="0" w:color="BFBFBF"/>
-              <w:left w:val="nil"/>
-              <w:bottom w:val="dashed" w:sz="4" w:space="0" w:color="BFBFBF"/>
-              <w:right w:val="dashed" w:sz="4" w:space="0" w:color="BFBFBF"/>
-            </w:tcBorders>
-            <w:shd w:val="clear" w:color="auto" w:fill="auto"/>
-            <w:noWrap/>
-            <w:vAlign w:val="center"/>
-            <w:hideMark/>
-          </w:tcPr>
-          <w:p>
-            <w:pPr>
-              <w:keepLines w:val="0"/>
-              <w:tabs>
-                <w:tab w:val="clear" w:pos="567"/>
-              </w:tabs>
-              <w:suppressAutoHyphens w:val="0"/>
-              <w:ind w:firstLineChars="100" w:firstLine="200"/>
-              <w:rPr>
-                <w:rFonts w:ascii="Cambria" w:hAnsi="Cambria"/>
-                <w:color w:val="262626"/>
-              </w:rPr>
-            </w:pPr>
-            <w:r>
-              <w:rPr>
-                <w:rFonts w:ascii="Cambria" w:hAnsi="Cambria"/>
-                <w:color w:val="262626"/>
-              </w:rPr>
-              <w:t>implementatie maken</w:t>
-            </w:r>
-          </w:p>
-        </w:tc>
-        <w:tc>
-          <w:tcPr>
-            <w:tcW w:w="2416" w:type="dxa"/>
-            <w:tcBorders>
-              <w:top w:val="dashed" w:sz="4" w:space="0" w:color="BFBFBF"/>
-              <w:left w:val="dashed" w:sz="4" w:space="0" w:color="BFBFBF"/>
-              <w:bottom w:val="dashed" w:sz="4" w:space="0" w:color="BFBFBF"/>
-              <w:right w:val="nil"/>
-            </w:tcBorders>
-            <w:shd w:val="clear" w:color="auto" w:fill="auto"/>
-            <w:noWrap/>
-            <w:vAlign w:val="center"/>
-            <w:hideMark/>
-          </w:tcPr>
-          <w:p>
-            <w:pPr>
-              <w:keepLines w:val="0"/>
-              <w:tabs>
-                <w:tab w:val="clear" w:pos="567"/>
-              </w:tabs>
-              <w:suppressAutoHyphens w:val="0"/>
-              <w:ind w:firstLineChars="100" w:firstLine="200"/>
-              <w:jc w:val="right"/>
-              <w:rPr>
-                <w:rFonts w:ascii="Cambria" w:hAnsi="Cambria"/>
-                <w:color w:val="262626"/>
-              </w:rPr>
-            </w:pPr>
-            <w:r>
-              <w:rPr>
-                <w:rFonts w:ascii="Cambria" w:hAnsi="Cambria"/>
-                <w:color w:val="262626"/>
-              </w:rPr>
-              <w:t>17-6-2015</w:t>
-            </w:r>
-          </w:p>
-        </w:tc>
-      </w:tr>
-      <w:tr>
-        <w:trPr>
-          <w:trHeight w:val="360"/>
-        </w:trPr>
-        <w:tc>
-          <w:tcPr>
-            <w:tcW w:w="240" w:type="dxa"/>
-            <w:tcBorders>
-              <w:top w:val="nil"/>
-              <w:left w:val="nil"/>
-              <w:bottom w:val="nil"/>
-              <w:right w:val="nil"/>
-            </w:tcBorders>
-            <w:shd w:val="clear" w:color="auto" w:fill="auto"/>
-            <w:noWrap/>
-            <w:vAlign w:val="center"/>
-            <w:hideMark/>
-          </w:tcPr>
-          <w:p>
-            <w:pPr>
-              <w:keepLines w:val="0"/>
-              <w:tabs>
-                <w:tab w:val="clear" w:pos="567"/>
-              </w:tabs>
-              <w:suppressAutoHyphens w:val="0"/>
-              <w:ind w:firstLineChars="100" w:firstLine="200"/>
-              <w:jc w:val="right"/>
-              <w:rPr>
-                <w:rFonts w:ascii="Cambria" w:hAnsi="Cambria"/>
-                <w:color w:val="262626"/>
-              </w:rPr>
-            </w:pPr>
-          </w:p>
-        </w:tc>
-        <w:tc>
-          <w:tcPr>
-            <w:tcW w:w="6385" w:type="dxa"/>
+            <w:tcW w:w="6510" w:type="dxa"/>
             <w:tcBorders>
               <w:top w:val="nil"/>
               <w:left w:val="nil"/>
@@ -6733,7 +6334,7 @@
         </w:tc>
         <w:tc>
           <w:tcPr>
-            <w:tcW w:w="6385" w:type="dxa"/>
+            <w:tcW w:w="6510" w:type="dxa"/>
             <w:tcBorders>
               <w:top w:val="nil"/>
               <w:left w:val="nil"/>
@@ -6819,7 +6420,7 @@
         </w:tc>
         <w:tc>
           <w:tcPr>
-            <w:tcW w:w="6385" w:type="dxa"/>
+            <w:tcW w:w="6510" w:type="dxa"/>
             <w:tcBorders>
               <w:top w:val="nil"/>
               <w:left w:val="nil"/>
@@ -7021,21 +6622,12 @@
       <w:tab/>
       <w:t xml:space="preserve">© Copyright </w:t>
     </w:r>
-    <w:proofErr w:type="spellStart"/>
     <w:r>
       <w:rPr>
         <w:sz w:val="16"/>
         <w:lang w:val="en-GB"/>
       </w:rPr>
-      <w:t>Hoornbeeck</w:t>
-    </w:r>
-    <w:proofErr w:type="spellEnd"/>
-    <w:r>
-      <w:rPr>
-        <w:sz w:val="16"/>
-        <w:lang w:val="en-GB"/>
-      </w:rPr>
-      <w:t xml:space="preserve"> College</w:t>
+      <w:t>Hoornbeeck College</w:t>
     </w:r>
     <w:r>
       <w:rPr>
@@ -7118,21 +6710,7 @@
       <w:rPr>
         <w:sz w:val="16"/>
       </w:rPr>
-      <w:t xml:space="preserve">© </w:t>
-    </w:r>
-    <w:proofErr w:type="gramStart"/>
-    <w:r>
-      <w:rPr>
-        <w:sz w:val="16"/>
-      </w:rPr>
-      <w:t xml:space="preserve">Copyright  </w:t>
-    </w:r>
-    <w:proofErr w:type="gramEnd"/>
-    <w:r>
-      <w:rPr>
-        <w:sz w:val="16"/>
-      </w:rPr>
-      <w:t>- [bedrijfsnaam] 20</w:t>
+      <w:t>© Copyright  - [bedrijfsnaam] 20</w:t>
     </w:r>
     <w:r>
       <w:rPr>
@@ -7156,40 +6734,20 @@
     <w:pPr>
       <w:pStyle w:val="Voettekst"/>
     </w:pPr>
-    <w:r>
-      <w:fldChar w:fldCharType="begin"/>
-    </w:r>
-    <w:r>
-      <w:instrText xml:space="preserve"> DOCPROPERTY  Leverancier  \* MERGEFORMAT </w:instrText>
-    </w:r>
-    <w:r>
-      <w:fldChar w:fldCharType="separate"/>
-    </w:r>
-    <w:r>
-      <w:t>[Leverancier]</w:t>
-    </w:r>
-    <w:r>
-      <w:fldChar w:fldCharType="end"/>
-    </w:r>
+    <w:fldSimple w:instr=" DOCPROPERTY  Leverancier  \* MERGEFORMAT ">
+      <w:r>
+        <w:t>[Leverancier]</w:t>
+      </w:r>
+    </w:fldSimple>
     <w:r>
       <w:tab/>
       <w:t xml:space="preserve">Versie </w:t>
     </w:r>
-    <w:r>
-      <w:fldChar w:fldCharType="begin"/>
-    </w:r>
-    <w:r>
-      <w:instrText xml:space="preserve"> DOCPROPERTY Versienummer \* MERGEFORMAT </w:instrText>
-    </w:r>
-    <w:r>
-      <w:fldChar w:fldCharType="separate"/>
-    </w:r>
-    <w:r>
-      <w:t>1.0</w:t>
-    </w:r>
-    <w:r>
-      <w:fldChar w:fldCharType="end"/>
-    </w:r>
+    <w:fldSimple w:instr=" DOCPROPERTY Versienummer \* MERGEFORMAT ">
+      <w:r>
+        <w:t>1.0</w:t>
+      </w:r>
+    </w:fldSimple>
     <w:r>
       <w:tab/>
       <w:t xml:space="preserve">Pagina </w:t>
@@ -7222,40 +6780,20 @@
     <w:pPr>
       <w:pStyle w:val="Voettekst"/>
     </w:pPr>
-    <w:r>
-      <w:fldChar w:fldCharType="begin"/>
-    </w:r>
-    <w:r>
-      <w:instrText xml:space="preserve"> DOCPROPERTY  Leverancier  \* MERGEFORMAT </w:instrText>
-    </w:r>
-    <w:r>
-      <w:fldChar w:fldCharType="separate"/>
-    </w:r>
-    <w:r>
-      <w:t>[Leverancier]</w:t>
-    </w:r>
-    <w:r>
-      <w:fldChar w:fldCharType="end"/>
-    </w:r>
+    <w:fldSimple w:instr=" DOCPROPERTY  Leverancier  \* MERGEFORMAT ">
+      <w:r>
+        <w:t>[Leverancier]</w:t>
+      </w:r>
+    </w:fldSimple>
     <w:r>
       <w:tab/>
       <w:t xml:space="preserve">versie </w:t>
     </w:r>
-    <w:r>
-      <w:fldChar w:fldCharType="begin"/>
-    </w:r>
-    <w:r>
-      <w:instrText xml:space="preserve"> DOCPROPERTY Versienummer \* MERGEFORMAT </w:instrText>
-    </w:r>
-    <w:r>
-      <w:fldChar w:fldCharType="separate"/>
-    </w:r>
-    <w:r>
-      <w:t>1.0</w:t>
-    </w:r>
-    <w:r>
-      <w:fldChar w:fldCharType="end"/>
-    </w:r>
+    <w:fldSimple w:instr=" DOCPROPERTY Versienummer \* MERGEFORMAT ">
+      <w:r>
+        <w:t>1.0</w:t>
+      </w:r>
+    </w:fldSimple>
     <w:r>
       <w:tab/>
       <w:t xml:space="preserve">Pagina </w:t>
@@ -7283,7 +6821,7 @@
         <w:rStyle w:val="Paginanummer"/>
         <w:noProof/>
       </w:rPr>
-      <w:t>9</w:t>
+      <w:t>8</w:t>
     </w:r>
     <w:r>
       <w:rPr>
@@ -7352,39 +6890,19 @@
     <w:r>
       <w:tab/>
     </w:r>
-    <w:r>
-      <w:fldChar w:fldCharType="begin"/>
-    </w:r>
-    <w:r>
-      <w:instrText xml:space="preserve"> DOCPROPERTY Titel \* MERGEFORMAT </w:instrText>
-    </w:r>
-    <w:r>
-      <w:fldChar w:fldCharType="separate"/>
-    </w:r>
-    <w:r>
-      <w:t>Plan van Aanpak</w:t>
-    </w:r>
-    <w:r>
-      <w:fldChar w:fldCharType="end"/>
-    </w:r>
+    <w:fldSimple w:instr=" DOCPROPERTY Titel \* MERGEFORMAT ">
+      <w:r>
+        <w:t>Plan van Aanpak</w:t>
+      </w:r>
+    </w:fldSimple>
     <w:r>
       <w:t xml:space="preserve"> </w:t>
     </w:r>
-    <w:r>
-      <w:fldChar w:fldCharType="begin"/>
-    </w:r>
-    <w:r>
-      <w:instrText xml:space="preserve"> DOCPROPERTY Bedrijf \* MERGEFORMAT </w:instrText>
-    </w:r>
-    <w:r>
-      <w:fldChar w:fldCharType="separate"/>
-    </w:r>
-    <w:r>
-      <w:t>[Bedrijf]</w:t>
-    </w:r>
-    <w:r>
-      <w:fldChar w:fldCharType="end"/>
-    </w:r>
+    <w:fldSimple w:instr=" DOCPROPERTY Bedrijf \* MERGEFORMAT ">
+      <w:r>
+        <w:t>[Bedrijf]</w:t>
+      </w:r>
+    </w:fldSimple>
   </w:p>
 </w:hdr>
 </file>
@@ -8132,6 +7650,119 @@
     </w:lvl>
   </w:abstractNum>
   <w:abstractNum w:abstractNumId="10" w15:restartNumberingAfterBreak="0">
+    <w:nsid w:val="7DB37F7F"/>
+    <w:multiLevelType w:val="hybridMultilevel"/>
+    <w:tmpl w:val="F52A12C2"/>
+    <w:lvl w:ilvl="0" w:tplc="04130001">
+      <w:start w:val="1"/>
+      <w:numFmt w:val="bullet"/>
+      <w:lvlText w:val=""/>
+      <w:lvlJc w:val="left"/>
+      <w:pPr>
+        <w:ind w:left="920" w:hanging="360"/>
+      </w:pPr>
+      <w:rPr>
+        <w:rFonts w:ascii="Symbol" w:hAnsi="Symbol" w:hint="default"/>
+      </w:rPr>
+    </w:lvl>
+    <w:lvl w:ilvl="1" w:tplc="04130003" w:tentative="1">
+      <w:start w:val="1"/>
+      <w:numFmt w:val="bullet"/>
+      <w:lvlText w:val="o"/>
+      <w:lvlJc w:val="left"/>
+      <w:pPr>
+        <w:ind w:left="1640" w:hanging="360"/>
+      </w:pPr>
+      <w:rPr>
+        <w:rFonts w:ascii="Courier New" w:hAnsi="Courier New" w:cs="Courier New" w:hint="default"/>
+      </w:rPr>
+    </w:lvl>
+    <w:lvl w:ilvl="2" w:tplc="04130005" w:tentative="1">
+      <w:start w:val="1"/>
+      <w:numFmt w:val="bullet"/>
+      <w:lvlText w:val=""/>
+      <w:lvlJc w:val="left"/>
+      <w:pPr>
+        <w:ind w:left="2360" w:hanging="360"/>
+      </w:pPr>
+      <w:rPr>
+        <w:rFonts w:ascii="Wingdings" w:hAnsi="Wingdings" w:hint="default"/>
+      </w:rPr>
+    </w:lvl>
+    <w:lvl w:ilvl="3" w:tplc="04130001" w:tentative="1">
+      <w:start w:val="1"/>
+      <w:numFmt w:val="bullet"/>
+      <w:lvlText w:val=""/>
+      <w:lvlJc w:val="left"/>
+      <w:pPr>
+        <w:ind w:left="3080" w:hanging="360"/>
+      </w:pPr>
+      <w:rPr>
+        <w:rFonts w:ascii="Symbol" w:hAnsi="Symbol" w:hint="default"/>
+      </w:rPr>
+    </w:lvl>
+    <w:lvl w:ilvl="4" w:tplc="04130003" w:tentative="1">
+      <w:start w:val="1"/>
+      <w:numFmt w:val="bullet"/>
+      <w:lvlText w:val="o"/>
+      <w:lvlJc w:val="left"/>
+      <w:pPr>
+        <w:ind w:left="3800" w:hanging="360"/>
+      </w:pPr>
+      <w:rPr>
+        <w:rFonts w:ascii="Courier New" w:hAnsi="Courier New" w:cs="Courier New" w:hint="default"/>
+      </w:rPr>
+    </w:lvl>
+    <w:lvl w:ilvl="5" w:tplc="04130005" w:tentative="1">
+      <w:start w:val="1"/>
+      <w:numFmt w:val="bullet"/>
+      <w:lvlText w:val=""/>
+      <w:lvlJc w:val="left"/>
+      <w:pPr>
+        <w:ind w:left="4520" w:hanging="360"/>
+      </w:pPr>
+      <w:rPr>
+        <w:rFonts w:ascii="Wingdings" w:hAnsi="Wingdings" w:hint="default"/>
+      </w:rPr>
+    </w:lvl>
+    <w:lvl w:ilvl="6" w:tplc="04130001" w:tentative="1">
+      <w:start w:val="1"/>
+      <w:numFmt w:val="bullet"/>
+      <w:lvlText w:val=""/>
+      <w:lvlJc w:val="left"/>
+      <w:pPr>
+        <w:ind w:left="5240" w:hanging="360"/>
+      </w:pPr>
+      <w:rPr>
+        <w:rFonts w:ascii="Symbol" w:hAnsi="Symbol" w:hint="default"/>
+      </w:rPr>
+    </w:lvl>
+    <w:lvl w:ilvl="7" w:tplc="04130003" w:tentative="1">
+      <w:start w:val="1"/>
+      <w:numFmt w:val="bullet"/>
+      <w:lvlText w:val="o"/>
+      <w:lvlJc w:val="left"/>
+      <w:pPr>
+        <w:ind w:left="5960" w:hanging="360"/>
+      </w:pPr>
+      <w:rPr>
+        <w:rFonts w:ascii="Courier New" w:hAnsi="Courier New" w:cs="Courier New" w:hint="default"/>
+      </w:rPr>
+    </w:lvl>
+    <w:lvl w:ilvl="8" w:tplc="04130005" w:tentative="1">
+      <w:start w:val="1"/>
+      <w:numFmt w:val="bullet"/>
+      <w:lvlText w:val=""/>
+      <w:lvlJc w:val="left"/>
+      <w:pPr>
+        <w:ind w:left="6680" w:hanging="360"/>
+      </w:pPr>
+      <w:rPr>
+        <w:rFonts w:ascii="Wingdings" w:hAnsi="Wingdings" w:hint="default"/>
+      </w:rPr>
+    </w:lvl>
+  </w:abstractNum>
+  <w:abstractNum w:abstractNumId="11" w15:restartNumberingAfterBreak="0">
     <w:nsid w:val="7E2053C6"/>
     <w:multiLevelType w:val="singleLevel"/>
     <w:tmpl w:val="3B024738"/>
@@ -8144,6 +7775,119 @@
       <w:pPr>
         <w:ind w:left="283" w:hanging="283"/>
       </w:pPr>
+    </w:lvl>
+  </w:abstractNum>
+  <w:abstractNum w:abstractNumId="12" w15:restartNumberingAfterBreak="0">
+    <w:nsid w:val="7FE71670"/>
+    <w:multiLevelType w:val="hybridMultilevel"/>
+    <w:tmpl w:val="D2768B4A"/>
+    <w:lvl w:ilvl="0" w:tplc="04130001">
+      <w:start w:val="1"/>
+      <w:numFmt w:val="bullet"/>
+      <w:lvlText w:val=""/>
+      <w:lvlJc w:val="left"/>
+      <w:pPr>
+        <w:ind w:left="720" w:hanging="360"/>
+      </w:pPr>
+      <w:rPr>
+        <w:rFonts w:ascii="Symbol" w:hAnsi="Symbol" w:hint="default"/>
+      </w:rPr>
+    </w:lvl>
+    <w:lvl w:ilvl="1" w:tplc="04130003" w:tentative="1">
+      <w:start w:val="1"/>
+      <w:numFmt w:val="bullet"/>
+      <w:lvlText w:val="o"/>
+      <w:lvlJc w:val="left"/>
+      <w:pPr>
+        <w:ind w:left="1440" w:hanging="360"/>
+      </w:pPr>
+      <w:rPr>
+        <w:rFonts w:ascii="Courier New" w:hAnsi="Courier New" w:cs="Courier New" w:hint="default"/>
+      </w:rPr>
+    </w:lvl>
+    <w:lvl w:ilvl="2" w:tplc="04130005" w:tentative="1">
+      <w:start w:val="1"/>
+      <w:numFmt w:val="bullet"/>
+      <w:lvlText w:val=""/>
+      <w:lvlJc w:val="left"/>
+      <w:pPr>
+        <w:ind w:left="2160" w:hanging="360"/>
+      </w:pPr>
+      <w:rPr>
+        <w:rFonts w:ascii="Wingdings" w:hAnsi="Wingdings" w:hint="default"/>
+      </w:rPr>
+    </w:lvl>
+    <w:lvl w:ilvl="3" w:tplc="04130001" w:tentative="1">
+      <w:start w:val="1"/>
+      <w:numFmt w:val="bullet"/>
+      <w:lvlText w:val=""/>
+      <w:lvlJc w:val="left"/>
+      <w:pPr>
+        <w:ind w:left="2880" w:hanging="360"/>
+      </w:pPr>
+      <w:rPr>
+        <w:rFonts w:ascii="Symbol" w:hAnsi="Symbol" w:hint="default"/>
+      </w:rPr>
+    </w:lvl>
+    <w:lvl w:ilvl="4" w:tplc="04130003" w:tentative="1">
+      <w:start w:val="1"/>
+      <w:numFmt w:val="bullet"/>
+      <w:lvlText w:val="o"/>
+      <w:lvlJc w:val="left"/>
+      <w:pPr>
+        <w:ind w:left="3600" w:hanging="360"/>
+      </w:pPr>
+      <w:rPr>
+        <w:rFonts w:ascii="Courier New" w:hAnsi="Courier New" w:cs="Courier New" w:hint="default"/>
+      </w:rPr>
+    </w:lvl>
+    <w:lvl w:ilvl="5" w:tplc="04130005" w:tentative="1">
+      <w:start w:val="1"/>
+      <w:numFmt w:val="bullet"/>
+      <w:lvlText w:val=""/>
+      <w:lvlJc w:val="left"/>
+      <w:pPr>
+        <w:ind w:left="4320" w:hanging="360"/>
+      </w:pPr>
+      <w:rPr>
+        <w:rFonts w:ascii="Wingdings" w:hAnsi="Wingdings" w:hint="default"/>
+      </w:rPr>
+    </w:lvl>
+    <w:lvl w:ilvl="6" w:tplc="04130001" w:tentative="1">
+      <w:start w:val="1"/>
+      <w:numFmt w:val="bullet"/>
+      <w:lvlText w:val=""/>
+      <w:lvlJc w:val="left"/>
+      <w:pPr>
+        <w:ind w:left="5040" w:hanging="360"/>
+      </w:pPr>
+      <w:rPr>
+        <w:rFonts w:ascii="Symbol" w:hAnsi="Symbol" w:hint="default"/>
+      </w:rPr>
+    </w:lvl>
+    <w:lvl w:ilvl="7" w:tplc="04130003" w:tentative="1">
+      <w:start w:val="1"/>
+      <w:numFmt w:val="bullet"/>
+      <w:lvlText w:val="o"/>
+      <w:lvlJc w:val="left"/>
+      <w:pPr>
+        <w:ind w:left="5760" w:hanging="360"/>
+      </w:pPr>
+      <w:rPr>
+        <w:rFonts w:ascii="Courier New" w:hAnsi="Courier New" w:cs="Courier New" w:hint="default"/>
+      </w:rPr>
+    </w:lvl>
+    <w:lvl w:ilvl="8" w:tplc="04130005" w:tentative="1">
+      <w:start w:val="1"/>
+      <w:numFmt w:val="bullet"/>
+      <w:lvlText w:val=""/>
+      <w:lvlJc w:val="left"/>
+      <w:pPr>
+        <w:ind w:left="6480" w:hanging="360"/>
+      </w:pPr>
+      <w:rPr>
+        <w:rFonts w:ascii="Wingdings" w:hAnsi="Wingdings" w:hint="default"/>
+      </w:rPr>
     </w:lvl>
   </w:abstractNum>
   <w:num w:numId="1">
@@ -8168,7 +7912,7 @@
     </w:lvlOverride>
   </w:num>
   <w:num w:numId="3">
-    <w:abstractNumId w:val="10"/>
+    <w:abstractNumId w:val="11"/>
   </w:num>
   <w:num w:numId="4">
     <w:abstractNumId w:val="8"/>
@@ -8231,6 +7975,12 @@
   </w:num>
   <w:num w:numId="14">
     <w:abstractNumId w:val="6"/>
+  </w:num>
+  <w:num w:numId="15">
+    <w:abstractNumId w:val="10"/>
+  </w:num>
+  <w:num w:numId="16">
+    <w:abstractNumId w:val="12"/>
   </w:num>
 </w:numbering>
 </file>

</xml_diff>

<commit_message>
update plan van aanpak planning
</commit_message>
<xml_diff>
--- a/Memory Game/sjabloon-plan-van-aanpak.docx
+++ b/Memory Game/sjabloon-plan-van-aanpak.docx
@@ -6,8 +6,6 @@
     <w:bookmarkStart w:id="1" w:name="_Toc341590247"/>
     <w:bookmarkStart w:id="2" w:name="_Toc341590315"/>
     <w:bookmarkStart w:id="3" w:name="_Toc341590398"/>
-    <w:bookmarkStart w:id="4" w:name="_GoBack"/>
-    <w:bookmarkEnd w:id="4"/>
     <w:p>
       <w:pPr>
         <w:pStyle w:val="Titel"/>
@@ -146,21 +144,11 @@
       <w:r>
         <w:tab/>
       </w:r>
-      <w:r>
-        <w:fldChar w:fldCharType="begin"/>
-      </w:r>
-      <w:r>
-        <w:instrText xml:space="preserve"> DOCPROPERTY Versienummer \* MERGEFORMAT </w:instrText>
-      </w:r>
-      <w:r>
-        <w:fldChar w:fldCharType="separate"/>
-      </w:r>
-      <w:r>
-        <w:t>1.0</w:t>
-      </w:r>
-      <w:r>
-        <w:fldChar w:fldCharType="end"/>
-      </w:r>
+      <w:fldSimple w:instr=" DOCPROPERTY Versienummer \* MERGEFORMAT ">
+        <w:r>
+          <w:t>1.0</w:t>
+        </w:r>
+      </w:fldSimple>
     </w:p>
     <w:p/>
     <w:p>
@@ -272,7 +260,7 @@
           <w:szCs w:val="28"/>
         </w:rPr>
       </w:pPr>
-      <w:bookmarkStart w:id="5" w:name="_Toc372543935"/>
+      <w:bookmarkStart w:id="4" w:name="_Toc372543935"/>
       <w:r>
         <w:rPr>
           <w:sz w:val="28"/>
@@ -288,7 +276,7 @@
         </w:rPr>
         <w:t>nhoudsopgave</w:t>
       </w:r>
-      <w:bookmarkEnd w:id="5"/>
+      <w:bookmarkEnd w:id="4"/>
     </w:p>
     <w:p>
       <w:pPr>
@@ -2755,20 +2743,20 @@
       <w:pPr>
         <w:pStyle w:val="Kop1"/>
       </w:pPr>
-      <w:bookmarkStart w:id="6" w:name="_Toc66712266"/>
-      <w:bookmarkStart w:id="7" w:name="_Toc372543939"/>
-      <w:bookmarkStart w:id="8" w:name="_Toc353251463"/>
-      <w:bookmarkStart w:id="9" w:name="_Toc353252867"/>
-      <w:bookmarkStart w:id="10" w:name="_Toc353263468"/>
-      <w:bookmarkStart w:id="11" w:name="_Toc353327409"/>
-      <w:bookmarkStart w:id="12" w:name="_Toc353327734"/>
-      <w:bookmarkStart w:id="13" w:name="_Toc353327884"/>
-      <w:bookmarkStart w:id="14" w:name="_Toc353327955"/>
-      <w:bookmarkStart w:id="15" w:name="_Toc353337085"/>
-      <w:bookmarkStart w:id="16" w:name="_Toc354455613"/>
-      <w:bookmarkStart w:id="17" w:name="_Toc354455967"/>
-      <w:bookmarkStart w:id="18" w:name="_Toc354456073"/>
-      <w:bookmarkStart w:id="19" w:name="_Toc354456267"/>
+      <w:bookmarkStart w:id="5" w:name="_Toc66712266"/>
+      <w:bookmarkStart w:id="6" w:name="_Toc372543939"/>
+      <w:bookmarkStart w:id="7" w:name="_Toc353251463"/>
+      <w:bookmarkStart w:id="8" w:name="_Toc353252867"/>
+      <w:bookmarkStart w:id="9" w:name="_Toc353263468"/>
+      <w:bookmarkStart w:id="10" w:name="_Toc353327409"/>
+      <w:bookmarkStart w:id="11" w:name="_Toc353327734"/>
+      <w:bookmarkStart w:id="12" w:name="_Toc353327884"/>
+      <w:bookmarkStart w:id="13" w:name="_Toc353327955"/>
+      <w:bookmarkStart w:id="14" w:name="_Toc353337085"/>
+      <w:bookmarkStart w:id="15" w:name="_Toc354455613"/>
+      <w:bookmarkStart w:id="16" w:name="_Toc354455967"/>
+      <w:bookmarkStart w:id="17" w:name="_Toc354456073"/>
+      <w:bookmarkStart w:id="18" w:name="_Toc354456267"/>
       <w:bookmarkEnd w:id="0"/>
       <w:bookmarkEnd w:id="1"/>
       <w:bookmarkEnd w:id="2"/>
@@ -2777,140 +2765,140 @@
         <w:lastRenderedPageBreak/>
         <w:t>Achtergronden</w:t>
       </w:r>
+      <w:bookmarkEnd w:id="5"/>
       <w:bookmarkEnd w:id="6"/>
-      <w:bookmarkEnd w:id="7"/>
     </w:p>
     <w:p>
       <w:pPr>
         <w:pStyle w:val="Kop2"/>
       </w:pPr>
-      <w:bookmarkStart w:id="20" w:name="_Toc372543940"/>
-      <w:bookmarkStart w:id="21" w:name="_Toc8095078"/>
-      <w:bookmarkStart w:id="22" w:name="_Toc8095281"/>
-      <w:bookmarkStart w:id="23" w:name="_Toc473425318"/>
+      <w:bookmarkStart w:id="19" w:name="_Toc372543940"/>
+      <w:bookmarkStart w:id="20" w:name="_Toc8095078"/>
+      <w:bookmarkStart w:id="21" w:name="_Toc8095281"/>
+      <w:bookmarkStart w:id="22" w:name="_Toc473425318"/>
       <w:r>
         <w:t>Projectnaam</w:t>
       </w:r>
+      <w:bookmarkEnd w:id="19"/>
+    </w:p>
+    <w:p>
+      <w:pPr>
+        <w:pStyle w:val="Tekstdocument1"/>
+      </w:pPr>
+      <w:r>
+        <w:t xml:space="preserve">De projectnaam is </w:t>
+      </w:r>
+      <w:r>
+        <w:t>Memory Game</w:t>
+      </w:r>
+    </w:p>
+    <w:p>
+      <w:pPr>
+        <w:pStyle w:val="Kop2"/>
+      </w:pPr>
+      <w:bookmarkStart w:id="23" w:name="_Toc372543941"/>
+      <w:r>
+        <w:t>Opdrachtgever</w:t>
+      </w:r>
+      <w:bookmarkEnd w:id="23"/>
+    </w:p>
+    <w:p>
+      <w:pPr>
+        <w:pStyle w:val="Tekstdocument1"/>
+      </w:pPr>
+      <w:r>
+        <w:t xml:space="preserve">De opdrachtgever is </w:t>
+      </w:r>
+      <w:r>
+        <w:t>Sjon Huisman</w:t>
+      </w:r>
+      <w:r>
+        <w:t>.</w:t>
+      </w:r>
+    </w:p>
+    <w:p>
+      <w:pPr>
+        <w:pStyle w:val="Kop2"/>
+      </w:pPr>
+      <w:bookmarkStart w:id="24" w:name="_Toc372543942"/>
+      <w:r>
+        <w:t>Opdrachtnemer</w:t>
+      </w:r>
+      <w:bookmarkEnd w:id="24"/>
+    </w:p>
+    <w:p>
+      <w:pPr>
+        <w:pStyle w:val="Tekstdocument1"/>
+      </w:pPr>
+      <w:r>
+        <w:t xml:space="preserve">De opdrachtnemer is Troy Verplaats en </w:t>
+      </w:r>
+      <w:r>
+        <w:t>Raekwon Gerold</w:t>
+      </w:r>
+      <w:r>
+        <w:t>.</w:t>
+      </w:r>
+    </w:p>
+    <w:p>
+      <w:pPr>
+        <w:pStyle w:val="Tekstdocument1"/>
+      </w:pPr>
+    </w:p>
+    <w:p>
+      <w:pPr>
+        <w:pStyle w:val="Kop1"/>
+      </w:pPr>
+      <w:bookmarkStart w:id="25" w:name="_Toc66712267"/>
+      <w:bookmarkStart w:id="26" w:name="_Toc372543943"/>
+      <w:bookmarkStart w:id="27" w:name="_Toc8095080"/>
+      <w:bookmarkStart w:id="28" w:name="_Toc8095283"/>
       <w:bookmarkEnd w:id="20"/>
-    </w:p>
-    <w:p>
-      <w:pPr>
-        <w:pStyle w:val="Tekstdocument1"/>
-      </w:pPr>
-      <w:r>
-        <w:t xml:space="preserve">De projectnaam is </w:t>
-      </w:r>
-      <w:r>
-        <w:t>Memory Game</w:t>
-      </w:r>
-    </w:p>
-    <w:p>
-      <w:pPr>
-        <w:pStyle w:val="Kop2"/>
-      </w:pPr>
-      <w:bookmarkStart w:id="24" w:name="_Toc372543941"/>
-      <w:r>
-        <w:t>Opdrachtgever</w:t>
-      </w:r>
-      <w:bookmarkEnd w:id="24"/>
-    </w:p>
-    <w:p>
-      <w:pPr>
-        <w:pStyle w:val="Tekstdocument1"/>
-      </w:pPr>
-      <w:r>
-        <w:t xml:space="preserve">De opdrachtgever is </w:t>
-      </w:r>
-      <w:r>
-        <w:t>Sjon Huisman</w:t>
-      </w:r>
-      <w:r>
-        <w:t>.</w:t>
-      </w:r>
-    </w:p>
-    <w:p>
-      <w:pPr>
-        <w:pStyle w:val="Kop2"/>
-      </w:pPr>
-      <w:bookmarkStart w:id="25" w:name="_Toc372543942"/>
-      <w:r>
-        <w:t>Opdrachtnemer</w:t>
-      </w:r>
-      <w:bookmarkEnd w:id="25"/>
-    </w:p>
-    <w:p>
-      <w:pPr>
-        <w:pStyle w:val="Tekstdocument1"/>
-      </w:pPr>
-      <w:r>
-        <w:t xml:space="preserve">De opdrachtnemer is Troy Verplaats en </w:t>
-      </w:r>
-      <w:r>
-        <w:t>Raekwon Gerold</w:t>
-      </w:r>
-      <w:r>
-        <w:t>.</w:t>
-      </w:r>
-    </w:p>
-    <w:p>
-      <w:pPr>
-        <w:pStyle w:val="Tekstdocument1"/>
-      </w:pPr>
-    </w:p>
-    <w:p>
-      <w:pPr>
-        <w:pStyle w:val="Kop1"/>
-      </w:pPr>
-      <w:bookmarkStart w:id="26" w:name="_Toc66712267"/>
-      <w:bookmarkStart w:id="27" w:name="_Toc372543943"/>
-      <w:bookmarkStart w:id="28" w:name="_Toc8095080"/>
-      <w:bookmarkStart w:id="29" w:name="_Toc8095283"/>
       <w:bookmarkEnd w:id="21"/>
       <w:bookmarkEnd w:id="22"/>
-      <w:bookmarkEnd w:id="23"/>
       <w:r>
         <w:lastRenderedPageBreak/>
         <w:t>De projectopdracht</w:t>
       </w:r>
+      <w:bookmarkEnd w:id="25"/>
       <w:bookmarkEnd w:id="26"/>
-      <w:bookmarkEnd w:id="27"/>
     </w:p>
     <w:p>
       <w:pPr>
         <w:pStyle w:val="Kop2"/>
       </w:pPr>
-      <w:bookmarkStart w:id="30" w:name="_Toc372543944"/>
+      <w:bookmarkStart w:id="29" w:name="_Toc372543944"/>
       <w:r>
         <w:t>Doel</w:t>
       </w:r>
+      <w:bookmarkEnd w:id="29"/>
+    </w:p>
+    <w:p>
+      <w:pPr>
+        <w:pStyle w:val="Tekstdocument1"/>
+      </w:pPr>
+      <w:r>
+        <w:t>Het doel van dit project is</w:t>
+      </w:r>
+      <w:r>
+        <w:t xml:space="preserve"> om een memory game te maken voor kinderen </w:t>
+      </w:r>
+      <w:r>
+        <w:t>6 tot en met 8 jaar</w:t>
+      </w:r>
+      <w:r>
+        <w:t xml:space="preserve"> en dat er in totaal 24 kaarten er zijn</w:t>
+      </w:r>
+    </w:p>
+    <w:p>
+      <w:pPr>
+        <w:pStyle w:val="Kop2"/>
+      </w:pPr>
+      <w:bookmarkStart w:id="30" w:name="_Toc372543945"/>
+      <w:r>
+        <w:t>Resultaat</w:t>
+      </w:r>
       <w:bookmarkEnd w:id="30"/>
-    </w:p>
-    <w:p>
-      <w:pPr>
-        <w:pStyle w:val="Tekstdocument1"/>
-      </w:pPr>
-      <w:r>
-        <w:t>Het doel van dit project is</w:t>
-      </w:r>
-      <w:r>
-        <w:t xml:space="preserve"> om een memory game te maken voor kinderen </w:t>
-      </w:r>
-      <w:r>
-        <w:t>6 tot en met 8 jaar</w:t>
-      </w:r>
-      <w:r>
-        <w:t xml:space="preserve"> en dat er in totaal 24 kaarten er zijn</w:t>
-      </w:r>
-    </w:p>
-    <w:p>
-      <w:pPr>
-        <w:pStyle w:val="Kop2"/>
-      </w:pPr>
-      <w:bookmarkStart w:id="31" w:name="_Toc372543945"/>
-      <w:r>
-        <w:t>Resultaat</w:t>
-      </w:r>
-      <w:bookmarkEnd w:id="31"/>
     </w:p>
     <w:p>
       <w:pPr>
@@ -2948,18 +2936,44 @@
       <w:pPr>
         <w:pStyle w:val="Kop2"/>
       </w:pPr>
-      <w:bookmarkStart w:id="32" w:name="_Toc372543946"/>
+      <w:bookmarkStart w:id="31" w:name="_Toc372543946"/>
       <w:r>
         <w:t>Huidige situatie</w:t>
       </w:r>
+      <w:bookmarkEnd w:id="31"/>
+    </w:p>
+    <w:p>
+      <w:pPr>
+        <w:pStyle w:val="Tekstdocument1"/>
+      </w:pPr>
+      <w:r>
+        <w:t>Memory game is in productie</w:t>
+      </w:r>
+      <w:r>
+        <w:t>.</w:t>
+      </w:r>
+    </w:p>
+    <w:p>
+      <w:pPr>
+        <w:pStyle w:val="Kop2"/>
+      </w:pPr>
+      <w:bookmarkStart w:id="32" w:name="_Toc473425319"/>
+      <w:bookmarkStart w:id="33" w:name="_Toc372543947"/>
+      <w:r>
+        <w:t>Gewenste c.q. nieuwe situatie</w:t>
+      </w:r>
       <w:bookmarkEnd w:id="32"/>
+      <w:bookmarkEnd w:id="33"/>
     </w:p>
     <w:p>
       <w:pPr>
         <w:pStyle w:val="Tekstdocument1"/>
       </w:pPr>
       <w:r>
-        <w:t>Memory game is in productie</w:t>
+        <w:t>Het is een applicatie om van te genieten</w:t>
+      </w:r>
+      <w:r>
+        <w:t xml:space="preserve"> voor kinderen van 6 tot 8 jaar</w:t>
       </w:r>
       <w:r>
         <w:t>.</w:t>
@@ -2967,52 +2981,26 @@
     </w:p>
     <w:p>
       <w:pPr>
-        <w:pStyle w:val="Kop2"/>
-      </w:pPr>
-      <w:bookmarkStart w:id="33" w:name="_Toc473425319"/>
-      <w:bookmarkStart w:id="34" w:name="_Toc372543947"/>
-      <w:r>
-        <w:t>Gewenste c.q. nieuwe situatie</w:t>
-      </w:r>
-      <w:bookmarkEnd w:id="33"/>
-      <w:bookmarkEnd w:id="34"/>
-    </w:p>
-    <w:p>
-      <w:pPr>
-        <w:pStyle w:val="Tekstdocument1"/>
-      </w:pPr>
-      <w:r>
-        <w:t>Het is een applicatie om van te genieten</w:t>
-      </w:r>
-      <w:r>
-        <w:t xml:space="preserve"> voor kinderen van 6 tot 8 jaar</w:t>
-      </w:r>
-      <w:r>
-        <w:t>.</w:t>
-      </w:r>
-    </w:p>
-    <w:p>
-      <w:pPr>
         <w:pStyle w:val="Kop1"/>
       </w:pPr>
-      <w:bookmarkStart w:id="35" w:name="_Toc66712268"/>
-      <w:bookmarkStart w:id="36" w:name="_Toc372543948"/>
+      <w:bookmarkStart w:id="34" w:name="_Toc66712268"/>
+      <w:bookmarkStart w:id="35" w:name="_Toc372543948"/>
+      <w:bookmarkEnd w:id="27"/>
       <w:bookmarkEnd w:id="28"/>
-      <w:bookmarkEnd w:id="29"/>
       <w:r>
         <w:lastRenderedPageBreak/>
         <w:t>Projectactiviteiten</w:t>
       </w:r>
+      <w:bookmarkEnd w:id="34"/>
       <w:bookmarkEnd w:id="35"/>
-      <w:bookmarkEnd w:id="36"/>
     </w:p>
     <w:p>
       <w:pPr>
         <w:pStyle w:val="Tekstdocument1"/>
         <w:keepNext/>
       </w:pPr>
-      <w:bookmarkStart w:id="37" w:name="_Toc8095081"/>
-      <w:bookmarkStart w:id="38" w:name="_Toc8095284"/>
+      <w:bookmarkStart w:id="36" w:name="_Toc8095081"/>
+      <w:bookmarkStart w:id="37" w:name="_Toc8095284"/>
       <w:r>
         <w:t>De werkzaamheden die binnen het project worden uitgevoerd, worden gesplitst in standaard en meerwerk werkzaamheden.</w:t>
       </w:r>
@@ -3021,13 +3009,13 @@
       <w:pPr>
         <w:pStyle w:val="Kop2"/>
       </w:pPr>
-      <w:bookmarkStart w:id="39" w:name="_Toc473425322"/>
-      <w:bookmarkStart w:id="40" w:name="_Toc372543949"/>
+      <w:bookmarkStart w:id="38" w:name="_Toc473425322"/>
+      <w:bookmarkStart w:id="39" w:name="_Toc372543949"/>
       <w:r>
         <w:t>Standaard</w:t>
       </w:r>
+      <w:bookmarkEnd w:id="38"/>
       <w:bookmarkEnd w:id="39"/>
-      <w:bookmarkEnd w:id="40"/>
     </w:p>
     <w:p>
       <w:pPr>
@@ -3165,57 +3153,57 @@
       <w:pPr>
         <w:pStyle w:val="Kop1"/>
       </w:pPr>
-      <w:bookmarkStart w:id="41" w:name="_Toc66712269"/>
-      <w:bookmarkStart w:id="42" w:name="_Toc372543951"/>
+      <w:bookmarkStart w:id="40" w:name="_Toc66712269"/>
+      <w:bookmarkStart w:id="41" w:name="_Toc372543951"/>
+      <w:bookmarkEnd w:id="36"/>
       <w:bookmarkEnd w:id="37"/>
-      <w:bookmarkEnd w:id="38"/>
       <w:r>
         <w:lastRenderedPageBreak/>
         <w:t>Projectgrenzen</w:t>
       </w:r>
+      <w:bookmarkEnd w:id="40"/>
       <w:bookmarkEnd w:id="41"/>
+    </w:p>
+    <w:p>
+      <w:pPr>
+        <w:pStyle w:val="Kop2"/>
+      </w:pPr>
+      <w:bookmarkStart w:id="42" w:name="_Toc372543952"/>
+      <w:bookmarkStart w:id="43" w:name="_Toc467393531"/>
+      <w:bookmarkStart w:id="44" w:name="_Toc395087554"/>
+      <w:bookmarkStart w:id="45" w:name="_Toc8095082"/>
+      <w:bookmarkStart w:id="46" w:name="_Toc8095285"/>
+      <w:r>
+        <w:t>Projectgrenzen</w:t>
+      </w:r>
       <w:bookmarkEnd w:id="42"/>
     </w:p>
     <w:p>
       <w:pPr>
-        <w:pStyle w:val="Kop2"/>
-      </w:pPr>
-      <w:bookmarkStart w:id="43" w:name="_Toc372543952"/>
-      <w:bookmarkStart w:id="44" w:name="_Toc467393531"/>
-      <w:bookmarkStart w:id="45" w:name="_Toc395087554"/>
-      <w:bookmarkStart w:id="46" w:name="_Toc8095082"/>
-      <w:bookmarkStart w:id="47" w:name="_Toc8095285"/>
-      <w:r>
-        <w:t>Projectgrenzen</w:t>
-      </w:r>
+        <w:pStyle w:val="Tekstdocument1"/>
+      </w:pPr>
+      <w:r>
+        <w:t xml:space="preserve">Deze applicatie is alleen bedoeld voor oefenen dus er mogen geen gegeven erin worden opgeslagen. Er </w:t>
+      </w:r>
+      <w:bookmarkStart w:id="47" w:name="_Toc372543953"/>
+      <w:r>
+        <w:t>wordt</w:t>
+      </w:r>
+      <w:r>
+        <w:t xml:space="preserve"> een geluid erin verwerkt als een plaatje goed hebt</w:t>
+      </w:r>
+      <w:bookmarkStart w:id="48" w:name="_Toc467393532"/>
+      <w:bookmarkStart w:id="49" w:name="_Toc395087555"/>
+      <w:bookmarkStart w:id="50" w:name="_Toc372543954"/>
       <w:bookmarkEnd w:id="43"/>
-    </w:p>
-    <w:p>
-      <w:pPr>
-        <w:pStyle w:val="Tekstdocument1"/>
-      </w:pPr>
-      <w:r>
-        <w:t xml:space="preserve">Deze applicatie is alleen bedoeld voor oefenen dus er mogen geen gegeven erin worden opgeslagen. Er </w:t>
-      </w:r>
-      <w:bookmarkStart w:id="48" w:name="_Toc372543953"/>
-      <w:r>
-        <w:t>wordt</w:t>
-      </w:r>
-      <w:r>
-        <w:t xml:space="preserve"> een geluid erin verwerkt als een plaatje goed hebt</w:t>
-      </w:r>
-      <w:bookmarkStart w:id="49" w:name="_Toc467393532"/>
-      <w:bookmarkStart w:id="50" w:name="_Toc395087555"/>
-      <w:bookmarkStart w:id="51" w:name="_Toc372543954"/>
       <w:bookmarkEnd w:id="44"/>
-      <w:bookmarkEnd w:id="45"/>
+      <w:bookmarkEnd w:id="47"/>
+      <w:r>
+        <w:t>.</w:t>
+      </w:r>
       <w:bookmarkEnd w:id="48"/>
-      <w:r>
-        <w:t>.</w:t>
-      </w:r>
       <w:bookmarkEnd w:id="49"/>
       <w:bookmarkEnd w:id="50"/>
-      <w:bookmarkEnd w:id="51"/>
       <w:r>
         <w:t xml:space="preserve"> </w:t>
       </w:r>
@@ -3351,8 +3339,8 @@
       <w:pPr>
         <w:pStyle w:val="Kop1"/>
       </w:pPr>
-      <w:bookmarkStart w:id="52" w:name="_Toc66712270"/>
-      <w:bookmarkStart w:id="53" w:name="_Toc372543957"/>
+      <w:bookmarkStart w:id="51" w:name="_Toc66712270"/>
+      <w:bookmarkStart w:id="52" w:name="_Toc372543957"/>
       <w:r>
         <w:lastRenderedPageBreak/>
         <w:t>D</w:t>
@@ -3360,32 +3348,32 @@
       <w:r>
         <w:t>e producten</w:t>
       </w:r>
+      <w:bookmarkEnd w:id="45"/>
       <w:bookmarkEnd w:id="46"/>
-      <w:bookmarkEnd w:id="47"/>
+      <w:bookmarkEnd w:id="51"/>
       <w:bookmarkEnd w:id="52"/>
+    </w:p>
+    <w:p>
+      <w:pPr>
+        <w:pStyle w:val="Kop2"/>
+      </w:pPr>
+      <w:bookmarkStart w:id="53" w:name="_Toc354455617"/>
+      <w:bookmarkStart w:id="54" w:name="_Toc354455971"/>
+      <w:bookmarkStart w:id="55" w:name="_Toc354456077"/>
+      <w:bookmarkStart w:id="56" w:name="_Toc354456271"/>
+      <w:bookmarkStart w:id="57" w:name="_Toc370538126"/>
+      <w:bookmarkStart w:id="58" w:name="_Toc372543958"/>
+      <w:bookmarkStart w:id="59" w:name="_Toc8095083"/>
+      <w:bookmarkStart w:id="60" w:name="_Toc8095286"/>
+      <w:r>
+        <w:t>Algemeen</w:t>
+      </w:r>
       <w:bookmarkEnd w:id="53"/>
-    </w:p>
-    <w:p>
-      <w:pPr>
-        <w:pStyle w:val="Kop2"/>
-      </w:pPr>
-      <w:bookmarkStart w:id="54" w:name="_Toc354455617"/>
-      <w:bookmarkStart w:id="55" w:name="_Toc354455971"/>
-      <w:bookmarkStart w:id="56" w:name="_Toc354456077"/>
-      <w:bookmarkStart w:id="57" w:name="_Toc354456271"/>
-      <w:bookmarkStart w:id="58" w:name="_Toc370538126"/>
-      <w:bookmarkStart w:id="59" w:name="_Toc372543958"/>
-      <w:bookmarkStart w:id="60" w:name="_Toc8095083"/>
-      <w:bookmarkStart w:id="61" w:name="_Toc8095286"/>
-      <w:r>
-        <w:t>Algemeen</w:t>
-      </w:r>
       <w:bookmarkEnd w:id="54"/>
       <w:bookmarkEnd w:id="55"/>
       <w:bookmarkEnd w:id="56"/>
       <w:bookmarkEnd w:id="57"/>
       <w:bookmarkEnd w:id="58"/>
-      <w:bookmarkEnd w:id="59"/>
     </w:p>
     <w:p>
       <w:pPr>
@@ -3443,83 +3431,84 @@
       <w:pPr>
         <w:pStyle w:val="Kop2"/>
       </w:pPr>
-      <w:bookmarkStart w:id="62" w:name="_Toc372543959"/>
-      <w:bookmarkStart w:id="63" w:name="_Toc354455623"/>
-      <w:bookmarkStart w:id="64" w:name="_Toc354455977"/>
-      <w:bookmarkStart w:id="65" w:name="_Toc354456083"/>
-      <w:bookmarkStart w:id="66" w:name="_Toc354456277"/>
+      <w:bookmarkStart w:id="61" w:name="_Toc372543959"/>
+      <w:bookmarkStart w:id="62" w:name="_Toc354455623"/>
+      <w:bookmarkStart w:id="63" w:name="_Toc354455977"/>
+      <w:bookmarkStart w:id="64" w:name="_Toc354456083"/>
+      <w:bookmarkStart w:id="65" w:name="_Toc354456277"/>
       <w:r>
         <w:t>Documentatie</w:t>
       </w:r>
+      <w:bookmarkEnd w:id="61"/>
+    </w:p>
+    <w:p>
+      <w:pPr>
+        <w:pStyle w:val="Tekstdocument1"/>
+      </w:pPr>
+      <w:r>
+        <w:t>Deze document kan veranderen om het beter te maken.</w:t>
+      </w:r>
+    </w:p>
+    <w:p>
+      <w:pPr>
+        <w:pStyle w:val="Tekstdocument1"/>
+      </w:pPr>
+    </w:p>
+    <w:p>
+      <w:pPr>
+        <w:pStyle w:val="Tekstdocument1"/>
+      </w:pPr>
+    </w:p>
+    <w:p>
+      <w:pPr>
+        <w:pStyle w:val="Tekstdocument1"/>
+      </w:pPr>
+      <w:bookmarkStart w:id="66" w:name="_Toc8095084"/>
+      <w:bookmarkStart w:id="67" w:name="_Toc8095287"/>
+      <w:bookmarkEnd w:id="59"/>
+      <w:bookmarkEnd w:id="60"/>
       <w:bookmarkEnd w:id="62"/>
-    </w:p>
-    <w:p>
-      <w:pPr>
-        <w:pStyle w:val="Tekstdocument1"/>
-      </w:pPr>
-      <w:r>
-        <w:t>Deze document kan veranderen om het beter te maken.</w:t>
-      </w:r>
-    </w:p>
-    <w:p>
-      <w:pPr>
-        <w:pStyle w:val="Tekstdocument1"/>
-      </w:pPr>
-    </w:p>
-    <w:p>
-      <w:pPr>
-        <w:pStyle w:val="Tekstdocument1"/>
-      </w:pPr>
-    </w:p>
-    <w:p>
-      <w:pPr>
-        <w:pStyle w:val="Tekstdocument1"/>
-      </w:pPr>
-      <w:bookmarkStart w:id="67" w:name="_Toc8095084"/>
-      <w:bookmarkStart w:id="68" w:name="_Toc8095287"/>
-      <w:bookmarkEnd w:id="60"/>
-      <w:bookmarkEnd w:id="61"/>
       <w:bookmarkEnd w:id="63"/>
       <w:bookmarkEnd w:id="64"/>
       <w:bookmarkEnd w:id="65"/>
+    </w:p>
+    <w:p>
+      <w:pPr>
+        <w:pStyle w:val="Kop1"/>
+      </w:pPr>
+      <w:bookmarkStart w:id="68" w:name="_Toc66712272"/>
+      <w:bookmarkStart w:id="69" w:name="_Toc372543961"/>
       <w:bookmarkEnd w:id="66"/>
-    </w:p>
-    <w:p>
-      <w:pPr>
-        <w:pStyle w:val="Kop1"/>
-      </w:pPr>
-      <w:bookmarkStart w:id="69" w:name="_Toc66712272"/>
-      <w:bookmarkStart w:id="70" w:name="_Toc372543961"/>
       <w:bookmarkEnd w:id="67"/>
-      <w:bookmarkEnd w:id="68"/>
       <w:r>
         <w:lastRenderedPageBreak/>
         <w:t>De projectorganisatie</w:t>
       </w:r>
+      <w:bookmarkEnd w:id="68"/>
       <w:bookmarkEnd w:id="69"/>
+    </w:p>
+    <w:p>
+      <w:pPr>
+        <w:pStyle w:val="Kop2"/>
+      </w:pPr>
+      <w:bookmarkStart w:id="70" w:name="_Toc353251479"/>
+      <w:bookmarkStart w:id="71" w:name="_Toc353252883"/>
+      <w:bookmarkStart w:id="72" w:name="_Toc353263484"/>
+      <w:bookmarkStart w:id="73" w:name="_Toc353327420"/>
+      <w:bookmarkStart w:id="74" w:name="_Toc353327745"/>
+      <w:bookmarkStart w:id="75" w:name="_Toc353327895"/>
+      <w:bookmarkStart w:id="76" w:name="_Toc353327966"/>
+      <w:bookmarkStart w:id="77" w:name="_Toc353337095"/>
+      <w:bookmarkStart w:id="78" w:name="_Toc354455628"/>
+      <w:bookmarkStart w:id="79" w:name="_Toc354455982"/>
+      <w:bookmarkStart w:id="80" w:name="_Toc354456088"/>
+      <w:bookmarkStart w:id="81" w:name="_Toc354456282"/>
+      <w:bookmarkStart w:id="82" w:name="_Toc370538144"/>
+      <w:bookmarkStart w:id="83" w:name="_Toc372543962"/>
+      <w:r>
+        <w:t>Contactpersonen</w:t>
+      </w:r>
       <w:bookmarkEnd w:id="70"/>
-    </w:p>
-    <w:p>
-      <w:pPr>
-        <w:pStyle w:val="Kop2"/>
-      </w:pPr>
-      <w:bookmarkStart w:id="71" w:name="_Toc353251479"/>
-      <w:bookmarkStart w:id="72" w:name="_Toc353252883"/>
-      <w:bookmarkStart w:id="73" w:name="_Toc353263484"/>
-      <w:bookmarkStart w:id="74" w:name="_Toc353327420"/>
-      <w:bookmarkStart w:id="75" w:name="_Toc353327745"/>
-      <w:bookmarkStart w:id="76" w:name="_Toc353327895"/>
-      <w:bookmarkStart w:id="77" w:name="_Toc353327966"/>
-      <w:bookmarkStart w:id="78" w:name="_Toc353337095"/>
-      <w:bookmarkStart w:id="79" w:name="_Toc354455628"/>
-      <w:bookmarkStart w:id="80" w:name="_Toc354455982"/>
-      <w:bookmarkStart w:id="81" w:name="_Toc354456088"/>
-      <w:bookmarkStart w:id="82" w:name="_Toc354456282"/>
-      <w:bookmarkStart w:id="83" w:name="_Toc370538144"/>
-      <w:bookmarkStart w:id="84" w:name="_Toc372543962"/>
-      <w:r>
-        <w:t>Contactpersonen</w:t>
-      </w:r>
       <w:bookmarkEnd w:id="71"/>
       <w:bookmarkEnd w:id="72"/>
       <w:bookmarkEnd w:id="73"/>
@@ -3533,7 +3522,6 @@
       <w:bookmarkEnd w:id="81"/>
       <w:bookmarkEnd w:id="82"/>
       <w:bookmarkEnd w:id="83"/>
-      <w:bookmarkEnd w:id="84"/>
     </w:p>
     <w:tbl>
       <w:tblPr>
@@ -3884,23 +3872,24 @@
       <w:pPr>
         <w:pStyle w:val="Kop2"/>
       </w:pPr>
-      <w:bookmarkStart w:id="85" w:name="_Toc353251480"/>
-      <w:bookmarkStart w:id="86" w:name="_Toc353252884"/>
-      <w:bookmarkStart w:id="87" w:name="_Toc353263485"/>
-      <w:bookmarkStart w:id="88" w:name="_Toc353327421"/>
-      <w:bookmarkStart w:id="89" w:name="_Toc353327746"/>
-      <w:bookmarkStart w:id="90" w:name="_Toc353327896"/>
-      <w:bookmarkStart w:id="91" w:name="_Toc353327967"/>
-      <w:bookmarkStart w:id="92" w:name="_Toc353337096"/>
-      <w:bookmarkStart w:id="93" w:name="_Toc354455629"/>
-      <w:bookmarkStart w:id="94" w:name="_Toc354455983"/>
-      <w:bookmarkStart w:id="95" w:name="_Toc354456089"/>
-      <w:bookmarkStart w:id="96" w:name="_Toc354456283"/>
-      <w:bookmarkStart w:id="97" w:name="_Toc370538145"/>
-      <w:bookmarkStart w:id="98" w:name="_Toc372543963"/>
+      <w:bookmarkStart w:id="84" w:name="_Toc353251480"/>
+      <w:bookmarkStart w:id="85" w:name="_Toc353252884"/>
+      <w:bookmarkStart w:id="86" w:name="_Toc353263485"/>
+      <w:bookmarkStart w:id="87" w:name="_Toc353327421"/>
+      <w:bookmarkStart w:id="88" w:name="_Toc353327746"/>
+      <w:bookmarkStart w:id="89" w:name="_Toc353327896"/>
+      <w:bookmarkStart w:id="90" w:name="_Toc353327967"/>
+      <w:bookmarkStart w:id="91" w:name="_Toc353337096"/>
+      <w:bookmarkStart w:id="92" w:name="_Toc354455629"/>
+      <w:bookmarkStart w:id="93" w:name="_Toc354455983"/>
+      <w:bookmarkStart w:id="94" w:name="_Toc354456089"/>
+      <w:bookmarkStart w:id="95" w:name="_Toc354456283"/>
+      <w:bookmarkStart w:id="96" w:name="_Toc370538145"/>
+      <w:bookmarkStart w:id="97" w:name="_Toc372543963"/>
       <w:r>
         <w:t>Communicatie</w:t>
       </w:r>
+      <w:bookmarkEnd w:id="84"/>
       <w:bookmarkEnd w:id="85"/>
       <w:bookmarkEnd w:id="86"/>
       <w:bookmarkEnd w:id="87"/>
@@ -3914,7 +3903,6 @@
       <w:bookmarkEnd w:id="95"/>
       <w:bookmarkEnd w:id="96"/>
       <w:bookmarkEnd w:id="97"/>
-      <w:bookmarkEnd w:id="98"/>
     </w:p>
     <w:p>
       <w:pPr>
@@ -3936,36 +3924,36 @@
       <w:pPr>
         <w:pStyle w:val="Kop1"/>
       </w:pPr>
-      <w:bookmarkStart w:id="99" w:name="_Toc66712273"/>
-      <w:bookmarkStart w:id="100" w:name="_Toc372543964"/>
+      <w:bookmarkStart w:id="98" w:name="_Toc66712273"/>
+      <w:bookmarkStart w:id="99" w:name="_Toc372543964"/>
       <w:r>
         <w:lastRenderedPageBreak/>
         <w:t>Planning</w:t>
       </w:r>
+      <w:bookmarkEnd w:id="98"/>
       <w:bookmarkEnd w:id="99"/>
+    </w:p>
+    <w:p>
+      <w:pPr>
+        <w:pStyle w:val="Tekstdocument1"/>
+      </w:pPr>
+      <w:bookmarkStart w:id="100" w:name="_Toc467393542"/>
+      <w:bookmarkStart w:id="101" w:name="_Toc395087570"/>
+      <w:bookmarkStart w:id="102" w:name="_Toc372543965"/>
+      <w:r>
+        <w:t>Zie bijlage:Planner van plan van aanpak</w:t>
+      </w:r>
+    </w:p>
+    <w:p>
+      <w:pPr>
+        <w:pStyle w:val="Kop2"/>
+      </w:pPr>
+      <w:r>
+        <w:t>Randvoorwaarden</w:t>
+      </w:r>
       <w:bookmarkEnd w:id="100"/>
-    </w:p>
-    <w:p>
-      <w:pPr>
-        <w:pStyle w:val="Tekstdocument1"/>
-      </w:pPr>
-      <w:bookmarkStart w:id="101" w:name="_Toc467393542"/>
-      <w:bookmarkStart w:id="102" w:name="_Toc395087570"/>
-      <w:bookmarkStart w:id="103" w:name="_Toc372543965"/>
-      <w:r>
-        <w:t>Zie bijlage:Planner van plan van aanpak</w:t>
-      </w:r>
-    </w:p>
-    <w:p>
-      <w:pPr>
-        <w:pStyle w:val="Kop2"/>
-      </w:pPr>
-      <w:r>
-        <w:t>Randvoorwaarden</w:t>
-      </w:r>
       <w:bookmarkEnd w:id="101"/>
       <w:bookmarkEnd w:id="102"/>
-      <w:bookmarkEnd w:id="103"/>
     </w:p>
     <w:p>
       <w:pPr>
@@ -3983,9 +3971,9 @@
           <w:numId w:val="14"/>
         </w:numPr>
       </w:pPr>
-      <w:bookmarkStart w:id="104" w:name="_Toc467393543"/>
-      <w:bookmarkStart w:id="105" w:name="_Toc395087571"/>
-      <w:bookmarkStart w:id="106" w:name="_Toc372543966"/>
+      <w:bookmarkStart w:id="103" w:name="_Toc467393543"/>
+      <w:bookmarkStart w:id="104" w:name="_Toc395087571"/>
+      <w:bookmarkStart w:id="105" w:name="_Toc372543966"/>
       <w:r>
         <w:t>Een applicatie maken doe niet moeilijk te bedienen is.</w:t>
       </w:r>
@@ -4021,16 +4009,16 @@
       <w:pPr>
         <w:pStyle w:val="Kop2"/>
       </w:pPr>
-      <w:bookmarkStart w:id="107" w:name="_Toc467393547"/>
-      <w:bookmarkStart w:id="108" w:name="_Toc372543969"/>
+      <w:bookmarkStart w:id="106" w:name="_Toc467393547"/>
+      <w:bookmarkStart w:id="107" w:name="_Toc372543969"/>
+      <w:bookmarkEnd w:id="103"/>
       <w:bookmarkEnd w:id="104"/>
       <w:bookmarkEnd w:id="105"/>
+      <w:r>
+        <w:t>Benodigde resources</w:t>
+      </w:r>
       <w:bookmarkEnd w:id="106"/>
-      <w:r>
-        <w:t>Benodigde resources</w:t>
-      </w:r>
       <w:bookmarkEnd w:id="107"/>
-      <w:bookmarkEnd w:id="108"/>
     </w:p>
     <w:tbl>
       <w:tblPr>
@@ -4339,14 +4327,14 @@
       <w:pPr>
         <w:pStyle w:val="Kop1"/>
       </w:pPr>
-      <w:bookmarkStart w:id="109" w:name="_Toc66712275"/>
-      <w:bookmarkStart w:id="110" w:name="_Toc372543975"/>
+      <w:bookmarkStart w:id="108" w:name="_Toc66712275"/>
+      <w:bookmarkStart w:id="109" w:name="_Toc372543975"/>
       <w:r>
         <w:lastRenderedPageBreak/>
         <w:t>Risico’s</w:t>
       </w:r>
+      <w:bookmarkEnd w:id="108"/>
       <w:bookmarkEnd w:id="109"/>
-      <w:bookmarkEnd w:id="110"/>
       <w:r>
         <w:t xml:space="preserve"> </w:t>
       </w:r>
@@ -4650,7 +4638,7 @@
               <w:rPr>
                 <w:sz w:val="22"/>
               </w:rPr>
-              <w:t>Net Beans crashed</w:t>
+              <w:t>Visual studio crashed</w:t>
             </w:r>
           </w:p>
         </w:tc>
@@ -4805,7 +4793,13 @@
               <w:rPr>
                 <w:sz w:val="22"/>
               </w:rPr>
-              <w:t xml:space="preserve">Iemand </w:t>
+              <w:t>Iemand</w:t>
+            </w:r>
+            <w:r>
+              <w:rPr>
+                <w:sz w:val="22"/>
+              </w:rPr>
+              <w:t xml:space="preserve"> </w:t>
             </w:r>
             <w:r>
               <w:rPr>
@@ -5041,7 +5035,8 @@
         </w:numPr>
         <w:ind w:hanging="851"/>
       </w:pPr>
-      <w:bookmarkStart w:id="111" w:name="_Toc372543976"/>
+      <w:bookmarkStart w:id="110" w:name="_Toc372543976"/>
+      <w:bookmarkEnd w:id="7"/>
       <w:bookmarkEnd w:id="8"/>
       <w:bookmarkEnd w:id="9"/>
       <w:bookmarkEnd w:id="10"/>
@@ -5053,7 +5048,6 @@
       <w:bookmarkEnd w:id="16"/>
       <w:bookmarkEnd w:id="17"/>
       <w:bookmarkEnd w:id="18"/>
-      <w:bookmarkEnd w:id="19"/>
       <w:r>
         <w:lastRenderedPageBreak/>
         <w:t>Bijlage</w:t>
@@ -5061,7 +5055,7 @@
       <w:r>
         <w:t>n</w:t>
       </w:r>
-      <w:bookmarkEnd w:id="111"/>
+      <w:bookmarkEnd w:id="110"/>
     </w:p>
     <w:p>
       <w:pPr>
@@ -5078,85 +5072,72 @@
           <w:szCs w:val="22"/>
         </w:rPr>
       </w:pPr>
-      <w:r>
-        <w:fldChar w:fldCharType="begin"/>
-      </w:r>
-      <w:r>
-        <w:instrText xml:space="preserve"> TOC \t "Kop 9;1" </w:instrText>
-      </w:r>
-      <w:r>
-        <w:fldChar w:fldCharType="separate"/>
-      </w:r>
-      <w:r>
-        <w:rPr>
-          <w:noProof/>
-        </w:rPr>
-        <w:t>Bijlage A</w:t>
-      </w:r>
-      <w:r>
-        <w:rPr>
-          <w:rFonts w:ascii="Calibri" w:hAnsi="Calibri"/>
-          <w:b w:val="0"/>
-          <w:caps w:val="0"/>
-          <w:noProof/>
-          <w:sz w:val="22"/>
-          <w:szCs w:val="22"/>
-        </w:rPr>
-        <w:tab/>
-      </w:r>
-      <w:r>
-        <w:rPr>
-          <w:noProof/>
-        </w:rPr>
-        <w:t>Planning</w:t>
-      </w:r>
-      <w:r>
-        <w:rPr>
-          <w:noProof/>
-        </w:rPr>
-        <w:tab/>
-      </w:r>
-      <w:r>
-        <w:rPr>
-          <w:noProof/>
-        </w:rPr>
-        <w:fldChar w:fldCharType="begin"/>
-      </w:r>
-      <w:r>
-        <w:rPr>
-          <w:noProof/>
-        </w:rPr>
-        <w:instrText xml:space="preserve"> PAGEREF _Toc257214759 \h </w:instrText>
-      </w:r>
-      <w:r>
-        <w:rPr>
-          <w:noProof/>
-        </w:rPr>
-      </w:r>
-      <w:r>
-        <w:rPr>
-          <w:noProof/>
-        </w:rPr>
-        <w:fldChar w:fldCharType="separate"/>
-      </w:r>
-      <w:r>
-        <w:rPr>
-          <w:noProof/>
-        </w:rPr>
-        <w:t>13</w:t>
-      </w:r>
-      <w:r>
-        <w:rPr>
-          <w:noProof/>
-        </w:rPr>
-        <w:fldChar w:fldCharType="end"/>
-      </w:r>
-      <w:r>
-        <w:rPr>
-          <w:noProof/>
-        </w:rPr>
-        <w:fldChar w:fldCharType="end"/>
-      </w:r>
+      <w:fldSimple w:instr=" TOC \t &quot;Kop 9;1&quot; ">
+        <w:r>
+          <w:rPr>
+            <w:noProof/>
+          </w:rPr>
+          <w:t>Bijlage A</w:t>
+        </w:r>
+        <w:r>
+          <w:rPr>
+            <w:rFonts w:ascii="Calibri" w:hAnsi="Calibri"/>
+            <w:b w:val="0"/>
+            <w:caps w:val="0"/>
+            <w:noProof/>
+            <w:sz w:val="22"/>
+            <w:szCs w:val="22"/>
+          </w:rPr>
+          <w:tab/>
+        </w:r>
+        <w:r>
+          <w:rPr>
+            <w:noProof/>
+          </w:rPr>
+          <w:t>Planning</w:t>
+        </w:r>
+        <w:r>
+          <w:rPr>
+            <w:noProof/>
+          </w:rPr>
+          <w:tab/>
+        </w:r>
+        <w:r>
+          <w:rPr>
+            <w:noProof/>
+          </w:rPr>
+          <w:fldChar w:fldCharType="begin"/>
+        </w:r>
+        <w:r>
+          <w:rPr>
+            <w:noProof/>
+          </w:rPr>
+          <w:instrText xml:space="preserve"> PAGEREF _Toc257214759 \h </w:instrText>
+        </w:r>
+        <w:r>
+          <w:rPr>
+            <w:noProof/>
+          </w:rPr>
+        </w:r>
+        <w:r>
+          <w:rPr>
+            <w:noProof/>
+          </w:rPr>
+          <w:fldChar w:fldCharType="separate"/>
+        </w:r>
+        <w:r>
+          <w:rPr>
+            <w:noProof/>
+          </w:rPr>
+          <w:t>13</w:t>
+        </w:r>
+        <w:r>
+          <w:rPr>
+            <w:noProof/>
+          </w:rPr>
+          <w:fldChar w:fldCharType="end"/>
+        </w:r>
+      </w:fldSimple>
     </w:p>
     <w:p/>
     <w:p/>
@@ -6821,7 +6802,6 @@
                 <w:tab w:val="clear" w:pos="567"/>
               </w:tabs>
               <w:suppressAutoHyphens w:val="0"/>
-              <w:ind w:firstLineChars="100" w:firstLine="200"/>
               <w:rPr>
                 <w:rFonts w:ascii="Cambria" w:hAnsi="Cambria"/>
                 <w:color w:val="262626"/>
@@ -6832,7 +6812,7 @@
                 <w:rFonts w:ascii="Cambria" w:hAnsi="Cambria"/>
                 <w:color w:val="262626"/>
               </w:rPr>
-              <w:t>plan van aanpak afmaken</w:t>
+              <w:t xml:space="preserve">     Functioneel ontwerp</w:t>
             </w:r>
           </w:p>
         </w:tc>
@@ -6954,7 +6934,7 @@
                 <w:rFonts w:ascii="Cambria" w:hAnsi="Cambria"/>
                 <w:color w:val="262626"/>
               </w:rPr>
-              <w:t>applicatie realiseren</w:t>
+              <w:t>Functioneel ontwerp</w:t>
             </w:r>
           </w:p>
         </w:tc>
@@ -6991,7 +6971,7 @@
                 <w:rFonts w:ascii="Cambria" w:hAnsi="Cambria"/>
                 <w:color w:val="262626"/>
               </w:rPr>
-              <w:t>23-2</w:t>
+              <w:t>7-3</w:t>
             </w:r>
             <w:r>
               <w:rPr>
@@ -7076,7 +7056,21 @@
                 <w:rFonts w:ascii="Cambria" w:hAnsi="Cambria"/>
                 <w:color w:val="262626"/>
               </w:rPr>
-              <w:t>applicatie realiseren</w:t>
+              <w:t>applicatie</w:t>
+            </w:r>
+            <w:r>
+              <w:rPr>
+                <w:rFonts w:ascii="Cambria" w:hAnsi="Cambria"/>
+                <w:color w:val="262626"/>
+              </w:rPr>
+              <w:t xml:space="preserve"> </w:t>
+            </w:r>
+            <w:r>
+              <w:rPr>
+                <w:rFonts w:ascii="Cambria" w:hAnsi="Cambria"/>
+                <w:color w:val="262626"/>
+              </w:rPr>
+              <w:t xml:space="preserve"> realiseren</w:t>
             </w:r>
           </w:p>
         </w:tc>
@@ -7113,7 +7107,16 @@
                 <w:rFonts w:ascii="Cambria" w:hAnsi="Cambria"/>
                 <w:color w:val="262626"/>
               </w:rPr>
-              <w:t>1-3</w:t>
+              <w:t>14</w:t>
+            </w:r>
+            <w:bookmarkStart w:id="111" w:name="_GoBack"/>
+            <w:bookmarkEnd w:id="111"/>
+            <w:r>
+              <w:rPr>
+                <w:rFonts w:ascii="Cambria" w:hAnsi="Cambria"/>
+                <w:color w:val="262626"/>
+              </w:rPr>
+              <w:t>-3</w:t>
             </w:r>
             <w:r>
               <w:rPr>
@@ -7235,7 +7238,14 @@
                 <w:rFonts w:ascii="Cambria" w:hAnsi="Cambria"/>
                 <w:color w:val="262626"/>
               </w:rPr>
-              <w:t>10-3</w:t>
+              <w:t>29</w:t>
+            </w:r>
+            <w:r>
+              <w:rPr>
+                <w:rFonts w:ascii="Cambria" w:hAnsi="Cambria"/>
+                <w:color w:val="262626"/>
+              </w:rPr>
+              <w:t>-3</w:t>
             </w:r>
             <w:r>
               <w:rPr>
@@ -7357,7 +7367,7 @@
                 <w:rFonts w:ascii="Cambria" w:hAnsi="Cambria"/>
                 <w:color w:val="262626"/>
               </w:rPr>
-              <w:t>17-3</w:t>
+              <w:t>4-4</w:t>
             </w:r>
             <w:r>
               <w:rPr>
@@ -7640,63 +7650,12 @@
     </w:tbl>
     <w:p>
       <w:pPr>
-        <w:sectPr>
-          <w:footerReference w:type="default" r:id="rId44"/>
-          <w:pgSz w:w="11907" w:h="16840" w:code="9"/>
-          <w:pgMar w:top="1701" w:right="1418" w:bottom="1134" w:left="2268" w:header="425" w:footer="680" w:gutter="0"/>
-          <w:paperSrc w:first="3" w:other="3"/>
-          <w:pgNumType w:start="1"/>
-          <w:cols w:space="708"/>
-        </w:sectPr>
-      </w:pPr>
-    </w:p>
-    <w:p>
-      <w:pPr>
-        <w:pStyle w:val="Kop9"/>
-      </w:pPr>
-      <w:bookmarkStart w:id="112" w:name="_Toc257214759"/>
-      <w:bookmarkStart w:id="113" w:name="_Ref368114864"/>
-      <w:bookmarkStart w:id="114" w:name="_Ref368114869"/>
-      <w:r>
-        <w:lastRenderedPageBreak/>
-        <w:t>Planning</w:t>
-      </w:r>
-      <w:bookmarkEnd w:id="112"/>
-    </w:p>
-    <w:p>
-      <w:pPr>
         <w:pStyle w:val="Tekstdocument1"/>
       </w:pPr>
-      <w:r>
-        <w:t xml:space="preserve">In deze bijlage is de planning uit hoofdstuk </w:t>
-      </w:r>
-      <w:r>
-        <w:fldChar w:fldCharType="begin"/>
-      </w:r>
-      <w:r>
-        <w:instrText xml:space="preserve"> REF _Ref127020056 \n \h </w:instrText>
-      </w:r>
-      <w:r>
-        <w:fldChar w:fldCharType="separate"/>
-      </w:r>
-      <w:r>
-        <w:t>9.4</w:t>
-      </w:r>
-      <w:r>
-        <w:fldChar w:fldCharType="end"/>
-      </w:r>
-      <w:r>
-        <w:t xml:space="preserve"> grafisch weergegeven door middel van MS-Projec</w:t>
-      </w:r>
-      <w:bookmarkEnd w:id="113"/>
-      <w:bookmarkEnd w:id="114"/>
-      <w:r>
-        <w:t>t.</w:t>
-      </w:r>
     </w:p>
     <w:sectPr>
-      <w:headerReference w:type="default" r:id="rId45"/>
-      <w:footerReference w:type="default" r:id="rId46"/>
+      <w:headerReference w:type="default" r:id="rId44"/>
+      <w:footerReference w:type="default" r:id="rId45"/>
       <w:pgSz w:w="11907" w:h="16840" w:code="9"/>
       <w:pgMar w:top="1701" w:right="1418" w:bottom="1134" w:left="2268" w:header="425" w:footer="680" w:gutter="0"/>
       <w:paperSrc w:first="3" w:other="3"/>
@@ -7898,40 +7857,20 @@
     <w:pPr>
       <w:pStyle w:val="Voettekst"/>
     </w:pPr>
-    <w:r>
-      <w:fldChar w:fldCharType="begin"/>
-    </w:r>
-    <w:r>
-      <w:instrText xml:space="preserve"> DOCPROPERTY  Leverancier  \* MERGEFORMAT </w:instrText>
-    </w:r>
-    <w:r>
-      <w:fldChar w:fldCharType="separate"/>
-    </w:r>
-    <w:r>
-      <w:t>[Leverancier]</w:t>
-    </w:r>
-    <w:r>
-      <w:fldChar w:fldCharType="end"/>
-    </w:r>
+    <w:fldSimple w:instr=" DOCPROPERTY  Leverancier  \* MERGEFORMAT ">
+      <w:r>
+        <w:t>[Leverancier]</w:t>
+      </w:r>
+    </w:fldSimple>
     <w:r>
       <w:tab/>
       <w:t xml:space="preserve">Versie </w:t>
     </w:r>
-    <w:r>
-      <w:fldChar w:fldCharType="begin"/>
-    </w:r>
-    <w:r>
-      <w:instrText xml:space="preserve"> DOCPROPERTY Versienummer \* MERGEFORMAT </w:instrText>
-    </w:r>
-    <w:r>
-      <w:fldChar w:fldCharType="separate"/>
-    </w:r>
-    <w:r>
-      <w:t>1.0</w:t>
-    </w:r>
-    <w:r>
-      <w:fldChar w:fldCharType="end"/>
-    </w:r>
+    <w:fldSimple w:instr=" DOCPROPERTY Versienummer \* MERGEFORMAT ">
+      <w:r>
+        <w:t>1.0</w:t>
+      </w:r>
+    </w:fldSimple>
     <w:r>
       <w:tab/>
       <w:t xml:space="preserve">Pagina </w:t>
@@ -7963,85 +7902,6 @@
   <w:p>
     <w:pPr>
       <w:pStyle w:val="Voettekst"/>
-    </w:pPr>
-    <w:r>
-      <w:fldChar w:fldCharType="begin"/>
-    </w:r>
-    <w:r>
-      <w:instrText xml:space="preserve"> DOCPROPERTY  Leverancier  \* MERGEFORMAT </w:instrText>
-    </w:r>
-    <w:r>
-      <w:fldChar w:fldCharType="separate"/>
-    </w:r>
-    <w:r>
-      <w:t>[Leverancier]</w:t>
-    </w:r>
-    <w:r>
-      <w:fldChar w:fldCharType="end"/>
-    </w:r>
-    <w:r>
-      <w:tab/>
-      <w:t xml:space="preserve">versie </w:t>
-    </w:r>
-    <w:r>
-      <w:fldChar w:fldCharType="begin"/>
-    </w:r>
-    <w:r>
-      <w:instrText xml:space="preserve"> DOCPROPERTY Versienummer \* MERGEFORMAT </w:instrText>
-    </w:r>
-    <w:r>
-      <w:fldChar w:fldCharType="separate"/>
-    </w:r>
-    <w:r>
-      <w:t>1.0</w:t>
-    </w:r>
-    <w:r>
-      <w:fldChar w:fldCharType="end"/>
-    </w:r>
-    <w:r>
-      <w:tab/>
-      <w:t xml:space="preserve">Pagina </w:t>
-    </w:r>
-    <w:r>
-      <w:rPr>
-        <w:rStyle w:val="Paginanummer"/>
-      </w:rPr>
-      <w:fldChar w:fldCharType="begin"/>
-    </w:r>
-    <w:r>
-      <w:rPr>
-        <w:rStyle w:val="Paginanummer"/>
-      </w:rPr>
-      <w:instrText xml:space="preserve"> PAGE </w:instrText>
-    </w:r>
-    <w:r>
-      <w:rPr>
-        <w:rStyle w:val="Paginanummer"/>
-      </w:rPr>
-      <w:fldChar w:fldCharType="separate"/>
-    </w:r>
-    <w:r>
-      <w:rPr>
-        <w:rStyle w:val="Paginanummer"/>
-        <w:noProof/>
-      </w:rPr>
-      <w:t>9</w:t>
-    </w:r>
-    <w:r>
-      <w:rPr>
-        <w:rStyle w:val="Paginanummer"/>
-      </w:rPr>
-      <w:fldChar w:fldCharType="end"/>
-    </w:r>
-  </w:p>
-</w:ftr>
-</file>
-
-<file path=word/footer5.xml><?xml version="1.0" encoding="utf-8"?>
-<w:ftr xmlns:wpc="http://schemas.microsoft.com/office/word/2010/wordprocessingCanvas" xmlns:mc="http://schemas.openxmlformats.org/markup-compatibility/2006" xmlns:o="urn:schemas-microsoft-com:office:office" xmlns:r="http://schemas.openxmlformats.org/officeDocument/2006/relationships" xmlns:m="http://schemas.openxmlformats.org/officeDocument/2006/math" xmlns:v="urn:schemas-microsoft-com:vml" xmlns:wp14="http://schemas.microsoft.com/office/word/2010/wordprocessingDrawing" xmlns:wp="http://schemas.openxmlformats.org/drawingml/2006/wordprocessingDrawing" xmlns:w10="urn:schemas-microsoft-com:office:word" xmlns:w="http://schemas.openxmlformats.org/wordprocessingml/2006/main" xmlns:w14="http://schemas.microsoft.com/office/word/2010/wordml" xmlns:w15="http://schemas.microsoft.com/office/word/2012/wordml" xmlns:wpg="http://schemas.microsoft.com/office/word/2010/wordprocessingGroup" xmlns:wpi="http://schemas.microsoft.com/office/word/2010/wordprocessingInk" xmlns:wne="http://schemas.microsoft.com/office/word/2006/wordml" xmlns:wps="http://schemas.microsoft.com/office/word/2010/wordprocessingShape" mc:Ignorable="w14 w15 wp14">
-  <w:p>
-    <w:pPr>
-      <w:pStyle w:val="Voettekst"/>
       <w:pBdr>
         <w:top w:val="none" w:sz="0" w:space="0" w:color="auto"/>
       </w:pBdr>
@@ -8094,39 +7954,23 @@
     <w:r>
       <w:tab/>
     </w:r>
-    <w:r>
-      <w:fldChar w:fldCharType="begin"/>
-    </w:r>
-    <w:r>
-      <w:instrText xml:space="preserve"> DOCPROPERTY Titel \* MERGEFORMAT </w:instrText>
-    </w:r>
-    <w:r>
-      <w:fldChar w:fldCharType="separate"/>
-    </w:r>
-    <w:r>
-      <w:t>Plan van Aanpak</w:t>
-    </w:r>
-    <w:r>
-      <w:fldChar w:fldCharType="end"/>
-    </w:r>
+    <w:fldSimple w:instr=" DOCPROPERTY Titel \* MERGEFORMAT ">
+      <w:r>
+        <w:t>Plan van Aanpak</w:t>
+      </w:r>
+    </w:fldSimple>
     <w:r>
       <w:t xml:space="preserve"> </w:t>
     </w:r>
     <w:r>
-      <w:fldChar w:fldCharType="begin"/>
+      <w:t>ROCApp</w:t>
     </w:r>
-    <w:r>
-      <w:instrText xml:space="preserve"> DOCPROPERTY Bedrijf \* MERGEFORMAT </w:instrText>
-    </w:r>
-    <w:r>
-      <w:fldChar w:fldCharType="separate"/>
-    </w:r>
-    <w:r>
-      <w:t>[Bedrijf]</w:t>
-    </w:r>
-    <w:r>
-      <w:fldChar w:fldCharType="end"/>
-    </w:r>
+  </w:p>
+  <w:p>
+    <w:pPr>
+      <w:pStyle w:val="Koptekst"/>
+      <w:ind w:firstLine="0"/>
+    </w:pPr>
   </w:p>
 </w:hdr>
 </file>

</xml_diff>

<commit_message>
plan van aanpak planning bijgewerkt
</commit_message>
<xml_diff>
--- a/Memory Game/sjabloon-plan-van-aanpak.docx
+++ b/Memory Game/sjabloon-plan-van-aanpak.docx
@@ -30,11 +30,9 @@
       <w:pPr>
         <w:pStyle w:val="Subtitle1"/>
       </w:pPr>
-      <w:proofErr w:type="spellStart"/>
       <w:r>
         <w:t>Raekwon</w:t>
       </w:r>
-      <w:proofErr w:type="spellEnd"/>
       <w:r>
         <w:t xml:space="preserve"> Gerold</w:t>
       </w:r>
@@ -54,11 +52,9 @@
       <w:pPr>
         <w:pStyle w:val="Subtitel"/>
       </w:pPr>
-      <w:proofErr w:type="spellStart"/>
       <w:r>
         <w:t>ROCApp</w:t>
       </w:r>
-      <w:proofErr w:type="spellEnd"/>
       <w:r>
         <w:br/>
       </w:r>
@@ -85,22 +81,13 @@
       </w:r>
       <w:r>
         <w:tab/>
-      </w:r>
-      <w:proofErr w:type="gramStart"/>
-      <w:r>
         <w:t>:</w:t>
       </w:r>
       <w:r>
         <w:tab/>
       </w:r>
-      <w:proofErr w:type="spellStart"/>
-      <w:r>
-        <w:t>Raekwon</w:t>
-      </w:r>
-      <w:proofErr w:type="spellEnd"/>
-      <w:proofErr w:type="gramEnd"/>
-      <w:r>
-        <w:t xml:space="preserve"> en Troy</w:t>
+      <w:r>
+        <w:t>Raekwon en Troy</w:t>
       </w:r>
     </w:p>
     <w:p>
@@ -114,16 +101,10 @@
       </w:r>
       <w:r>
         <w:tab/>
-      </w:r>
-      <w:proofErr w:type="gramStart"/>
-      <w:r>
         <w:t>:</w:t>
       </w:r>
       <w:r>
         <w:tab/>
-      </w:r>
-      <w:proofErr w:type="gramEnd"/>
-      <w:r>
         <w:t>1</w:t>
       </w:r>
     </w:p>
@@ -138,15 +119,11 @@
       </w:r>
       <w:r>
         <w:tab/>
-      </w:r>
-      <w:proofErr w:type="gramStart"/>
-      <w:r>
         <w:t>:</w:t>
       </w:r>
       <w:r>
         <w:tab/>
       </w:r>
-      <w:proofErr w:type="gramEnd"/>
       <w:r>
         <w:t>8-2-2016</w:t>
       </w:r>
@@ -162,20 +139,26 @@
       </w:r>
       <w:r>
         <w:tab/>
-      </w:r>
-      <w:proofErr w:type="gramStart"/>
-      <w:r>
         <w:t>:</w:t>
       </w:r>
-      <w:proofErr w:type="gramEnd"/>
       <w:r>
         <w:tab/>
       </w:r>
-      <w:fldSimple w:instr=" DOCPROPERTY Versienummer \* MERGEFORMAT ">
-        <w:r>
-          <w:t>1.0</w:t>
-        </w:r>
-      </w:fldSimple>
+      <w:r>
+        <w:fldChar w:fldCharType="begin"/>
+      </w:r>
+      <w:r>
+        <w:instrText xml:space="preserve"> DOCPROPERTY Versienummer \* MERGEFORMAT </w:instrText>
+      </w:r>
+      <w:r>
+        <w:fldChar w:fldCharType="separate"/>
+      </w:r>
+      <w:r>
+        <w:t>1.0</w:t>
+      </w:r>
+      <w:r>
+        <w:fldChar w:fldCharType="end"/>
+      </w:r>
     </w:p>
     <w:p/>
     <w:p>
@@ -208,18 +191,10 @@
     </w:p>
     <w:p>
       <w:r>
-        <w:t xml:space="preserve">Door: </w:t>
-      </w:r>
-      <w:proofErr w:type="spellStart"/>
-      <w:r>
-        <w:t>Raekwo</w:t>
-      </w:r>
-      <w:r>
-        <w:t>n</w:t>
-      </w:r>
-      <w:proofErr w:type="spellEnd"/>
-      <w:r>
-        <w:t xml:space="preserve"> en Troy </w:t>
+        <w:t>Door: Raekwo</w:t>
+      </w:r>
+      <w:r>
+        <w:t xml:space="preserve">n en Troy </w:t>
       </w:r>
     </w:p>
     <w:p>
@@ -246,13 +221,8 @@
         <w:t xml:space="preserve">De opdracht is om een memory </w:t>
       </w:r>
       <w:r>
-        <w:t xml:space="preserve">game te maken met als thema </w:t>
-      </w:r>
-      <w:proofErr w:type="spellStart"/>
-      <w:r>
-        <w:t>Spongebob</w:t>
-      </w:r>
-      <w:proofErr w:type="spellEnd"/>
+        <w:t>game te maken met als thema Spongebob</w:t>
+      </w:r>
       <w:r>
         <w:t xml:space="preserve"> Squarepants</w:t>
       </w:r>
@@ -2873,13 +2843,8 @@
       <w:r>
         <w:t xml:space="preserve">De opdrachtnemer is Troy Verplaats en </w:t>
       </w:r>
-      <w:proofErr w:type="spellStart"/>
-      <w:r>
-        <w:t>Raekwon</w:t>
-      </w:r>
-      <w:proofErr w:type="spellEnd"/>
-      <w:r>
-        <w:t xml:space="preserve"> Gerold</w:t>
+      <w:r>
+        <w:t>Raekwon Gerold</w:t>
       </w:r>
       <w:r>
         <w:t>.</w:t>
@@ -3773,13 +3738,8 @@
             <w:pPr>
               <w:pStyle w:val="Tekstdocument3"/>
             </w:pPr>
-            <w:proofErr w:type="spellStart"/>
             <w:r>
-              <w:t>Raekwon</w:t>
-            </w:r>
-            <w:proofErr w:type="spellEnd"/>
-            <w:r>
-              <w:t xml:space="preserve"> Gerold</w:t>
+              <w:t>Raekwon Gerold</w:t>
             </w:r>
           </w:p>
         </w:tc>
@@ -3991,20 +3951,7 @@
       <w:bookmarkStart w:id="101" w:name="_Toc395087570"/>
       <w:bookmarkStart w:id="102" w:name="_Toc372543965"/>
       <w:r>
-        <w:t xml:space="preserve">Zie </w:t>
-      </w:r>
-      <w:proofErr w:type="spellStart"/>
-      <w:r>
-        <w:t>bijlage</w:t>
-      </w:r>
-      <w:proofErr w:type="gramStart"/>
-      <w:r>
-        <w:t>:Planner</w:t>
-      </w:r>
-      <w:proofErr w:type="spellEnd"/>
-      <w:proofErr w:type="gramEnd"/>
-      <w:r>
-        <w:t xml:space="preserve"> van plan van aanpak</w:t>
+        <w:t>Zie bijlage:Planner van plan van aanpak</w:t>
       </w:r>
     </w:p>
     <w:p>
@@ -4273,11 +4220,9 @@
             <w:r>
               <w:t>Troy/</w:t>
             </w:r>
-            <w:proofErr w:type="spellStart"/>
             <w:r>
               <w:t>Raekwon</w:t>
             </w:r>
-            <w:proofErr w:type="spellEnd"/>
           </w:p>
         </w:tc>
         <w:tc>
@@ -4357,11 +4302,9 @@
             <w:r>
               <w:t>Troy/</w:t>
             </w:r>
-            <w:proofErr w:type="spellStart"/>
             <w:r>
               <w:t>Raekwon</w:t>
             </w:r>
-            <w:proofErr w:type="spellEnd"/>
           </w:p>
         </w:tc>
         <w:tc>
@@ -4581,16 +4524,8 @@
               <w:rPr>
                 <w:sz w:val="22"/>
               </w:rPr>
-              <w:t xml:space="preserve">Laptop </w:t>
+              <w:t>Laptop crashed</w:t>
             </w:r>
-            <w:proofErr w:type="spellStart"/>
-            <w:r>
-              <w:rPr>
-                <w:sz w:val="22"/>
-              </w:rPr>
-              <w:t>crashed</w:t>
-            </w:r>
-            <w:proofErr w:type="spellEnd"/>
           </w:p>
         </w:tc>
         <w:tc>
@@ -4713,16 +4648,8 @@
               <w:rPr>
                 <w:sz w:val="22"/>
               </w:rPr>
-              <w:t xml:space="preserve">Visual studio </w:t>
+              <w:t>Visual studio crashed</w:t>
             </w:r>
-            <w:proofErr w:type="spellStart"/>
-            <w:r>
-              <w:rPr>
-                <w:sz w:val="22"/>
-              </w:rPr>
-              <w:t>crashed</w:t>
-            </w:r>
-            <w:proofErr w:type="spellEnd"/>
           </w:p>
         </w:tc>
         <w:tc>
@@ -4884,19 +4811,11 @@
               </w:rPr>
               <w:t xml:space="preserve"> </w:t>
             </w:r>
-            <w:proofErr w:type="gramStart"/>
             <w:r>
               <w:rPr>
                 <w:sz w:val="22"/>
               </w:rPr>
-              <w:t xml:space="preserve">anders       </w:t>
-            </w:r>
-            <w:proofErr w:type="gramEnd"/>
-            <w:r>
-              <w:rPr>
-                <w:sz w:val="22"/>
-              </w:rPr>
-              <w:t>inhuren</w:t>
+              <w:t>anders       inhuren</w:t>
             </w:r>
           </w:p>
         </w:tc>
@@ -5163,78 +5082,91 @@
           <w:szCs w:val="22"/>
         </w:rPr>
       </w:pPr>
-      <w:fldSimple w:instr=" TOC \t &quot;Kop 9;1&quot; ">
-        <w:r>
-          <w:rPr>
-            <w:noProof/>
-          </w:rPr>
-          <w:t>Bijlage A</w:t>
-        </w:r>
-        <w:r>
-          <w:rPr>
-            <w:rFonts w:ascii="Calibri" w:hAnsi="Calibri"/>
-            <w:b w:val="0"/>
-            <w:caps w:val="0"/>
-            <w:noProof/>
-            <w:sz w:val="22"/>
-            <w:szCs w:val="22"/>
-          </w:rPr>
-          <w:tab/>
-        </w:r>
-        <w:r>
-          <w:rPr>
-            <w:noProof/>
-          </w:rPr>
-          <w:t>Planning</w:t>
-        </w:r>
-        <w:r>
-          <w:rPr>
-            <w:noProof/>
-          </w:rPr>
-          <w:tab/>
-        </w:r>
-        <w:r>
-          <w:rPr>
-            <w:noProof/>
-          </w:rPr>
-          <w:fldChar w:fldCharType="begin"/>
-        </w:r>
-        <w:r>
-          <w:rPr>
-            <w:noProof/>
-          </w:rPr>
-          <w:instrText xml:space="preserve"> PAGEREF _Toc257214759 \h </w:instrText>
-        </w:r>
-        <w:r>
-          <w:rPr>
-            <w:noProof/>
-          </w:rPr>
-        </w:r>
-        <w:r>
-          <w:rPr>
-            <w:noProof/>
-          </w:rPr>
-          <w:fldChar w:fldCharType="separate"/>
-        </w:r>
-        <w:r>
-          <w:rPr>
-            <w:noProof/>
-          </w:rPr>
-          <w:t>13</w:t>
-        </w:r>
-        <w:r>
-          <w:rPr>
-            <w:noProof/>
-          </w:rPr>
-          <w:fldChar w:fldCharType="end"/>
-        </w:r>
-      </w:fldSimple>
+      <w:r>
+        <w:fldChar w:fldCharType="begin"/>
+      </w:r>
+      <w:r>
+        <w:instrText xml:space="preserve"> TOC \t "Kop 9;1" </w:instrText>
+      </w:r>
+      <w:r>
+        <w:fldChar w:fldCharType="separate"/>
+      </w:r>
+      <w:r>
+        <w:rPr>
+          <w:noProof/>
+        </w:rPr>
+        <w:t>Bijlage A</w:t>
+      </w:r>
+      <w:r>
+        <w:rPr>
+          <w:rFonts w:ascii="Calibri" w:hAnsi="Calibri"/>
+          <w:b w:val="0"/>
+          <w:caps w:val="0"/>
+          <w:noProof/>
+          <w:sz w:val="22"/>
+          <w:szCs w:val="22"/>
+        </w:rPr>
+        <w:tab/>
+      </w:r>
+      <w:r>
+        <w:rPr>
+          <w:noProof/>
+        </w:rPr>
+        <w:t>Planning</w:t>
+      </w:r>
+      <w:r>
+        <w:rPr>
+          <w:noProof/>
+        </w:rPr>
+        <w:tab/>
+      </w:r>
+      <w:r>
+        <w:rPr>
+          <w:noProof/>
+        </w:rPr>
+        <w:fldChar w:fldCharType="begin"/>
+      </w:r>
+      <w:r>
+        <w:rPr>
+          <w:noProof/>
+        </w:rPr>
+        <w:instrText xml:space="preserve"> PAGEREF _Toc257214759 \h </w:instrText>
+      </w:r>
+      <w:r>
+        <w:rPr>
+          <w:noProof/>
+        </w:rPr>
+      </w:r>
+      <w:r>
+        <w:rPr>
+          <w:noProof/>
+        </w:rPr>
+        <w:fldChar w:fldCharType="separate"/>
+      </w:r>
+      <w:r>
+        <w:rPr>
+          <w:noProof/>
+        </w:rPr>
+        <w:t>13</w:t>
+      </w:r>
+      <w:r>
+        <w:rPr>
+          <w:noProof/>
+        </w:rPr>
+        <w:fldChar w:fldCharType="end"/>
+      </w:r>
+      <w:r>
+        <w:rPr>
+          <w:noProof/>
+        </w:rPr>
+        <w:fldChar w:fldCharType="end"/>
+      </w:r>
     </w:p>
     <w:p/>
     <w:p/>
     <w:tbl>
       <w:tblPr>
-        <w:tblW w:w="9041" w:type="dxa"/>
+        <w:tblW w:w="9166" w:type="dxa"/>
         <w:tblInd w:w="70" w:type="dxa"/>
         <w:tblCellMar>
           <w:left w:w="70" w:type="dxa"/>
@@ -5282,7 +5214,7 @@
         </w:tc>
         <w:tc>
           <w:tcPr>
-            <w:tcW w:w="6385" w:type="dxa"/>
+            <w:tcW w:w="6510" w:type="dxa"/>
             <w:tcBorders>
               <w:top w:val="nil"/>
               <w:left w:val="nil"/>
@@ -5368,7 +5300,7 @@
         </w:tc>
         <w:tc>
           <w:tcPr>
-            <w:tcW w:w="6385" w:type="dxa"/>
+            <w:tcW w:w="6510" w:type="dxa"/>
             <w:tcBorders>
               <w:top w:val="nil"/>
               <w:left w:val="nil"/>
@@ -6072,7 +6004,7 @@
         </w:tc>
         <w:tc>
           <w:tcPr>
-            <w:tcW w:w="6385" w:type="dxa"/>
+            <w:tcW w:w="6510" w:type="dxa"/>
             <w:tcBorders>
               <w:top w:val="nil"/>
               <w:left w:val="nil"/>
@@ -6158,7 +6090,7 @@
         </w:tc>
         <w:tc>
           <w:tcPr>
-            <w:tcW w:w="6385" w:type="dxa"/>
+            <w:tcW w:w="6510" w:type="dxa"/>
             <w:tcBorders>
               <w:top w:val="nil"/>
               <w:left w:val="nil"/>
@@ -6630,7 +6562,7 @@
         </w:tc>
         <w:tc>
           <w:tcPr>
-            <w:tcW w:w="6385" w:type="dxa"/>
+            <w:tcW w:w="6510" w:type="dxa"/>
             <w:tcBorders>
               <w:top w:val="dashed" w:sz="4" w:space="0" w:color="BFBFBF"/>
               <w:left w:val="nil"/>
@@ -6697,7 +6629,14 @@
                 <w:rFonts w:ascii="Cambria" w:hAnsi="Cambria"/>
                 <w:color w:val="262626"/>
               </w:rPr>
-              <w:t>10-2</w:t>
+              <w:t>2</w:t>
+            </w:r>
+            <w:r>
+              <w:rPr>
+                <w:rFonts w:ascii="Cambria" w:hAnsi="Cambria"/>
+                <w:color w:val="262626"/>
+              </w:rPr>
+              <w:t>-2</w:t>
             </w:r>
             <w:r>
               <w:rPr>
@@ -6752,7 +6691,7 @@
         </w:tc>
         <w:tc>
           <w:tcPr>
-            <w:tcW w:w="6385" w:type="dxa"/>
+            <w:tcW w:w="6510" w:type="dxa"/>
             <w:tcBorders>
               <w:top w:val="dashed" w:sz="4" w:space="0" w:color="BFBFBF"/>
               <w:left w:val="nil"/>
@@ -6819,7 +6758,14 @@
                 <w:rFonts w:ascii="Cambria" w:hAnsi="Cambria"/>
                 <w:color w:val="262626"/>
               </w:rPr>
-              <w:t>15-2</w:t>
+              <w:t>8</w:t>
+            </w:r>
+            <w:r>
+              <w:rPr>
+                <w:rFonts w:ascii="Cambria" w:hAnsi="Cambria"/>
+                <w:color w:val="262626"/>
+              </w:rPr>
+              <w:t>-2</w:t>
             </w:r>
             <w:r>
               <w:rPr>
@@ -6874,7 +6820,7 @@
         </w:tc>
         <w:tc>
           <w:tcPr>
-            <w:tcW w:w="6385" w:type="dxa"/>
+            <w:tcW w:w="6510" w:type="dxa"/>
             <w:tcBorders>
               <w:top w:val="dashed" w:sz="4" w:space="0" w:color="BFBFBF"/>
               <w:left w:val="nil"/>
@@ -6903,7 +6849,14 @@
                 <w:rFonts w:ascii="Cambria" w:hAnsi="Cambria"/>
                 <w:color w:val="262626"/>
               </w:rPr>
-              <w:t xml:space="preserve">     Functioneel ontwerp</w:t>
+              <w:t xml:space="preserve">     </w:t>
+            </w:r>
+            <w:r>
+              <w:rPr>
+                <w:rFonts w:ascii="Cambria" w:hAnsi="Cambria"/>
+                <w:color w:val="262626"/>
+              </w:rPr>
+              <w:t>Plan van aanpak afmaken</w:t>
             </w:r>
           </w:p>
         </w:tc>
@@ -6941,6 +6894,387 @@
                 <w:color w:val="262626"/>
               </w:rPr>
               <w:t>20-2</w:t>
+            </w:r>
+            <w:r>
+              <w:rPr>
+                <w:rFonts w:ascii="Cambria" w:hAnsi="Cambria"/>
+                <w:color w:val="262626"/>
+              </w:rPr>
+              <w:t>-201</w:t>
+            </w:r>
+            <w:r>
+              <w:rPr>
+                <w:rFonts w:ascii="Cambria" w:hAnsi="Cambria"/>
+                <w:color w:val="262626"/>
+              </w:rPr>
+              <w:t>6</w:t>
+            </w:r>
+          </w:p>
+        </w:tc>
+      </w:tr>
+      <w:tr>
+        <w:trPr>
+          <w:trHeight w:val="360"/>
+        </w:trPr>
+        <w:tc>
+          <w:tcPr>
+            <w:tcW w:w="240" w:type="dxa"/>
+            <w:tcBorders>
+              <w:top w:val="nil"/>
+              <w:left w:val="nil"/>
+              <w:bottom w:val="nil"/>
+              <w:right w:val="nil"/>
+            </w:tcBorders>
+            <w:shd w:val="clear" w:color="auto" w:fill="auto"/>
+            <w:noWrap/>
+            <w:vAlign w:val="center"/>
+          </w:tcPr>
+          <w:p>
+            <w:pPr>
+              <w:keepLines w:val="0"/>
+              <w:tabs>
+                <w:tab w:val="clear" w:pos="567"/>
+              </w:tabs>
+              <w:suppressAutoHyphens w:val="0"/>
+              <w:ind w:firstLineChars="100" w:firstLine="200"/>
+              <w:jc w:val="right"/>
+              <w:rPr>
+                <w:rFonts w:ascii="Cambria" w:hAnsi="Cambria"/>
+                <w:color w:val="262626"/>
+              </w:rPr>
+            </w:pPr>
+          </w:p>
+        </w:tc>
+        <w:tc>
+          <w:tcPr>
+            <w:tcW w:w="6510" w:type="dxa"/>
+            <w:tcBorders>
+              <w:top w:val="dashed" w:sz="4" w:space="0" w:color="BFBFBF"/>
+              <w:left w:val="nil"/>
+              <w:bottom w:val="dashed" w:sz="4" w:space="0" w:color="BFBFBF"/>
+              <w:right w:val="dashed" w:sz="4" w:space="0" w:color="BFBFBF"/>
+            </w:tcBorders>
+            <w:shd w:val="clear" w:color="auto" w:fill="auto"/>
+            <w:noWrap/>
+            <w:vAlign w:val="center"/>
+          </w:tcPr>
+          <w:p>
+            <w:pPr>
+              <w:keepLines w:val="0"/>
+              <w:tabs>
+                <w:tab w:val="clear" w:pos="567"/>
+              </w:tabs>
+              <w:suppressAutoHyphens w:val="0"/>
+              <w:rPr>
+                <w:rFonts w:ascii="Cambria" w:hAnsi="Cambria"/>
+                <w:color w:val="262626"/>
+              </w:rPr>
+            </w:pPr>
+            <w:r>
+              <w:rPr>
+                <w:rFonts w:ascii="Cambria" w:hAnsi="Cambria"/>
+                <w:color w:val="262626"/>
+              </w:rPr>
+              <w:t xml:space="preserve">     Technisch ontwerp maken</w:t>
+            </w:r>
+          </w:p>
+        </w:tc>
+        <w:tc>
+          <w:tcPr>
+            <w:tcW w:w="2416" w:type="dxa"/>
+            <w:tcBorders>
+              <w:top w:val="dashed" w:sz="4" w:space="0" w:color="BFBFBF"/>
+              <w:left w:val="dashed" w:sz="4" w:space="0" w:color="BFBFBF"/>
+              <w:bottom w:val="dashed" w:sz="4" w:space="0" w:color="BFBFBF"/>
+              <w:right w:val="nil"/>
+            </w:tcBorders>
+            <w:shd w:val="clear" w:color="auto" w:fill="auto"/>
+            <w:noWrap/>
+            <w:vAlign w:val="center"/>
+          </w:tcPr>
+          <w:p>
+            <w:pPr>
+              <w:keepLines w:val="0"/>
+              <w:tabs>
+                <w:tab w:val="clear" w:pos="567"/>
+              </w:tabs>
+              <w:suppressAutoHyphens w:val="0"/>
+              <w:ind w:firstLineChars="100" w:firstLine="200"/>
+              <w:jc w:val="right"/>
+              <w:rPr>
+                <w:rFonts w:ascii="Cambria" w:hAnsi="Cambria"/>
+                <w:color w:val="262626"/>
+              </w:rPr>
+            </w:pPr>
+            <w:r>
+              <w:rPr>
+                <w:rFonts w:ascii="Cambria" w:hAnsi="Cambria"/>
+                <w:color w:val="262626"/>
+              </w:rPr>
+              <w:t>28-2-2016</w:t>
+            </w:r>
+          </w:p>
+        </w:tc>
+      </w:tr>
+      <w:tr>
+        <w:trPr>
+          <w:trHeight w:val="360"/>
+        </w:trPr>
+        <w:tc>
+          <w:tcPr>
+            <w:tcW w:w="240" w:type="dxa"/>
+            <w:tcBorders>
+              <w:top w:val="nil"/>
+              <w:left w:val="nil"/>
+              <w:bottom w:val="nil"/>
+              <w:right w:val="nil"/>
+            </w:tcBorders>
+            <w:shd w:val="clear" w:color="auto" w:fill="auto"/>
+            <w:noWrap/>
+            <w:vAlign w:val="center"/>
+          </w:tcPr>
+          <w:p>
+            <w:pPr>
+              <w:keepLines w:val="0"/>
+              <w:tabs>
+                <w:tab w:val="clear" w:pos="567"/>
+              </w:tabs>
+              <w:suppressAutoHyphens w:val="0"/>
+              <w:ind w:firstLineChars="100" w:firstLine="200"/>
+              <w:jc w:val="right"/>
+              <w:rPr>
+                <w:rFonts w:ascii="Cambria" w:hAnsi="Cambria"/>
+                <w:color w:val="262626"/>
+              </w:rPr>
+            </w:pPr>
+          </w:p>
+        </w:tc>
+        <w:tc>
+          <w:tcPr>
+            <w:tcW w:w="6510" w:type="dxa"/>
+            <w:tcBorders>
+              <w:top w:val="dashed" w:sz="4" w:space="0" w:color="BFBFBF"/>
+              <w:left w:val="nil"/>
+              <w:bottom w:val="dashed" w:sz="4" w:space="0" w:color="BFBFBF"/>
+              <w:right w:val="dashed" w:sz="4" w:space="0" w:color="BFBFBF"/>
+            </w:tcBorders>
+            <w:shd w:val="clear" w:color="auto" w:fill="auto"/>
+            <w:noWrap/>
+            <w:vAlign w:val="center"/>
+          </w:tcPr>
+          <w:p>
+            <w:pPr>
+              <w:keepLines w:val="0"/>
+              <w:tabs>
+                <w:tab w:val="clear" w:pos="567"/>
+              </w:tabs>
+              <w:suppressAutoHyphens w:val="0"/>
+              <w:rPr>
+                <w:rFonts w:ascii="Cambria" w:hAnsi="Cambria"/>
+                <w:color w:val="262626"/>
+              </w:rPr>
+            </w:pPr>
+            <w:r>
+              <w:rPr>
+                <w:rFonts w:ascii="Cambria" w:hAnsi="Cambria"/>
+                <w:color w:val="262626"/>
+              </w:rPr>
+              <w:t xml:space="preserve">    </w:t>
+            </w:r>
+            <w:r>
+              <w:rPr>
+                <w:rFonts w:ascii="Cambria" w:hAnsi="Cambria"/>
+                <w:color w:val="262626"/>
+              </w:rPr>
+              <w:t xml:space="preserve">Technisch ontwerp </w:t>
+            </w:r>
+            <w:r>
+              <w:rPr>
+                <w:rFonts w:ascii="Cambria" w:hAnsi="Cambria"/>
+                <w:color w:val="262626"/>
+              </w:rPr>
+              <w:t xml:space="preserve">verder </w:t>
+            </w:r>
+            <w:bookmarkStart w:id="111" w:name="_GoBack"/>
+            <w:bookmarkEnd w:id="111"/>
+            <w:r>
+              <w:rPr>
+                <w:rFonts w:ascii="Cambria" w:hAnsi="Cambria"/>
+                <w:color w:val="262626"/>
+              </w:rPr>
+              <w:t>af</w:t>
+            </w:r>
+            <w:r>
+              <w:rPr>
+                <w:rFonts w:ascii="Cambria" w:hAnsi="Cambria"/>
+                <w:color w:val="262626"/>
+              </w:rPr>
+              <w:t>maken</w:t>
+            </w:r>
+          </w:p>
+        </w:tc>
+        <w:tc>
+          <w:tcPr>
+            <w:tcW w:w="2416" w:type="dxa"/>
+            <w:tcBorders>
+              <w:top w:val="dashed" w:sz="4" w:space="0" w:color="BFBFBF"/>
+              <w:left w:val="dashed" w:sz="4" w:space="0" w:color="BFBFBF"/>
+              <w:bottom w:val="dashed" w:sz="4" w:space="0" w:color="BFBFBF"/>
+              <w:right w:val="nil"/>
+            </w:tcBorders>
+            <w:shd w:val="clear" w:color="auto" w:fill="auto"/>
+            <w:noWrap/>
+            <w:vAlign w:val="center"/>
+          </w:tcPr>
+          <w:p>
+            <w:pPr>
+              <w:keepLines w:val="0"/>
+              <w:tabs>
+                <w:tab w:val="clear" w:pos="567"/>
+              </w:tabs>
+              <w:suppressAutoHyphens w:val="0"/>
+              <w:ind w:firstLineChars="100" w:firstLine="200"/>
+              <w:jc w:val="right"/>
+              <w:rPr>
+                <w:rFonts w:ascii="Cambria" w:hAnsi="Cambria"/>
+                <w:color w:val="262626"/>
+              </w:rPr>
+            </w:pPr>
+            <w:r>
+              <w:rPr>
+                <w:rFonts w:ascii="Cambria" w:hAnsi="Cambria"/>
+                <w:color w:val="262626"/>
+              </w:rPr>
+              <w:t>17-3-2016</w:t>
+            </w:r>
+          </w:p>
+        </w:tc>
+      </w:tr>
+      <w:tr>
+        <w:trPr>
+          <w:trHeight w:val="360"/>
+        </w:trPr>
+        <w:tc>
+          <w:tcPr>
+            <w:tcW w:w="240" w:type="dxa"/>
+            <w:tcBorders>
+              <w:top w:val="nil"/>
+              <w:left w:val="nil"/>
+              <w:bottom w:val="nil"/>
+              <w:right w:val="nil"/>
+            </w:tcBorders>
+            <w:shd w:val="clear" w:color="auto" w:fill="auto"/>
+            <w:noWrap/>
+            <w:vAlign w:val="center"/>
+            <w:hideMark/>
+          </w:tcPr>
+          <w:p>
+            <w:pPr>
+              <w:keepLines w:val="0"/>
+              <w:tabs>
+                <w:tab w:val="clear" w:pos="567"/>
+              </w:tabs>
+              <w:suppressAutoHyphens w:val="0"/>
+              <w:ind w:firstLineChars="100" w:firstLine="200"/>
+              <w:jc w:val="right"/>
+              <w:rPr>
+                <w:rFonts w:ascii="Cambria" w:hAnsi="Cambria"/>
+                <w:color w:val="262626"/>
+              </w:rPr>
+            </w:pPr>
+          </w:p>
+        </w:tc>
+        <w:tc>
+          <w:tcPr>
+            <w:tcW w:w="6510" w:type="dxa"/>
+            <w:tcBorders>
+              <w:top w:val="dashed" w:sz="4" w:space="0" w:color="BFBFBF"/>
+              <w:left w:val="nil"/>
+              <w:bottom w:val="dashed" w:sz="4" w:space="0" w:color="BFBFBF"/>
+              <w:right w:val="dashed" w:sz="4" w:space="0" w:color="BFBFBF"/>
+            </w:tcBorders>
+            <w:shd w:val="clear" w:color="auto" w:fill="auto"/>
+            <w:noWrap/>
+            <w:vAlign w:val="center"/>
+            <w:hideMark/>
+          </w:tcPr>
+          <w:p>
+            <w:pPr>
+              <w:keepLines w:val="0"/>
+              <w:tabs>
+                <w:tab w:val="clear" w:pos="567"/>
+              </w:tabs>
+              <w:suppressAutoHyphens w:val="0"/>
+              <w:ind w:firstLineChars="100" w:firstLine="200"/>
+              <w:rPr>
+                <w:rFonts w:ascii="Cambria" w:hAnsi="Cambria"/>
+                <w:color w:val="262626"/>
+              </w:rPr>
+            </w:pPr>
+            <w:r>
+              <w:rPr>
+                <w:rFonts w:ascii="Cambria" w:hAnsi="Cambria"/>
+                <w:color w:val="262626"/>
+              </w:rPr>
+              <w:t>applicatie</w:t>
+            </w:r>
+            <w:r>
+              <w:rPr>
+                <w:rFonts w:ascii="Cambria" w:hAnsi="Cambria"/>
+                <w:color w:val="262626"/>
+              </w:rPr>
+              <w:t xml:space="preserve"> </w:t>
+            </w:r>
+            <w:r>
+              <w:rPr>
+                <w:rFonts w:ascii="Cambria" w:hAnsi="Cambria"/>
+                <w:color w:val="262626"/>
+              </w:rPr>
+              <w:t xml:space="preserve"> realiseren</w:t>
+            </w:r>
+          </w:p>
+        </w:tc>
+        <w:tc>
+          <w:tcPr>
+            <w:tcW w:w="2416" w:type="dxa"/>
+            <w:tcBorders>
+              <w:top w:val="dashed" w:sz="4" w:space="0" w:color="BFBFBF"/>
+              <w:left w:val="dashed" w:sz="4" w:space="0" w:color="BFBFBF"/>
+              <w:bottom w:val="dashed" w:sz="4" w:space="0" w:color="BFBFBF"/>
+              <w:right w:val="nil"/>
+            </w:tcBorders>
+            <w:shd w:val="clear" w:color="auto" w:fill="auto"/>
+            <w:noWrap/>
+            <w:vAlign w:val="center"/>
+            <w:hideMark/>
+          </w:tcPr>
+          <w:p>
+            <w:pPr>
+              <w:keepLines w:val="0"/>
+              <w:tabs>
+                <w:tab w:val="clear" w:pos="567"/>
+              </w:tabs>
+              <w:suppressAutoHyphens w:val="0"/>
+              <w:ind w:firstLineChars="100" w:firstLine="200"/>
+              <w:jc w:val="right"/>
+              <w:rPr>
+                <w:rFonts w:ascii="Cambria" w:hAnsi="Cambria"/>
+                <w:color w:val="262626"/>
+              </w:rPr>
+            </w:pPr>
+            <w:r>
+              <w:rPr>
+                <w:rFonts w:ascii="Cambria" w:hAnsi="Cambria"/>
+                <w:color w:val="262626"/>
+              </w:rPr>
+              <w:t>14</w:t>
+            </w:r>
+            <w:r>
+              <w:rPr>
+                <w:rFonts w:ascii="Cambria" w:hAnsi="Cambria"/>
+                <w:color w:val="262626"/>
+              </w:rPr>
+              <w:t>-3</w:t>
             </w:r>
             <w:r>
               <w:rPr>
@@ -6995,7 +7329,7 @@
         </w:tc>
         <w:tc>
           <w:tcPr>
-            <w:tcW w:w="6385" w:type="dxa"/>
+            <w:tcW w:w="6510" w:type="dxa"/>
             <w:tcBorders>
               <w:top w:val="dashed" w:sz="4" w:space="0" w:color="BFBFBF"/>
               <w:left w:val="nil"/>
@@ -7025,7 +7359,7 @@
                 <w:rFonts w:ascii="Cambria" w:hAnsi="Cambria"/>
                 <w:color w:val="262626"/>
               </w:rPr>
-              <w:t>Functioneel ontwerp</w:t>
+              <w:t>applicatie verder realiseren</w:t>
             </w:r>
           </w:p>
         </w:tc>
@@ -7062,7 +7396,14 @@
                 <w:rFonts w:ascii="Cambria" w:hAnsi="Cambria"/>
                 <w:color w:val="262626"/>
               </w:rPr>
-              <w:t>7-3</w:t>
+              <w:t>29</w:t>
+            </w:r>
+            <w:r>
+              <w:rPr>
+                <w:rFonts w:ascii="Cambria" w:hAnsi="Cambria"/>
+                <w:color w:val="262626"/>
+              </w:rPr>
+              <w:t>-3</w:t>
             </w:r>
             <w:r>
               <w:rPr>
@@ -7117,426 +7458,7 @@
         </w:tc>
         <w:tc>
           <w:tcPr>
-            <w:tcW w:w="6385" w:type="dxa"/>
-            <w:tcBorders>
-              <w:top w:val="dashed" w:sz="4" w:space="0" w:color="BFBFBF"/>
-              <w:left w:val="nil"/>
-              <w:bottom w:val="dashed" w:sz="4" w:space="0" w:color="BFBFBF"/>
-              <w:right w:val="dashed" w:sz="4" w:space="0" w:color="BFBFBF"/>
-            </w:tcBorders>
-            <w:shd w:val="clear" w:color="auto" w:fill="auto"/>
-            <w:noWrap/>
-            <w:vAlign w:val="center"/>
-            <w:hideMark/>
-          </w:tcPr>
-          <w:p>
-            <w:pPr>
-              <w:keepLines w:val="0"/>
-              <w:tabs>
-                <w:tab w:val="clear" w:pos="567"/>
-              </w:tabs>
-              <w:suppressAutoHyphens w:val="0"/>
-              <w:ind w:firstLineChars="100" w:firstLine="200"/>
-              <w:rPr>
-                <w:rFonts w:ascii="Cambria" w:hAnsi="Cambria"/>
-                <w:color w:val="262626"/>
-              </w:rPr>
-            </w:pPr>
-            <w:proofErr w:type="gramStart"/>
-            <w:r>
-              <w:rPr>
-                <w:rFonts w:ascii="Cambria" w:hAnsi="Cambria"/>
-                <w:color w:val="262626"/>
-              </w:rPr>
-              <w:t>applicatie</w:t>
-            </w:r>
-            <w:r>
-              <w:rPr>
-                <w:rFonts w:ascii="Cambria" w:hAnsi="Cambria"/>
-                <w:color w:val="262626"/>
-              </w:rPr>
-              <w:t xml:space="preserve"> </w:t>
-            </w:r>
-            <w:r>
-              <w:rPr>
-                <w:rFonts w:ascii="Cambria" w:hAnsi="Cambria"/>
-                <w:color w:val="262626"/>
-              </w:rPr>
-              <w:t xml:space="preserve"> </w:t>
-            </w:r>
-            <w:proofErr w:type="gramEnd"/>
-            <w:r>
-              <w:rPr>
-                <w:rFonts w:ascii="Cambria" w:hAnsi="Cambria"/>
-                <w:color w:val="262626"/>
-              </w:rPr>
-              <w:t>realiseren</w:t>
-            </w:r>
-          </w:p>
-        </w:tc>
-        <w:tc>
-          <w:tcPr>
-            <w:tcW w:w="2416" w:type="dxa"/>
-            <w:tcBorders>
-              <w:top w:val="dashed" w:sz="4" w:space="0" w:color="BFBFBF"/>
-              <w:left w:val="dashed" w:sz="4" w:space="0" w:color="BFBFBF"/>
-              <w:bottom w:val="dashed" w:sz="4" w:space="0" w:color="BFBFBF"/>
-              <w:right w:val="nil"/>
-            </w:tcBorders>
-            <w:shd w:val="clear" w:color="auto" w:fill="auto"/>
-            <w:noWrap/>
-            <w:vAlign w:val="center"/>
-            <w:hideMark/>
-          </w:tcPr>
-          <w:p>
-            <w:pPr>
-              <w:keepLines w:val="0"/>
-              <w:tabs>
-                <w:tab w:val="clear" w:pos="567"/>
-              </w:tabs>
-              <w:suppressAutoHyphens w:val="0"/>
-              <w:ind w:firstLineChars="100" w:firstLine="200"/>
-              <w:jc w:val="right"/>
-              <w:rPr>
-                <w:rFonts w:ascii="Cambria" w:hAnsi="Cambria"/>
-                <w:color w:val="262626"/>
-              </w:rPr>
-            </w:pPr>
-            <w:r>
-              <w:rPr>
-                <w:rFonts w:ascii="Cambria" w:hAnsi="Cambria"/>
-                <w:color w:val="262626"/>
-              </w:rPr>
-              <w:t>14</w:t>
-            </w:r>
-            <w:r>
-              <w:rPr>
-                <w:rFonts w:ascii="Cambria" w:hAnsi="Cambria"/>
-                <w:color w:val="262626"/>
-              </w:rPr>
-              <w:t>-3</w:t>
-            </w:r>
-            <w:r>
-              <w:rPr>
-                <w:rFonts w:ascii="Cambria" w:hAnsi="Cambria"/>
-                <w:color w:val="262626"/>
-              </w:rPr>
-              <w:t>-201</w:t>
-            </w:r>
-            <w:r>
-              <w:rPr>
-                <w:rFonts w:ascii="Cambria" w:hAnsi="Cambria"/>
-                <w:color w:val="262626"/>
-              </w:rPr>
-              <w:t>6</w:t>
-            </w:r>
-          </w:p>
-        </w:tc>
-      </w:tr>
-      <w:tr>
-        <w:trPr>
-          <w:trHeight w:val="360"/>
-        </w:trPr>
-        <w:tc>
-          <w:tcPr>
-            <w:tcW w:w="240" w:type="dxa"/>
-            <w:tcBorders>
-              <w:top w:val="nil"/>
-              <w:left w:val="nil"/>
-              <w:bottom w:val="nil"/>
-              <w:right w:val="nil"/>
-            </w:tcBorders>
-            <w:shd w:val="clear" w:color="auto" w:fill="auto"/>
-            <w:noWrap/>
-            <w:vAlign w:val="center"/>
-            <w:hideMark/>
-          </w:tcPr>
-          <w:p>
-            <w:pPr>
-              <w:keepLines w:val="0"/>
-              <w:tabs>
-                <w:tab w:val="clear" w:pos="567"/>
-              </w:tabs>
-              <w:suppressAutoHyphens w:val="0"/>
-              <w:ind w:firstLineChars="100" w:firstLine="200"/>
-              <w:jc w:val="right"/>
-              <w:rPr>
-                <w:rFonts w:ascii="Cambria" w:hAnsi="Cambria"/>
-                <w:color w:val="262626"/>
-              </w:rPr>
-            </w:pPr>
-          </w:p>
-        </w:tc>
-        <w:tc>
-          <w:tcPr>
-            <w:tcW w:w="6385" w:type="dxa"/>
-            <w:tcBorders>
-              <w:top w:val="dashed" w:sz="4" w:space="0" w:color="BFBFBF"/>
-              <w:left w:val="nil"/>
-              <w:bottom w:val="dashed" w:sz="4" w:space="0" w:color="BFBFBF"/>
-              <w:right w:val="dashed" w:sz="4" w:space="0" w:color="BFBFBF"/>
-            </w:tcBorders>
-            <w:shd w:val="clear" w:color="000000" w:fill="F2F2F2"/>
-            <w:noWrap/>
-            <w:vAlign w:val="center"/>
-            <w:hideMark/>
-          </w:tcPr>
-          <w:p>
-            <w:pPr>
-              <w:keepLines w:val="0"/>
-              <w:tabs>
-                <w:tab w:val="clear" w:pos="567"/>
-              </w:tabs>
-              <w:suppressAutoHyphens w:val="0"/>
-              <w:ind w:firstLineChars="100" w:firstLine="200"/>
-              <w:rPr>
-                <w:rFonts w:ascii="Cambria" w:hAnsi="Cambria"/>
-                <w:color w:val="262626"/>
-              </w:rPr>
-            </w:pPr>
-            <w:r>
-              <w:rPr>
-                <w:rFonts w:ascii="Cambria" w:hAnsi="Cambria"/>
-                <w:color w:val="262626"/>
-              </w:rPr>
-              <w:t>applicatie verder realiseren</w:t>
-            </w:r>
-          </w:p>
-        </w:tc>
-        <w:tc>
-          <w:tcPr>
-            <w:tcW w:w="2416" w:type="dxa"/>
-            <w:tcBorders>
-              <w:top w:val="dashed" w:sz="4" w:space="0" w:color="BFBFBF"/>
-              <w:left w:val="dashed" w:sz="4" w:space="0" w:color="BFBFBF"/>
-              <w:bottom w:val="dashed" w:sz="4" w:space="0" w:color="BFBFBF"/>
-              <w:right w:val="nil"/>
-            </w:tcBorders>
-            <w:shd w:val="clear" w:color="000000" w:fill="F2F2F2"/>
-            <w:noWrap/>
-            <w:vAlign w:val="center"/>
-            <w:hideMark/>
-          </w:tcPr>
-          <w:p>
-            <w:pPr>
-              <w:keepLines w:val="0"/>
-              <w:tabs>
-                <w:tab w:val="clear" w:pos="567"/>
-              </w:tabs>
-              <w:suppressAutoHyphens w:val="0"/>
-              <w:ind w:firstLineChars="100" w:firstLine="200"/>
-              <w:jc w:val="right"/>
-              <w:rPr>
-                <w:rFonts w:ascii="Cambria" w:hAnsi="Cambria"/>
-                <w:color w:val="262626"/>
-              </w:rPr>
-            </w:pPr>
-            <w:r>
-              <w:rPr>
-                <w:rFonts w:ascii="Cambria" w:hAnsi="Cambria"/>
-                <w:color w:val="262626"/>
-              </w:rPr>
-              <w:t>29</w:t>
-            </w:r>
-            <w:r>
-              <w:rPr>
-                <w:rFonts w:ascii="Cambria" w:hAnsi="Cambria"/>
-                <w:color w:val="262626"/>
-              </w:rPr>
-              <w:t>-3</w:t>
-            </w:r>
-            <w:r>
-              <w:rPr>
-                <w:rFonts w:ascii="Cambria" w:hAnsi="Cambria"/>
-                <w:color w:val="262626"/>
-              </w:rPr>
-              <w:t>-201</w:t>
-            </w:r>
-            <w:r>
-              <w:rPr>
-                <w:rFonts w:ascii="Cambria" w:hAnsi="Cambria"/>
-                <w:color w:val="262626"/>
-              </w:rPr>
-              <w:t>6</w:t>
-            </w:r>
-          </w:p>
-        </w:tc>
-      </w:tr>
-      <w:tr>
-        <w:trPr>
-          <w:trHeight w:val="360"/>
-        </w:trPr>
-        <w:tc>
-          <w:tcPr>
-            <w:tcW w:w="240" w:type="dxa"/>
-            <w:tcBorders>
-              <w:top w:val="nil"/>
-              <w:left w:val="nil"/>
-              <w:bottom w:val="nil"/>
-              <w:right w:val="nil"/>
-            </w:tcBorders>
-            <w:shd w:val="clear" w:color="auto" w:fill="auto"/>
-            <w:noWrap/>
-            <w:vAlign w:val="center"/>
-            <w:hideMark/>
-          </w:tcPr>
-          <w:p>
-            <w:pPr>
-              <w:keepLines w:val="0"/>
-              <w:tabs>
-                <w:tab w:val="clear" w:pos="567"/>
-              </w:tabs>
-              <w:suppressAutoHyphens w:val="0"/>
-              <w:ind w:firstLineChars="100" w:firstLine="200"/>
-              <w:jc w:val="right"/>
-              <w:rPr>
-                <w:rFonts w:ascii="Cambria" w:hAnsi="Cambria"/>
-                <w:color w:val="262626"/>
-              </w:rPr>
-            </w:pPr>
-          </w:p>
-        </w:tc>
-        <w:tc>
-          <w:tcPr>
-            <w:tcW w:w="6385" w:type="dxa"/>
-            <w:tcBorders>
-              <w:top w:val="dashed" w:sz="4" w:space="0" w:color="BFBFBF"/>
-              <w:left w:val="nil"/>
-              <w:bottom w:val="dashed" w:sz="4" w:space="0" w:color="BFBFBF"/>
-              <w:right w:val="dashed" w:sz="4" w:space="0" w:color="BFBFBF"/>
-            </w:tcBorders>
-            <w:shd w:val="clear" w:color="auto" w:fill="auto"/>
-            <w:noWrap/>
-            <w:vAlign w:val="center"/>
-            <w:hideMark/>
-          </w:tcPr>
-          <w:p>
-            <w:pPr>
-              <w:keepLines w:val="0"/>
-              <w:tabs>
-                <w:tab w:val="clear" w:pos="567"/>
-              </w:tabs>
-              <w:suppressAutoHyphens w:val="0"/>
-              <w:ind w:firstLineChars="100" w:firstLine="200"/>
-              <w:rPr>
-                <w:rFonts w:ascii="Cambria" w:hAnsi="Cambria"/>
-                <w:color w:val="262626"/>
-              </w:rPr>
-            </w:pPr>
-            <w:r>
-              <w:rPr>
-                <w:rFonts w:ascii="Cambria" w:hAnsi="Cambria"/>
-                <w:color w:val="262626"/>
-              </w:rPr>
-              <w:t>implementatie maken</w:t>
-            </w:r>
-          </w:p>
-        </w:tc>
-        <w:tc>
-          <w:tcPr>
-            <w:tcW w:w="2416" w:type="dxa"/>
-            <w:tcBorders>
-              <w:top w:val="dashed" w:sz="4" w:space="0" w:color="BFBFBF"/>
-              <w:left w:val="dashed" w:sz="4" w:space="0" w:color="BFBFBF"/>
-              <w:bottom w:val="dashed" w:sz="4" w:space="0" w:color="BFBFBF"/>
-              <w:right w:val="nil"/>
-            </w:tcBorders>
-            <w:shd w:val="clear" w:color="auto" w:fill="auto"/>
-            <w:noWrap/>
-            <w:vAlign w:val="center"/>
-            <w:hideMark/>
-          </w:tcPr>
-          <w:p>
-            <w:pPr>
-              <w:keepLines w:val="0"/>
-              <w:tabs>
-                <w:tab w:val="clear" w:pos="567"/>
-              </w:tabs>
-              <w:suppressAutoHyphens w:val="0"/>
-              <w:ind w:firstLineChars="100" w:firstLine="200"/>
-              <w:jc w:val="right"/>
-              <w:rPr>
-                <w:rFonts w:ascii="Cambria" w:hAnsi="Cambria"/>
-                <w:color w:val="262626"/>
-              </w:rPr>
-            </w:pPr>
-            <w:r>
-              <w:rPr>
-                <w:rFonts w:ascii="Cambria" w:hAnsi="Cambria"/>
-                <w:color w:val="262626"/>
-              </w:rPr>
-              <w:t>4</w:t>
-            </w:r>
-            <w:r>
-              <w:rPr>
-                <w:rFonts w:ascii="Cambria" w:hAnsi="Cambria"/>
-                <w:color w:val="262626"/>
-              </w:rPr>
-              <w:t>-</w:t>
-            </w:r>
-            <w:bookmarkStart w:id="111" w:name="_GoBack"/>
-            <w:bookmarkEnd w:id="111"/>
-            <w:r>
-              <w:rPr>
-                <w:rFonts w:ascii="Cambria" w:hAnsi="Cambria"/>
-                <w:color w:val="262626"/>
-              </w:rPr>
-              <w:t>4</w:t>
-            </w:r>
-            <w:r>
-              <w:rPr>
-                <w:rFonts w:ascii="Cambria" w:hAnsi="Cambria"/>
-                <w:color w:val="262626"/>
-              </w:rPr>
-              <w:t>-201</w:t>
-            </w:r>
-            <w:r>
-              <w:rPr>
-                <w:rFonts w:ascii="Cambria" w:hAnsi="Cambria"/>
-                <w:color w:val="262626"/>
-              </w:rPr>
-              <w:t>6</w:t>
-            </w:r>
-          </w:p>
-        </w:tc>
-      </w:tr>
-      <w:tr>
-        <w:trPr>
-          <w:trHeight w:val="360"/>
-        </w:trPr>
-        <w:tc>
-          <w:tcPr>
-            <w:tcW w:w="240" w:type="dxa"/>
-            <w:tcBorders>
-              <w:top w:val="nil"/>
-              <w:left w:val="nil"/>
-              <w:bottom w:val="nil"/>
-              <w:right w:val="nil"/>
-            </w:tcBorders>
-            <w:shd w:val="clear" w:color="auto" w:fill="auto"/>
-            <w:noWrap/>
-            <w:vAlign w:val="center"/>
-            <w:hideMark/>
-          </w:tcPr>
-          <w:p>
-            <w:pPr>
-              <w:keepLines w:val="0"/>
-              <w:tabs>
-                <w:tab w:val="clear" w:pos="567"/>
-              </w:tabs>
-              <w:suppressAutoHyphens w:val="0"/>
-              <w:ind w:firstLineChars="100" w:firstLine="200"/>
-              <w:jc w:val="right"/>
-              <w:rPr>
-                <w:rFonts w:ascii="Cambria" w:hAnsi="Cambria"/>
-                <w:color w:val="262626"/>
-              </w:rPr>
-            </w:pPr>
-          </w:p>
-        </w:tc>
-        <w:tc>
-          <w:tcPr>
-            <w:tcW w:w="6385" w:type="dxa"/>
+            <w:tcW w:w="6510" w:type="dxa"/>
             <w:tcBorders>
               <w:top w:val="nil"/>
               <w:left w:val="nil"/>
@@ -7622,7 +7544,7 @@
         </w:tc>
         <w:tc>
           <w:tcPr>
-            <w:tcW w:w="6385" w:type="dxa"/>
+            <w:tcW w:w="6510" w:type="dxa"/>
             <w:tcBorders>
               <w:top w:val="nil"/>
               <w:left w:val="nil"/>
@@ -7708,7 +7630,7 @@
         </w:tc>
         <w:tc>
           <w:tcPr>
-            <w:tcW w:w="6385" w:type="dxa"/>
+            <w:tcW w:w="6510" w:type="dxa"/>
             <w:tcBorders>
               <w:top w:val="nil"/>
               <w:left w:val="nil"/>
@@ -7859,21 +7781,12 @@
       <w:tab/>
       <w:t xml:space="preserve">© Copyright </w:t>
     </w:r>
-    <w:proofErr w:type="spellStart"/>
     <w:r>
       <w:rPr>
         <w:sz w:val="16"/>
         <w:lang w:val="en-GB"/>
       </w:rPr>
-      <w:t>Hoornbeeck</w:t>
-    </w:r>
-    <w:proofErr w:type="spellEnd"/>
-    <w:r>
-      <w:rPr>
-        <w:sz w:val="16"/>
-        <w:lang w:val="en-GB"/>
-      </w:rPr>
-      <w:t xml:space="preserve"> College</w:t>
+      <w:t>Hoornbeeck College</w:t>
     </w:r>
     <w:r>
       <w:rPr>
@@ -7956,21 +7869,7 @@
       <w:rPr>
         <w:sz w:val="16"/>
       </w:rPr>
-      <w:t xml:space="preserve">© </w:t>
-    </w:r>
-    <w:proofErr w:type="gramStart"/>
-    <w:r>
-      <w:rPr>
-        <w:sz w:val="16"/>
-      </w:rPr>
-      <w:t xml:space="preserve">Copyright  </w:t>
-    </w:r>
-    <w:proofErr w:type="gramEnd"/>
-    <w:r>
-      <w:rPr>
-        <w:sz w:val="16"/>
-      </w:rPr>
-      <w:t>- [bedrijfsnaam] 20</w:t>
+      <w:t>© Copyright  - [bedrijfsnaam] 20</w:t>
     </w:r>
     <w:r>
       <w:rPr>
@@ -7994,20 +7893,40 @@
     <w:pPr>
       <w:pStyle w:val="Voettekst"/>
     </w:pPr>
-    <w:fldSimple w:instr=" DOCPROPERTY  Leverancier  \* MERGEFORMAT ">
-      <w:r>
-        <w:t>[Leverancier]</w:t>
-      </w:r>
-    </w:fldSimple>
+    <w:r>
+      <w:fldChar w:fldCharType="begin"/>
+    </w:r>
+    <w:r>
+      <w:instrText xml:space="preserve"> DOCPROPERTY  Leverancier  \* MERGEFORMAT </w:instrText>
+    </w:r>
+    <w:r>
+      <w:fldChar w:fldCharType="separate"/>
+    </w:r>
+    <w:r>
+      <w:t>[Leverancier]</w:t>
+    </w:r>
+    <w:r>
+      <w:fldChar w:fldCharType="end"/>
+    </w:r>
     <w:r>
       <w:tab/>
       <w:t xml:space="preserve">Versie </w:t>
     </w:r>
-    <w:fldSimple w:instr=" DOCPROPERTY Versienummer \* MERGEFORMAT ">
-      <w:r>
-        <w:t>1.0</w:t>
-      </w:r>
-    </w:fldSimple>
+    <w:r>
+      <w:fldChar w:fldCharType="begin"/>
+    </w:r>
+    <w:r>
+      <w:instrText xml:space="preserve"> DOCPROPERTY Versienummer \* MERGEFORMAT </w:instrText>
+    </w:r>
+    <w:r>
+      <w:fldChar w:fldCharType="separate"/>
+    </w:r>
+    <w:r>
+      <w:t>1.0</w:t>
+    </w:r>
+    <w:r>
+      <w:fldChar w:fldCharType="end"/>
+    </w:r>
     <w:r>
       <w:tab/>
       <w:t xml:space="preserve">Pagina </w:t>
@@ -8091,19 +8010,27 @@
     <w:r>
       <w:tab/>
     </w:r>
-    <w:fldSimple w:instr=" DOCPROPERTY Titel \* MERGEFORMAT ">
-      <w:r>
-        <w:t>Plan van Aanpak</w:t>
-      </w:r>
-    </w:fldSimple>
+    <w:r>
+      <w:fldChar w:fldCharType="begin"/>
+    </w:r>
+    <w:r>
+      <w:instrText xml:space="preserve"> DOCPROPERTY Titel \* MERGEFORMAT </w:instrText>
+    </w:r>
+    <w:r>
+      <w:fldChar w:fldCharType="separate"/>
+    </w:r>
+    <w:r>
+      <w:t>Plan van Aanpak</w:t>
+    </w:r>
+    <w:r>
+      <w:fldChar w:fldCharType="end"/>
+    </w:r>
     <w:r>
       <w:t xml:space="preserve"> </w:t>
     </w:r>
-    <w:proofErr w:type="spellStart"/>
     <w:r>
       <w:t>ROCApp</w:t>
     </w:r>
-    <w:proofErr w:type="spellEnd"/>
   </w:p>
   <w:p>
     <w:pPr>

</xml_diff>